<commit_message>
git, shortcuts, linux, java , js
</commit_message>
<xml_diff>
--- a/GIT Tutorial.docx
+++ b/GIT Tutorial.docx
@@ -69,8 +69,6 @@
           <w:lang w:val="en-AU"/>
         </w:rPr>
       </w:pPr>
-      <w:bookmarkStart w:id="0" w:name="_GoBack"/>
-      <w:bookmarkEnd w:id="0"/>
     </w:p>
     <w:p>
       <w:pPr>
@@ -204,7 +202,29 @@
           <w:lang w:val="en-AU" w:eastAsia="en-AU"/>
         </w:rPr>
         <w:tab/>
-        <w:t xml:space="preserve">   [-i|--info|-m|--man|-w|--web] [COMMAND|GUIDE]</w:t>
+        <w:t xml:space="preserve">   [-</w:t>
+      </w:r>
+      <w:proofErr w:type="spellStart"/>
+      <w:r>
+        <w:rPr>
+          <w:rFonts w:ascii="Courier" w:hAnsi="Courier" w:cs="Courier New"/>
+          <w:color w:val="F14E32"/>
+          <w:sz w:val="21"/>
+          <w:szCs w:val="21"/>
+          <w:lang w:val="en-AU" w:eastAsia="en-AU"/>
+        </w:rPr>
+        <w:t>i</w:t>
+      </w:r>
+      <w:proofErr w:type="spellEnd"/>
+      <w:r>
+        <w:rPr>
+          <w:rFonts w:ascii="Courier" w:hAnsi="Courier" w:cs="Courier New"/>
+          <w:color w:val="F14E32"/>
+          <w:sz w:val="21"/>
+          <w:szCs w:val="21"/>
+          <w:lang w:val="en-AU" w:eastAsia="en-AU"/>
+        </w:rPr>
+        <w:t>|--info|-m|--man|-w|--web] [COMMAND|GUIDE]</w:t>
       </w:r>
     </w:p>
     <w:p>
@@ -337,12 +357,14 @@
         </w:rPr>
         <w:t xml:space="preserve">X parent of the current branch/HEAD: </w:t>
       </w:r>
+      <w:proofErr w:type="spellStart"/>
       <w:r>
         <w:rPr>
           <w:rStyle w:val="CodeChar"/>
         </w:rPr>
         <w:t>master~X</w:t>
       </w:r>
+      <w:proofErr w:type="spellEnd"/>
       <w:r>
         <w:rPr>
           <w:lang w:val="en-AU"/>
@@ -577,10 +599,26 @@
         </w:numPr>
       </w:pPr>
       <w:r>
-        <w:t xml:space="preserve">git init – </w:t>
-      </w:r>
-      <w:r>
-        <w:t xml:space="preserve"> Create a bare repository</w:t>
+        <w:t xml:space="preserve">git </w:t>
+      </w:r>
+      <w:proofErr w:type="spellStart"/>
+      <w:r>
+        <w:t>init</w:t>
+      </w:r>
+      <w:proofErr w:type="spellEnd"/>
+      <w:r>
+        <w:t xml:space="preserve"> </w:t>
+      </w:r>
+      <w:proofErr w:type="gramStart"/>
+      <w:r>
+        <w:t xml:space="preserve">– </w:t>
+      </w:r>
+      <w:r>
+        <w:t xml:space="preserve"> Create</w:t>
+      </w:r>
+      <w:proofErr w:type="gramEnd"/>
+      <w:r>
+        <w:t xml:space="preserve"> a bare repository</w:t>
       </w:r>
     </w:p>
     <w:p>
@@ -600,8 +638,13 @@
         </w:numPr>
       </w:pPr>
       <w:r>
-        <w:t>Local repository – to connect to a remote repository and pull/push from :</w:t>
-      </w:r>
+        <w:t xml:space="preserve">Local repository – to connect to a remote repository and pull/push </w:t>
+      </w:r>
+      <w:proofErr w:type="gramStart"/>
+      <w:r>
+        <w:t>from :</w:t>
+      </w:r>
+      <w:proofErr w:type="gramEnd"/>
     </w:p>
     <w:p>
       <w:pPr>
@@ -620,7 +663,15 @@
         <w:pStyle w:val="Code"/>
       </w:pPr>
       <w:r>
-        <w:t>&gt;&gt; mkdir &lt;directory for new repository&gt;</w:t>
+        <w:t xml:space="preserve">&gt;&gt; </w:t>
+      </w:r>
+      <w:proofErr w:type="spellStart"/>
+      <w:r>
+        <w:t>mkdir</w:t>
+      </w:r>
+      <w:proofErr w:type="spellEnd"/>
+      <w:r>
+        <w:t xml:space="preserve"> &lt;directory for new repository&gt;</w:t>
       </w:r>
     </w:p>
     <w:p>
@@ -636,8 +687,13 @@
         <w:pStyle w:val="Code"/>
       </w:pPr>
       <w:r>
-        <w:t>&gt;&gt; git init</w:t>
-      </w:r>
+        <w:t xml:space="preserve">&gt;&gt; git </w:t>
+      </w:r>
+      <w:proofErr w:type="spellStart"/>
+      <w:r>
+        <w:t>init</w:t>
+      </w:r>
+      <w:proofErr w:type="spellEnd"/>
     </w:p>
     <w:p>
       <w:pPr>
@@ -710,7 +766,15 @@
         </w:numPr>
       </w:pPr>
       <w:r>
-        <w:t>To remove a repository you previously creates, delete the .git directory:</w:t>
+        <w:t xml:space="preserve">To remove a repository you previously creates, delete </w:t>
+      </w:r>
+      <w:proofErr w:type="gramStart"/>
+      <w:r>
+        <w:t>the .git</w:t>
+      </w:r>
+      <w:proofErr w:type="gramEnd"/>
+      <w:r>
+        <w:t xml:space="preserve"> directory:</w:t>
       </w:r>
     </w:p>
     <w:p>
@@ -719,8 +783,26 @@
         <w:ind w:left="916"/>
       </w:pPr>
       <w:r>
-        <w:t>&gt;&gt; rm -rf .git</w:t>
-      </w:r>
+        <w:t xml:space="preserve">&gt;&gt; </w:t>
+      </w:r>
+      <w:proofErr w:type="spellStart"/>
+      <w:r>
+        <w:t>rm</w:t>
+      </w:r>
+      <w:proofErr w:type="spellEnd"/>
+      <w:r>
+        <w:t xml:space="preserve"> -</w:t>
+      </w:r>
+      <w:proofErr w:type="spellStart"/>
+      <w:proofErr w:type="gramStart"/>
+      <w:r>
+        <w:t>rf</w:t>
+      </w:r>
+      <w:proofErr w:type="spellEnd"/>
+      <w:r>
+        <w:t xml:space="preserve"> .git</w:t>
+      </w:r>
+      <w:proofErr w:type="gramEnd"/>
     </w:p>
     <w:p>
       <w:pPr>
@@ -779,7 +861,49 @@
         <w:rPr>
           <w:i/>
         </w:rPr>
-        <w:t xml:space="preserve">           mkdir test_repo.git                       // It's conventional to give bare repositories the extension .git.</w:t>
+        <w:t xml:space="preserve">           </w:t>
+      </w:r>
+      <w:proofErr w:type="spellStart"/>
+      <w:r>
+        <w:rPr>
+          <w:i/>
+        </w:rPr>
+        <w:t>mkdir</w:t>
+      </w:r>
+      <w:proofErr w:type="spellEnd"/>
+      <w:r>
+        <w:rPr>
+          <w:i/>
+        </w:rPr>
+        <w:t xml:space="preserve"> </w:t>
+      </w:r>
+      <w:proofErr w:type="spellStart"/>
+      <w:r>
+        <w:rPr>
+          <w:i/>
+        </w:rPr>
+        <w:t>test_repo.git</w:t>
+      </w:r>
+      <w:proofErr w:type="spellEnd"/>
+      <w:r>
+        <w:rPr>
+          <w:i/>
+        </w:rPr>
+        <w:t xml:space="preserve">                       // It's conventional to give bare repositories the </w:t>
+      </w:r>
+      <w:proofErr w:type="gramStart"/>
+      <w:r>
+        <w:rPr>
+          <w:i/>
+        </w:rPr>
+        <w:t>extension .git</w:t>
+      </w:r>
+      <w:proofErr w:type="gramEnd"/>
+      <w:r>
+        <w:rPr>
+          <w:i/>
+        </w:rPr>
+        <w:t>.</w:t>
       </w:r>
     </w:p>
     <w:p>
@@ -811,8 +935,16 @@
           <w:i/>
         </w:rPr>
         <w:br/>
-        <w:t xml:space="preserve">          cd test_repo.git</w:t>
-      </w:r>
+        <w:t xml:space="preserve">          cd </w:t>
+      </w:r>
+      <w:proofErr w:type="spellStart"/>
+      <w:r>
+        <w:rPr>
+          <w:i/>
+        </w:rPr>
+        <w:t>test_repo.git</w:t>
+      </w:r>
+      <w:proofErr w:type="spellEnd"/>
       <w:r>
         <w:rPr>
           <w:i/>
@@ -824,8 +956,16 @@
         <w:rPr>
           <w:i/>
         </w:rPr>
-        <w:t>git --bare init</w:t>
-      </w:r>
+        <w:t xml:space="preserve">git --bare </w:t>
+      </w:r>
+      <w:proofErr w:type="spellStart"/>
+      <w:r>
+        <w:rPr>
+          <w:i/>
+        </w:rPr>
+        <w:t>init</w:t>
+      </w:r>
+      <w:proofErr w:type="spellEnd"/>
     </w:p>
     <w:p>
       <w:pPr>
@@ -938,8 +1078,19 @@
             <w:color w:val="0000FF"/>
             <w:u w:val="single"/>
           </w:rPr>
-          <w:t>git init</w:t>
+          <w:t xml:space="preserve">git </w:t>
         </w:r>
+        <w:proofErr w:type="spellStart"/>
+        <w:r>
+          <w:rPr>
+            <w:rStyle w:val="HTMLCode"/>
+            <w:rFonts w:eastAsiaTheme="majorEastAsia"/>
+            <w:color w:val="0000FF"/>
+            <w:u w:val="single"/>
+          </w:rPr>
+          <w:t>init</w:t>
+        </w:r>
+        <w:proofErr w:type="spellEnd"/>
       </w:hyperlink>
       <w:r>
         <w:t>, cloning is generally a one-time operation—once a developer has obtained a working copy, all version control operations and collaborations are managed through their local repository.</w:t>
@@ -966,7 +1117,15 @@
       </w:pPr>
       <w:r>
         <w:lastRenderedPageBreak/>
-        <w:t>&gt;&gt; git clone &lt;link to the repo/repo_name&gt;</w:t>
+        <w:t>&gt;&gt; git clone &lt;link to the repo/</w:t>
+      </w:r>
+      <w:proofErr w:type="spellStart"/>
+      <w:r>
+        <w:t>repo_name</w:t>
+      </w:r>
+      <w:proofErr w:type="spellEnd"/>
+      <w:r>
+        <w:t>&gt;</w:t>
       </w:r>
     </w:p>
     <w:p>
@@ -989,7 +1148,15 @@
         <w:pStyle w:val="Code"/>
       </w:pPr>
       <w:r>
-        <w:t>&gt;&gt; git clone &lt;link to repo/repo_name&gt; &lt;my-name</w:t>
+        <w:t>&gt;&gt; git clone &lt;link to repo/</w:t>
+      </w:r>
+      <w:proofErr w:type="spellStart"/>
+      <w:r>
+        <w:t>repo_name</w:t>
+      </w:r>
+      <w:proofErr w:type="spellEnd"/>
+      <w:r>
+        <w:t>&gt; &lt;my-name</w:t>
       </w:r>
     </w:p>
     <w:p>
@@ -1000,8 +1167,8 @@
       <w:r>
         <w:t>Repo-To-Repo Collaboration</w:t>
       </w:r>
-      <w:bookmarkStart w:id="1" w:name="repo-to-repo"/>
-      <w:bookmarkEnd w:id="1"/>
+      <w:bookmarkStart w:id="0" w:name="repo-to-repo"/>
+      <w:bookmarkEnd w:id="0"/>
     </w:p>
     <w:p>
       <w:pPr>
@@ -1057,8 +1224,8 @@
       <w:r>
         <w:t>The Staging Area</w:t>
       </w:r>
-      <w:bookmarkStart w:id="2" w:name="the-staging"/>
-      <w:bookmarkEnd w:id="2"/>
+      <w:bookmarkStart w:id="1" w:name="the-staging"/>
+      <w:bookmarkEnd w:id="1"/>
     </w:p>
     <w:p>
       <w:pPr>
@@ -1190,7 +1357,15 @@
         <w:ind w:left="360"/>
       </w:pPr>
       <w:r>
-        <w:t>To remove a file from the staging area (doesn’t delete the file just unstage it!):</w:t>
+        <w:t xml:space="preserve">To remove a file from the staging area (doesn’t delete the file just </w:t>
+      </w:r>
+      <w:proofErr w:type="spellStart"/>
+      <w:r>
+        <w:t>unstage</w:t>
+      </w:r>
+      <w:proofErr w:type="spellEnd"/>
+      <w:r>
+        <w:t xml:space="preserve"> it!):</w:t>
       </w:r>
     </w:p>
     <w:p>
@@ -1315,8 +1490,17 @@
           <w:rStyle w:val="HTMLCode"/>
           <w:rFonts w:eastAsiaTheme="majorEastAsia"/>
         </w:rPr>
-        <w:t>git show commit_id</w:t>
-      </w:r>
+        <w:t xml:space="preserve">git show </w:t>
+      </w:r>
+      <w:proofErr w:type="spellStart"/>
+      <w:r>
+        <w:rPr>
+          <w:rStyle w:val="HTMLCode"/>
+          <w:rFonts w:eastAsiaTheme="majorEastAsia"/>
+        </w:rPr>
+        <w:t>commit_id</w:t>
+      </w:r>
+      <w:proofErr w:type="spellEnd"/>
     </w:p>
     <w:p>
       <w:pPr>
@@ -1342,7 +1526,15 @@
         <w:t>git commit</w:t>
       </w:r>
       <w:r>
-        <w:t xml:space="preserve"> command commits the staged snapshot to the project history. Committed snapshots can be thought of as “safe” versions of a project—Git will never change them unless you explicity ask it to.</w:t>
+        <w:t xml:space="preserve"> command commits the staged snapshot to the project history. Committed snapshots can be thought of as “safe” versions of a project—Git will never change them unless you </w:t>
+      </w:r>
+      <w:proofErr w:type="spellStart"/>
+      <w:r>
+        <w:t>explicity</w:t>
+      </w:r>
+      <w:proofErr w:type="spellEnd"/>
+      <w:r>
+        <w:t xml:space="preserve"> ask it to.</w:t>
       </w:r>
     </w:p>
     <w:p>
@@ -1353,8 +1545,13 @@
       <w:r>
         <w:t xml:space="preserve">While they share the same name, this command is nothing like </w:t>
       </w:r>
-      <w:r>
-        <w:t>svn commit</w:t>
+      <w:proofErr w:type="spellStart"/>
+      <w:r>
+        <w:t>svn</w:t>
+      </w:r>
+      <w:proofErr w:type="spellEnd"/>
+      <w:r>
+        <w:t xml:space="preserve"> commit</w:t>
       </w:r>
       <w:r>
         <w:t xml:space="preserve">. </w:t>
@@ -1394,8 +1591,8 @@
       <w:r>
         <w:t>Snapshots, Not Differences</w:t>
       </w:r>
-      <w:bookmarkStart w:id="3" w:name="snapshots,-not"/>
-      <w:bookmarkEnd w:id="3"/>
+      <w:bookmarkStart w:id="2" w:name="snapshots,-not"/>
+      <w:bookmarkEnd w:id="2"/>
     </w:p>
     <w:p>
       <w:pPr>
@@ -1580,15 +1777,9 @@
           <w:highlight w:val="yellow"/>
           <w:lang w:eastAsia="en-AU"/>
         </w:rPr>
-        <w:t>git add --patch filename.x</w:t>
-      </w:r>
-      <w:r>
-        <w:rPr>
-          <w:highlight w:val="yellow"/>
-          <w:lang w:eastAsia="en-AU"/>
-        </w:rPr>
-        <w:t xml:space="preserve"> (or </w:t>
-      </w:r>
+        <w:t xml:space="preserve">git add --patch </w:t>
+      </w:r>
+      <w:proofErr w:type="spellStart"/>
       <w:r>
         <w:rPr>
           <w:rFonts w:ascii="Courier New" w:hAnsi="Courier New" w:cs="Courier New"/>
@@ -1596,13 +1787,30 @@
           <w:highlight w:val="yellow"/>
           <w:lang w:eastAsia="en-AU"/>
         </w:rPr>
-        <w:t>-p</w:t>
-      </w:r>
+        <w:t>filename.x</w:t>
+      </w:r>
+      <w:proofErr w:type="spellEnd"/>
       <w:r>
         <w:rPr>
           <w:highlight w:val="yellow"/>
           <w:lang w:eastAsia="en-AU"/>
         </w:rPr>
+        <w:t xml:space="preserve"> (or </w:t>
+      </w:r>
+      <w:r>
+        <w:rPr>
+          <w:rFonts w:ascii="Courier New" w:hAnsi="Courier New" w:cs="Courier New"/>
+          <w:szCs w:val="20"/>
+          <w:highlight w:val="yellow"/>
+          <w:lang w:eastAsia="en-AU"/>
+        </w:rPr>
+        <w:t>-p</w:t>
+      </w:r>
+      <w:r>
+        <w:rPr>
+          <w:highlight w:val="yellow"/>
+          <w:lang w:eastAsia="en-AU"/>
+        </w:rPr>
         <w:t xml:space="preserve"> for short)</w:t>
       </w:r>
       <w:r>
@@ -1623,7 +1831,43 @@
         <w:rPr>
           <w:lang w:eastAsia="en-AU"/>
         </w:rPr>
-        <w:t>Stage this hunk [y,n,q,a,d,/,j,J,g,s,e,?]?</w:t>
+        <w:t>Stage this hunk [</w:t>
+      </w:r>
+      <w:proofErr w:type="spellStart"/>
+      <w:proofErr w:type="gramStart"/>
+      <w:r>
+        <w:rPr>
+          <w:lang w:eastAsia="en-AU"/>
+        </w:rPr>
+        <w:t>y,n</w:t>
+      </w:r>
+      <w:proofErr w:type="gramEnd"/>
+      <w:r>
+        <w:rPr>
+          <w:lang w:eastAsia="en-AU"/>
+        </w:rPr>
+        <w:t>,q,a,d</w:t>
+      </w:r>
+      <w:proofErr w:type="spellEnd"/>
+      <w:r>
+        <w:rPr>
+          <w:lang w:eastAsia="en-AU"/>
+        </w:rPr>
+        <w:t>,/,</w:t>
+      </w:r>
+      <w:proofErr w:type="spellStart"/>
+      <w:r>
+        <w:rPr>
+          <w:lang w:eastAsia="en-AU"/>
+        </w:rPr>
+        <w:t>j,J,g,s,e</w:t>
+      </w:r>
+      <w:proofErr w:type="spellEnd"/>
+      <w:r>
+        <w:rPr>
+          <w:lang w:eastAsia="en-AU"/>
+        </w:rPr>
+        <w:t>,?]?</w:t>
       </w:r>
     </w:p>
     <w:p>
@@ -1793,7 +2037,21 @@
         <w:rPr>
           <w:lang w:eastAsia="en-AU"/>
         </w:rPr>
-        <w:t xml:space="preserve"> select a hunk to go to</w:t>
+        <w:t xml:space="preserve"> </w:t>
+      </w:r>
+      <w:proofErr w:type="gramStart"/>
+      <w:r>
+        <w:rPr>
+          <w:lang w:eastAsia="en-AU"/>
+        </w:rPr>
+        <w:t>select</w:t>
+      </w:r>
+      <w:proofErr w:type="gramEnd"/>
+      <w:r>
+        <w:rPr>
+          <w:lang w:eastAsia="en-AU"/>
+        </w:rPr>
+        <w:t xml:space="preserve"> a hunk to go to</w:t>
       </w:r>
     </w:p>
     <w:p>
@@ -1845,7 +2103,21 @@
         <w:rPr>
           <w:lang w:eastAsia="en-AU"/>
         </w:rPr>
-        <w:t xml:space="preserve"> leave this hunk undecided, see next undecided hunk</w:t>
+        <w:t xml:space="preserve"> </w:t>
+      </w:r>
+      <w:proofErr w:type="gramStart"/>
+      <w:r>
+        <w:rPr>
+          <w:lang w:eastAsia="en-AU"/>
+        </w:rPr>
+        <w:t>leave</w:t>
+      </w:r>
+      <w:proofErr w:type="gramEnd"/>
+      <w:r>
+        <w:rPr>
+          <w:lang w:eastAsia="en-AU"/>
+        </w:rPr>
+        <w:t xml:space="preserve"> this hunk undecided, see next undecided hunk</w:t>
       </w:r>
     </w:p>
     <w:p>
@@ -1898,7 +2170,21 @@
         <w:rPr>
           <w:lang w:eastAsia="en-AU"/>
         </w:rPr>
-        <w:t xml:space="preserve"> leave this hunk undecided, see previous undecided hunk</w:t>
+        <w:t xml:space="preserve"> </w:t>
+      </w:r>
+      <w:proofErr w:type="gramStart"/>
+      <w:r>
+        <w:rPr>
+          <w:lang w:eastAsia="en-AU"/>
+        </w:rPr>
+        <w:t>leave</w:t>
+      </w:r>
+      <w:proofErr w:type="gramEnd"/>
+      <w:r>
+        <w:rPr>
+          <w:lang w:eastAsia="en-AU"/>
+        </w:rPr>
+        <w:t xml:space="preserve"> this hunk undecided, see previous undecided hunk</w:t>
       </w:r>
     </w:p>
     <w:p>
@@ -1976,7 +2262,21 @@
         <w:rPr>
           <w:lang w:eastAsia="en-AU"/>
         </w:rPr>
-        <w:t xml:space="preserve"> manually edit the current hunk</w:t>
+        <w:t xml:space="preserve"> manually </w:t>
+      </w:r>
+      <w:proofErr w:type="gramStart"/>
+      <w:r>
+        <w:rPr>
+          <w:lang w:eastAsia="en-AU"/>
+        </w:rPr>
+        <w:t>edit</w:t>
+      </w:r>
+      <w:proofErr w:type="gramEnd"/>
+      <w:r>
+        <w:rPr>
+          <w:lang w:eastAsia="en-AU"/>
+        </w:rPr>
+        <w:t xml:space="preserve"> the current hunk</w:t>
       </w:r>
     </w:p>
     <w:p>
@@ -2024,41 +2324,23 @@
           <w:szCs w:val="20"/>
           <w:lang w:eastAsia="en-AU"/>
         </w:rPr>
-        <w:t>git add -N filename.x</w:t>
-      </w:r>
-      <w:r>
-        <w:rPr>
-          <w:lang w:eastAsia="en-AU"/>
-        </w:rPr>
-        <w:t xml:space="preserve">. Afterwards you can go on with </w:t>
-      </w:r>
+        <w:t xml:space="preserve">git add -N </w:t>
+      </w:r>
+      <w:proofErr w:type="spellStart"/>
       <w:r>
         <w:rPr>
           <w:rFonts w:ascii="Courier New" w:hAnsi="Courier New" w:cs="Courier New"/>
           <w:szCs w:val="20"/>
           <w:lang w:eastAsia="en-AU"/>
         </w:rPr>
-        <w:t>git add -p filename.x</w:t>
-      </w:r>
+        <w:t>filename.x</w:t>
+      </w:r>
+      <w:proofErr w:type="spellEnd"/>
       <w:r>
         <w:rPr>
           <w:lang w:eastAsia="en-AU"/>
         </w:rPr>
-        <w:t>.</w:t>
-      </w:r>
-    </w:p>
-    <w:p>
-      <w:pPr>
-        <w:spacing w:before="100" w:beforeAutospacing="1" w:after="100" w:afterAutospacing="1"/>
-        <w:rPr>
-          <w:lang w:eastAsia="en-AU"/>
-        </w:rPr>
-      </w:pPr>
-      <w:r>
-        <w:rPr>
-          <w:lang w:eastAsia="en-AU"/>
-        </w:rPr>
-        <w:t xml:space="preserve">You can use than: </w:t>
+        <w:t xml:space="preserve">. Afterwards you can go on with </w:t>
       </w:r>
       <w:r>
         <w:rPr>
@@ -2066,27 +2348,93 @@
           <w:szCs w:val="20"/>
           <w:lang w:eastAsia="en-AU"/>
         </w:rPr>
-        <w:t>git diff --staged</w:t>
-      </w:r>
-      <w:r>
-        <w:rPr>
-          <w:lang w:eastAsia="en-AU"/>
-        </w:rPr>
-        <w:t xml:space="preserve"> afterwards to check that you staged the correct ones </w:t>
-      </w:r>
+        <w:t xml:space="preserve">git add -p </w:t>
+      </w:r>
+      <w:proofErr w:type="spellStart"/>
       <w:r>
         <w:rPr>
           <w:rFonts w:ascii="Courier New" w:hAnsi="Courier New" w:cs="Courier New"/>
           <w:szCs w:val="20"/>
           <w:lang w:eastAsia="en-AU"/>
         </w:rPr>
+        <w:t>filename.x</w:t>
+      </w:r>
+      <w:proofErr w:type="spellEnd"/>
+      <w:r>
+        <w:rPr>
+          <w:lang w:eastAsia="en-AU"/>
+        </w:rPr>
+        <w:t>.</w:t>
+      </w:r>
+    </w:p>
+    <w:p>
+      <w:pPr>
+        <w:spacing w:before="100" w:beforeAutospacing="1" w:after="100" w:afterAutospacing="1"/>
+        <w:rPr>
+          <w:lang w:eastAsia="en-AU"/>
+        </w:rPr>
+      </w:pPr>
+      <w:r>
+        <w:rPr>
+          <w:lang w:eastAsia="en-AU"/>
+        </w:rPr>
+        <w:t xml:space="preserve">You can use than: </w:t>
+      </w:r>
+      <w:r>
+        <w:rPr>
+          <w:rFonts w:ascii="Courier New" w:hAnsi="Courier New" w:cs="Courier New"/>
+          <w:szCs w:val="20"/>
+          <w:lang w:eastAsia="en-AU"/>
+        </w:rPr>
+        <w:t>git diff --staged</w:t>
+      </w:r>
+      <w:r>
+        <w:rPr>
+          <w:lang w:eastAsia="en-AU"/>
+        </w:rPr>
+        <w:t xml:space="preserve"> afterwards to check that you staged the correct </w:t>
+      </w:r>
+      <w:proofErr w:type="gramStart"/>
+      <w:r>
+        <w:rPr>
+          <w:lang w:eastAsia="en-AU"/>
+        </w:rPr>
+        <w:t>ones</w:t>
+      </w:r>
+      <w:proofErr w:type="gramEnd"/>
+      <w:r>
+        <w:rPr>
+          <w:lang w:eastAsia="en-AU"/>
+        </w:rPr>
+        <w:t xml:space="preserve"> </w:t>
+      </w:r>
+      <w:r>
+        <w:rPr>
+          <w:rFonts w:ascii="Courier New" w:hAnsi="Courier New" w:cs="Courier New"/>
+          <w:szCs w:val="20"/>
+          <w:lang w:eastAsia="en-AU"/>
+        </w:rPr>
         <w:t>git reset -p</w:t>
       </w:r>
       <w:r>
         <w:rPr>
           <w:lang w:eastAsia="en-AU"/>
         </w:rPr>
-        <w:t xml:space="preserve"> to unstage incorrect hunks </w:t>
+        <w:t xml:space="preserve"> to </w:t>
+      </w:r>
+      <w:proofErr w:type="spellStart"/>
+      <w:r>
+        <w:rPr>
+          <w:lang w:eastAsia="en-AU"/>
+        </w:rPr>
+        <w:t>unstage</w:t>
+      </w:r>
+      <w:proofErr w:type="spellEnd"/>
+      <w:r>
+        <w:rPr>
+          <w:lang w:eastAsia="en-AU"/>
+        </w:rPr>
+        <w:t xml:space="preserve"> incorrect hunks </w:t>
       </w:r>
       <w:r>
         <w:rPr>
@@ -2222,6 +2570,7 @@
         </w:rPr>
         <w:t xml:space="preserve"> the file to edit in </w:t>
       </w:r>
+      <w:proofErr w:type="spellStart"/>
       <w:r>
         <w:rPr>
           <w:b/>
@@ -2230,6 +2579,7 @@
         </w:rPr>
         <w:t>TortoiseGitMerge</w:t>
       </w:r>
+      <w:proofErr w:type="spellEnd"/>
     </w:p>
     <w:p>
       <w:pPr>
@@ -2342,8 +2692,18 @@
           <w:bCs/>
           <w:lang w:eastAsia="en-AU"/>
         </w:rPr>
-        <w:t>Close TortoiseGitMerge</w:t>
-      </w:r>
+        <w:t xml:space="preserve">Close </w:t>
+      </w:r>
+      <w:proofErr w:type="spellStart"/>
+      <w:r>
+        <w:rPr>
+          <w:b/>
+          <w:bCs/>
+          <w:lang w:eastAsia="en-AU"/>
+        </w:rPr>
+        <w:t>TortoiseGitMerge</w:t>
+      </w:r>
+      <w:proofErr w:type="spellEnd"/>
     </w:p>
     <w:p>
       <w:pPr>
@@ -2705,7 +3065,21 @@
         <w:rPr>
           <w:lang w:eastAsia="en-AU"/>
         </w:rPr>
-        <w:t>While reseting works great for local branches on your own machine, its method of "rewriting history" doesn't work for remote branches that others are using.</w:t>
+        <w:t xml:space="preserve">While </w:t>
+      </w:r>
+      <w:proofErr w:type="spellStart"/>
+      <w:r>
+        <w:rPr>
+          <w:lang w:eastAsia="en-AU"/>
+        </w:rPr>
+        <w:t>reseting</w:t>
+      </w:r>
+      <w:proofErr w:type="spellEnd"/>
+      <w:r>
+        <w:rPr>
+          <w:lang w:eastAsia="en-AU"/>
+        </w:rPr>
+        <w:t xml:space="preserve"> works great for local branches on your own machine, its method of "rewriting history" doesn't work for remote branches that others are using.</w:t>
       </w:r>
     </w:p>
     <w:p>
@@ -2823,8 +3197,8 @@
         <w:lastRenderedPageBreak/>
         <w:t>Reverting vs. Resetting</w:t>
       </w:r>
-      <w:bookmarkStart w:id="4" w:name="reverting-vs."/>
-      <w:bookmarkEnd w:id="4"/>
+      <w:bookmarkStart w:id="3" w:name="reverting-vs."/>
+      <w:bookmarkEnd w:id="3"/>
     </w:p>
     <w:p>
       <w:pPr>
@@ -3107,12 +3481,14 @@
       <w:r>
         <w:t>Branch</w:t>
       </w:r>
+      <w:proofErr w:type="spellStart"/>
       <w:r>
         <w:rPr>
           <w:lang w:val="en-AU"/>
         </w:rPr>
         <w:t>es</w:t>
       </w:r>
+      <w:proofErr w:type="spellEnd"/>
     </w:p>
     <w:p>
       <w:pPr>
@@ -3174,8 +3550,17 @@
           <w:rStyle w:val="CodeChar"/>
           <w:lang w:val="en-AU" w:bidi="ar-SA"/>
         </w:rPr>
-        <w:t>git branch -d branch_name</w:t>
-      </w:r>
+        <w:t xml:space="preserve">git branch -d </w:t>
+      </w:r>
+      <w:proofErr w:type="spellStart"/>
+      <w:r>
+        <w:rPr>
+          <w:rStyle w:val="CodeChar"/>
+          <w:lang w:val="en-AU" w:bidi="ar-SA"/>
+        </w:rPr>
+        <w:t>branch_name</w:t>
+      </w:r>
+      <w:proofErr w:type="spellEnd"/>
     </w:p>
     <w:p>
       <w:pPr>
@@ -3277,7 +3662,15 @@
       </w:r>
       <w:r>
         <w:br/>
-        <w:t>choose the branch we want to merge in the From section</w:t>
+        <w:t xml:space="preserve">choose the branch we want to merge in the </w:t>
+      </w:r>
+      <w:proofErr w:type="gramStart"/>
+      <w:r>
+        <w:t>From</w:t>
+      </w:r>
+      <w:proofErr w:type="gramEnd"/>
+      <w:r>
+        <w:t xml:space="preserve"> section</w:t>
       </w:r>
     </w:p>
     <w:p>
@@ -3961,8 +4354,17 @@
           <w:highlight w:val="yellow"/>
           <w:lang w:val="en-AU"/>
         </w:rPr>
-        <w:t>Advanced Topic. Be Carefull</w:t>
-      </w:r>
+        <w:t xml:space="preserve">Advanced Topic. Be </w:t>
+      </w:r>
+      <w:proofErr w:type="spellStart"/>
+      <w:r>
+        <w:rPr>
+          <w:highlight w:val="yellow"/>
+          <w:lang w:val="en-AU"/>
+        </w:rPr>
+        <w:t>Carefull</w:t>
+      </w:r>
+      <w:proofErr w:type="spellEnd"/>
     </w:p>
     <w:p>
       <w:pPr>
@@ -4012,7 +4414,21 @@
         <w:rPr>
           <w:lang w:val="en-AU"/>
         </w:rPr>
-        <w:t>You can use any of the methods (commit checksum, ^,~,branch name) for detaching the HEAD to define the new branch position.</w:t>
+        <w:t xml:space="preserve">You can use any of the methods (commit checksum, </w:t>
+      </w:r>
+      <w:proofErr w:type="gramStart"/>
+      <w:r>
+        <w:rPr>
+          <w:lang w:val="en-AU"/>
+        </w:rPr>
+        <w:t>^,~</w:t>
+      </w:r>
+      <w:proofErr w:type="gramEnd"/>
+      <w:r>
+        <w:rPr>
+          <w:lang w:val="en-AU"/>
+        </w:rPr>
+        <w:t>,branch name) for detaching the HEAD to define the new branch position.</w:t>
       </w:r>
     </w:p>
     <w:p>
@@ -4043,7 +4459,23 @@
         </w:numPr>
       </w:pPr>
       <w:r>
-        <w:t xml:space="preserve">Right click -&gt; Checkout\Switch. Press the ‘…’ near the branch, choose the branch(es) local and remote , right click -&gt; Delete Branch. </w:t>
+        <w:t>Right click -&gt; Checkout\Switch. Press the ‘…’ near the branch, choose the branch(</w:t>
+      </w:r>
+      <w:proofErr w:type="spellStart"/>
+      <w:r>
+        <w:t>es</w:t>
+      </w:r>
+      <w:proofErr w:type="spellEnd"/>
+      <w:r>
+        <w:t xml:space="preserve">) local and </w:t>
+      </w:r>
+      <w:proofErr w:type="gramStart"/>
+      <w:r>
+        <w:t>remote ,</w:t>
+      </w:r>
+      <w:proofErr w:type="gramEnd"/>
+      <w:r>
+        <w:t xml:space="preserve"> right click -&gt; Delete Branch. </w:t>
       </w:r>
     </w:p>
     <w:p>
@@ -4165,7 +4597,15 @@
         <w:spacing w:before="100" w:beforeAutospacing="1" w:after="100" w:afterAutospacing="1"/>
       </w:pPr>
       <w:r>
-        <w:t>Some workflows build on top of this workflow, such as Gitflow and Forking Workflow.</w:t>
+        <w:t xml:space="preserve">Some workflows build on top of this workflow, such as </w:t>
+      </w:r>
+      <w:proofErr w:type="spellStart"/>
+      <w:r>
+        <w:t>Gitflow</w:t>
+      </w:r>
+      <w:proofErr w:type="spellEnd"/>
+      <w:r>
+        <w:t xml:space="preserve"> and Forking Workflow.</w:t>
       </w:r>
     </w:p>
     <w:p>
@@ -4198,7 +4638,15 @@
         <w:spacing w:before="100" w:beforeAutospacing="1" w:after="100" w:afterAutospacing="1"/>
       </w:pPr>
       <w:r>
-        <w:t>Create a new branch off of master (i.e. git checkout -b MyNewFeature).</w:t>
+        <w:t xml:space="preserve">Create a new branch off of master (i.e. git checkout -b </w:t>
+      </w:r>
+      <w:proofErr w:type="spellStart"/>
+      <w:r>
+        <w:t>MyNewFeature</w:t>
+      </w:r>
+      <w:proofErr w:type="spellEnd"/>
+      <w:r>
+        <w:t>).</w:t>
       </w:r>
     </w:p>
     <w:p>
@@ -4222,7 +4670,15 @@
         <w:spacing w:before="100" w:beforeAutospacing="1" w:after="100" w:afterAutospacing="1"/>
       </w:pPr>
       <w:r>
-        <w:t>Push your new branch to the remote (or centralized) repo (i.e. git push origin MyNewFeature).</w:t>
+        <w:t xml:space="preserve">Push your new branch to the remote (or centralized) repo (i.e. git push origin </w:t>
+      </w:r>
+      <w:proofErr w:type="spellStart"/>
+      <w:r>
+        <w:t>MyNewFeature</w:t>
+      </w:r>
+      <w:proofErr w:type="spellEnd"/>
+      <w:r>
+        <w:t>).</w:t>
       </w:r>
     </w:p>
     <w:p>
@@ -4258,7 +4714,15 @@
         <w:spacing w:before="100" w:beforeAutospacing="1" w:after="100" w:afterAutospacing="1"/>
       </w:pPr>
       <w:r>
-        <w:t>Prior to the pull request, if another developer wanted to contribute to the feature branch, they could pull it locally to contribute to it (i.e. git pull MyNewFeature) assuming the feature branch has already been pushed to the centralized repo.</w:t>
+        <w:t xml:space="preserve">Prior to the pull request, if another developer wanted to contribute to the feature branch, they could pull it locally to contribute to it (i.e. git pull </w:t>
+      </w:r>
+      <w:proofErr w:type="spellStart"/>
+      <w:r>
+        <w:t>MyNewFeature</w:t>
+      </w:r>
+      <w:proofErr w:type="spellEnd"/>
+      <w:r>
+        <w:t>) assuming the feature branch has already been pushed to the centralized repo.</w:t>
       </w:r>
     </w:p>
     <w:p>
@@ -4372,12 +4836,14 @@
           <w:rFonts w:eastAsiaTheme="minorHAnsi"/>
         </w:rPr>
       </w:pPr>
+      <w:proofErr w:type="spellStart"/>
       <w:r>
         <w:rPr>
           <w:rFonts w:eastAsiaTheme="minorHAnsi"/>
         </w:rPr>
         <w:t>Gitflow</w:t>
       </w:r>
+      <w:proofErr w:type="spellEnd"/>
     </w:p>
     <w:p>
       <w:pPr>
@@ -4509,7 +4975,15 @@
         <w:spacing w:before="100" w:beforeAutospacing="1" w:after="100" w:afterAutospacing="1"/>
       </w:pPr>
       <w:r>
-        <w:t xml:space="preserve">When the release has been tested and ready for production (i.e. release to manufacture, etc). the release branch is merged into both master and develop. </w:t>
+        <w:t xml:space="preserve">When the release has been tested and ready for production (i.e. release to manufacture, </w:t>
+      </w:r>
+      <w:proofErr w:type="spellStart"/>
+      <w:r>
+        <w:t>etc</w:t>
+      </w:r>
+      <w:proofErr w:type="spellEnd"/>
+      <w:r>
+        <w:t xml:space="preserve">). the release branch is merged into both master and develop. </w:t>
       </w:r>
     </w:p>
     <w:p>
@@ -4685,11 +5159,19 @@
         <w:rPr>
           <w:rStyle w:val="Emphasis"/>
         </w:rPr>
-        <w:t>dedicated channel for hot fixes to production.</w:t>
+        <w:t xml:space="preserve">dedicated channel for hot fixes to </w:t>
+      </w:r>
+      <w:proofErr w:type="gramStart"/>
+      <w:r>
+        <w:rPr>
+          <w:rStyle w:val="Emphasis"/>
+        </w:rPr>
+        <w:t>production.</w:t>
       </w:r>
       <w:r>
         <w:t>“</w:t>
       </w:r>
+      <w:proofErr w:type="gramEnd"/>
     </w:p>
     <w:p>
       <w:pPr>
@@ -4929,7 +5411,15 @@
         <w:spacing w:before="100" w:beforeAutospacing="1" w:after="100" w:afterAutospacing="1"/>
       </w:pPr>
       <w:r>
-        <w:t xml:space="preserve">Similar to Gitflow, </w:t>
+        <w:t xml:space="preserve">Similar to </w:t>
+      </w:r>
+      <w:proofErr w:type="spellStart"/>
+      <w:r>
+        <w:t>Gitflow</w:t>
+      </w:r>
+      <w:proofErr w:type="spellEnd"/>
+      <w:r>
+        <w:t xml:space="preserve">, </w:t>
       </w:r>
       <w:hyperlink r:id="rId28" w:history="1">
         <w:r>
@@ -5288,19 +5778,29 @@
     </w:p>
     <w:p>
       <w:r>
-        <w:t>A submodule allows you to keep another Git repository in a subdirectory of your repository. The other repository has its own history, which does not interfere with the history of the current repository. This can be used to have external dependencies such as third party libraries for example. Similar to SVN externals.</w:t>
+        <w:t xml:space="preserve">A submodule allows you to keep another Git repository in a subdirectory of your repository. The other repository has its own history, which does not interfere with the history of the current repository. This can be used to have external dependencies such as </w:t>
+      </w:r>
+      <w:proofErr w:type="gramStart"/>
+      <w:r>
+        <w:t>third party</w:t>
+      </w:r>
+      <w:proofErr w:type="gramEnd"/>
+      <w:r>
+        <w:t xml:space="preserve"> libraries for example. Similar to SVN externals.</w:t>
       </w:r>
     </w:p>
     <w:p>
       <w:r>
         <w:t xml:space="preserve">When cloning or pulling a repository containing submodules however, these will not be checked out by default; the </w:t>
       </w:r>
+      <w:proofErr w:type="spellStart"/>
       <w:r>
         <w:rPr>
           <w:rStyle w:val="Emphasis"/>
         </w:rPr>
         <w:t>init</w:t>
       </w:r>
+      <w:proofErr w:type="spellEnd"/>
       <w:r>
         <w:t xml:space="preserve"> and </w:t>
       </w:r>
@@ -5391,27 +5891,17 @@
           <w:rFonts w:eastAsia="Times New Roman"/>
           <w:highlight w:val="lightGray"/>
         </w:rPr>
-        <w:t xml:space="preserve"> add </w:t>
-      </w:r>
-      <w:r>
-        <w:rPr>
-          <w:highlight w:val="lightGray"/>
-        </w:rPr>
-        <w:t>&lt;</w:t>
-      </w:r>
+        <w:t xml:space="preserve"> </w:t>
+      </w:r>
+      <w:proofErr w:type="gramStart"/>
       <w:r>
         <w:rPr>
           <w:rFonts w:eastAsia="Times New Roman"/>
           <w:highlight w:val="lightGray"/>
         </w:rPr>
-        <w:t>repository</w:t>
-      </w:r>
-      <w:r>
-        <w:rPr>
-          <w:highlight w:val="lightGray"/>
-        </w:rPr>
-        <w:t>&gt;</w:t>
-      </w:r>
+        <w:t>add</w:t>
+      </w:r>
+      <w:proofErr w:type="gramEnd"/>
       <w:r>
         <w:rPr>
           <w:rFonts w:eastAsia="Times New Roman"/>
@@ -5430,6 +5920,32 @@
           <w:rFonts w:eastAsia="Times New Roman"/>
           <w:highlight w:val="lightGray"/>
         </w:rPr>
+        <w:t>repository</w:t>
+      </w:r>
+      <w:r>
+        <w:rPr>
+          <w:highlight w:val="lightGray"/>
+        </w:rPr>
+        <w:t>&gt;</w:t>
+      </w:r>
+      <w:r>
+        <w:rPr>
+          <w:rFonts w:eastAsia="Times New Roman"/>
+          <w:highlight w:val="lightGray"/>
+        </w:rPr>
+        <w:t xml:space="preserve"> </w:t>
+      </w:r>
+      <w:r>
+        <w:rPr>
+          <w:highlight w:val="lightGray"/>
+        </w:rPr>
+        <w:t>&lt;</w:t>
+      </w:r>
+      <w:r>
+        <w:rPr>
+          <w:rFonts w:eastAsia="Times New Roman"/>
+          <w:highlight w:val="lightGray"/>
+        </w:rPr>
         <w:t>directory</w:t>
       </w:r>
       <w:r>
@@ -5444,13 +5960,25 @@
       <w:pPr>
         <w:pStyle w:val="Heading2"/>
       </w:pPr>
+      <w:proofErr w:type="spellStart"/>
       <w:r>
         <w:t>SubTrees</w:t>
       </w:r>
-    </w:p>
-    <w:p>
-      <w:r>
-        <w:t>If you want to split a subdirectory of an existing repository and move it into it’s own repository, you need to follow the steps below using GIT subtrees:</w:t>
+      <w:proofErr w:type="spellEnd"/>
+    </w:p>
+    <w:p>
+      <w:r>
+        <w:t xml:space="preserve">If you want to split a subdirectory of an existing repository and move it into </w:t>
+      </w:r>
+      <w:proofErr w:type="spellStart"/>
+      <w:proofErr w:type="gramStart"/>
+      <w:r>
+        <w:t>it’s</w:t>
+      </w:r>
+      <w:proofErr w:type="spellEnd"/>
+      <w:proofErr w:type="gramEnd"/>
+      <w:r>
+        <w:t xml:space="preserve"> own repository, you need to follow the steps below using GIT subtrees:</w:t>
       </w:r>
     </w:p>
     <w:p>
@@ -5669,7 +6197,16 @@
           <w:sz w:val="22"/>
           <w:szCs w:val="22"/>
         </w:rPr>
-        <w:t xml:space="preserve">, NOT </w:t>
+        <w:t xml:space="preserve">, </w:t>
+      </w:r>
+      <w:proofErr w:type="gramStart"/>
+      <w:r>
+        <w:rPr>
+          <w:rFonts w:asciiTheme="minorHAnsi" w:hAnsiTheme="minorHAnsi"/>
+          <w:sz w:val="22"/>
+          <w:szCs w:val="22"/>
+        </w:rPr>
+        <w:t xml:space="preserve">NOT </w:t>
       </w:r>
       <w:r>
         <w:rPr>
@@ -5678,7 +6215,17 @@
           <w:sz w:val="22"/>
           <w:szCs w:val="22"/>
         </w:rPr>
-        <w:t>./subproject/</w:t>
+        <w:t>.</w:t>
+      </w:r>
+      <w:proofErr w:type="gramEnd"/>
+      <w:r>
+        <w:rPr>
+          <w:rStyle w:val="HTMLCode"/>
+          <w:rFonts w:asciiTheme="minorHAnsi" w:eastAsiaTheme="majorEastAsia" w:hAnsiTheme="minorHAnsi"/>
+          <w:sz w:val="22"/>
+          <w:szCs w:val="22"/>
+        </w:rPr>
+        <w:t>/subproject/</w:t>
       </w:r>
     </w:p>
     <w:p>
@@ -5803,6 +6350,7 @@
         </w:rPr>
         <w:t xml:space="preserve">        &gt;&gt; </w:t>
       </w:r>
+      <w:proofErr w:type="spellStart"/>
       <w:r>
         <w:rPr>
           <w:rStyle w:val="HTMLCode"/>
@@ -5810,28 +6358,29 @@
           <w:sz w:val="22"/>
           <w:szCs w:val="22"/>
         </w:rPr>
-        <w:t>mkdir &lt;new-repo&gt;</w:t>
-      </w:r>
-    </w:p>
-    <w:p>
-      <w:pPr>
-        <w:pStyle w:val="Code"/>
+        <w:t>mkdir</w:t>
+      </w:r>
+      <w:proofErr w:type="spellEnd"/>
+      <w:r>
         <w:rPr>
           <w:rStyle w:val="HTMLCode"/>
           <w:rFonts w:asciiTheme="minorHAnsi" w:eastAsiaTheme="majorEastAsia" w:hAnsiTheme="minorHAnsi"/>
           <w:sz w:val="22"/>
           <w:szCs w:val="22"/>
         </w:rPr>
-      </w:pPr>
-      <w:r>
+        <w:t xml:space="preserve"> &lt;new-repo&gt;</w:t>
+      </w:r>
+    </w:p>
+    <w:p>
+      <w:pPr>
+        <w:pStyle w:val="Code"/>
         <w:rPr>
           <w:rStyle w:val="HTMLCode"/>
           <w:rFonts w:asciiTheme="minorHAnsi" w:eastAsiaTheme="majorEastAsia" w:hAnsiTheme="minorHAnsi"/>
           <w:sz w:val="22"/>
           <w:szCs w:val="22"/>
         </w:rPr>
-        <w:t xml:space="preserve">&gt;&gt; </w:t>
-      </w:r>
+      </w:pPr>
       <w:r>
         <w:rPr>
           <w:rStyle w:val="HTMLCode"/>
@@ -5839,7 +6388,7 @@
           <w:sz w:val="22"/>
           <w:szCs w:val="22"/>
         </w:rPr>
-        <w:t>cd</w:t>
+        <w:t xml:space="preserve">&gt;&gt; </w:t>
       </w:r>
       <w:r>
         <w:rPr>
@@ -5848,28 +6397,28 @@
           <w:sz w:val="22"/>
           <w:szCs w:val="22"/>
         </w:rPr>
-        <w:t xml:space="preserve"> &lt;new-repo&gt;</w:t>
-      </w:r>
-    </w:p>
-    <w:p>
-      <w:pPr>
-        <w:pStyle w:val="Code"/>
+        <w:t>cd</w:t>
+      </w:r>
+      <w:r>
         <w:rPr>
           <w:rStyle w:val="HTMLCode"/>
           <w:rFonts w:asciiTheme="minorHAnsi" w:eastAsiaTheme="majorEastAsia" w:hAnsiTheme="minorHAnsi"/>
           <w:sz w:val="22"/>
           <w:szCs w:val="22"/>
         </w:rPr>
-      </w:pPr>
-      <w:r>
+        <w:t xml:space="preserve"> &lt;new-repo&gt;</w:t>
+      </w:r>
+    </w:p>
+    <w:p>
+      <w:pPr>
+        <w:pStyle w:val="Code"/>
         <w:rPr>
           <w:rStyle w:val="HTMLCode"/>
           <w:rFonts w:asciiTheme="minorHAnsi" w:eastAsiaTheme="majorEastAsia" w:hAnsiTheme="minorHAnsi"/>
           <w:sz w:val="22"/>
           <w:szCs w:val="22"/>
         </w:rPr>
-        <w:t xml:space="preserve">&gt;&gt; </w:t>
-      </w:r>
+      </w:pPr>
       <w:r>
         <w:rPr>
           <w:rStyle w:val="HTMLCode"/>
@@ -5877,8 +6426,28 @@
           <w:sz w:val="22"/>
           <w:szCs w:val="22"/>
         </w:rPr>
-        <w:t>git init</w:t>
-      </w:r>
+        <w:t xml:space="preserve">&gt;&gt; </w:t>
+      </w:r>
+      <w:r>
+        <w:rPr>
+          <w:rStyle w:val="HTMLCode"/>
+          <w:rFonts w:asciiTheme="minorHAnsi" w:eastAsiaTheme="majorEastAsia" w:hAnsiTheme="minorHAnsi"/>
+          <w:sz w:val="22"/>
+          <w:szCs w:val="22"/>
+        </w:rPr>
+        <w:t xml:space="preserve">git </w:t>
+      </w:r>
+      <w:proofErr w:type="spellStart"/>
+      <w:r>
+        <w:rPr>
+          <w:rStyle w:val="HTMLCode"/>
+          <w:rFonts w:asciiTheme="minorHAnsi" w:eastAsiaTheme="majorEastAsia" w:hAnsiTheme="minorHAnsi"/>
+          <w:sz w:val="22"/>
+          <w:szCs w:val="22"/>
+        </w:rPr>
+        <w:t>init</w:t>
+      </w:r>
+      <w:proofErr w:type="spellEnd"/>
     </w:p>
     <w:p>
       <w:pPr>
@@ -5928,7 +6497,25 @@
           <w:sz w:val="22"/>
           <w:szCs w:val="22"/>
         </w:rPr>
-        <w:t>Link the new repo to Github or wherever</w:t>
+        <w:t xml:space="preserve">Link the new repo to </w:t>
+      </w:r>
+      <w:proofErr w:type="spellStart"/>
+      <w:r>
+        <w:rPr>
+          <w:rFonts w:asciiTheme="minorHAnsi" w:hAnsiTheme="minorHAnsi"/>
+          <w:sz w:val="22"/>
+          <w:szCs w:val="22"/>
+        </w:rPr>
+        <w:t>Github</w:t>
+      </w:r>
+      <w:proofErr w:type="spellEnd"/>
+      <w:r>
+        <w:rPr>
+          <w:rFonts w:asciiTheme="minorHAnsi" w:hAnsiTheme="minorHAnsi"/>
+          <w:sz w:val="22"/>
+          <w:szCs w:val="22"/>
+        </w:rPr>
+        <w:t xml:space="preserve"> or wherever</w:t>
       </w:r>
       <w:r>
         <w:rPr>
@@ -5966,7 +6553,49 @@
           <w:sz w:val="22"/>
           <w:szCs w:val="22"/>
         </w:rPr>
-        <w:t>git remote add origin &lt;git@github.com:my-user/new-repo.git&gt;</w:t>
+        <w:t>git remote add origin &lt;</w:t>
+      </w:r>
+      <w:proofErr w:type="spellStart"/>
+      <w:proofErr w:type="gramStart"/>
+      <w:r>
+        <w:rPr>
+          <w:rStyle w:val="HTMLCode"/>
+          <w:rFonts w:asciiTheme="minorHAnsi" w:eastAsiaTheme="majorEastAsia" w:hAnsiTheme="minorHAnsi"/>
+          <w:sz w:val="22"/>
+          <w:szCs w:val="22"/>
+        </w:rPr>
+        <w:t>git@github.com:my-user</w:t>
+      </w:r>
+      <w:proofErr w:type="spellEnd"/>
+      <w:r>
+        <w:rPr>
+          <w:rStyle w:val="HTMLCode"/>
+          <w:rFonts w:asciiTheme="minorHAnsi" w:eastAsiaTheme="majorEastAsia" w:hAnsiTheme="minorHAnsi"/>
+          <w:sz w:val="22"/>
+          <w:szCs w:val="22"/>
+        </w:rPr>
+        <w:t>/new-</w:t>
+      </w:r>
+      <w:proofErr w:type="spellStart"/>
+      <w:r>
+        <w:rPr>
+          <w:rStyle w:val="HTMLCode"/>
+          <w:rFonts w:asciiTheme="minorHAnsi" w:eastAsiaTheme="majorEastAsia" w:hAnsiTheme="minorHAnsi"/>
+          <w:sz w:val="22"/>
+          <w:szCs w:val="22"/>
+        </w:rPr>
+        <w:t>repo.git</w:t>
+      </w:r>
+      <w:proofErr w:type="spellEnd"/>
+      <w:proofErr w:type="gramEnd"/>
+      <w:r>
+        <w:rPr>
+          <w:rStyle w:val="HTMLCode"/>
+          <w:rFonts w:asciiTheme="minorHAnsi" w:eastAsiaTheme="majorEastAsia" w:hAnsiTheme="minorHAnsi"/>
+          <w:sz w:val="22"/>
+          <w:szCs w:val="22"/>
+        </w:rPr>
+        <w:t>&gt;</w:t>
       </w:r>
     </w:p>
     <w:p>
@@ -6123,7 +6752,47 @@
           <w:sz w:val="22"/>
           <w:szCs w:val="22"/>
         </w:rPr>
-        <w:t>git rm -rf &lt;name-of-folder&gt;</w:t>
+        <w:t xml:space="preserve">git </w:t>
+      </w:r>
+      <w:proofErr w:type="spellStart"/>
+      <w:r>
+        <w:rPr>
+          <w:rStyle w:val="HTMLCode"/>
+          <w:rFonts w:asciiTheme="minorHAnsi" w:eastAsiaTheme="majorEastAsia" w:hAnsiTheme="minorHAnsi"/>
+          <w:sz w:val="22"/>
+          <w:szCs w:val="22"/>
+        </w:rPr>
+        <w:t>rm</w:t>
+      </w:r>
+      <w:proofErr w:type="spellEnd"/>
+      <w:r>
+        <w:rPr>
+          <w:rStyle w:val="HTMLCode"/>
+          <w:rFonts w:asciiTheme="minorHAnsi" w:eastAsiaTheme="majorEastAsia" w:hAnsiTheme="minorHAnsi"/>
+          <w:sz w:val="22"/>
+          <w:szCs w:val="22"/>
+        </w:rPr>
+        <w:t xml:space="preserve"> -</w:t>
+      </w:r>
+      <w:proofErr w:type="spellStart"/>
+      <w:r>
+        <w:rPr>
+          <w:rStyle w:val="HTMLCode"/>
+          <w:rFonts w:asciiTheme="minorHAnsi" w:eastAsiaTheme="majorEastAsia" w:hAnsiTheme="minorHAnsi"/>
+          <w:sz w:val="22"/>
+          <w:szCs w:val="22"/>
+        </w:rPr>
+        <w:t>rf</w:t>
+      </w:r>
+      <w:proofErr w:type="spellEnd"/>
+      <w:r>
+        <w:rPr>
+          <w:rStyle w:val="HTMLCode"/>
+          <w:rFonts w:asciiTheme="minorHAnsi" w:eastAsiaTheme="majorEastAsia" w:hAnsiTheme="minorHAnsi"/>
+          <w:sz w:val="22"/>
+          <w:szCs w:val="22"/>
+        </w:rPr>
+        <w:t xml:space="preserve"> &lt;name-of-folder&gt;</w:t>
       </w:r>
     </w:p>
     <w:p>
@@ -6151,7 +6820,27 @@
           <w:sz w:val="22"/>
           <w:szCs w:val="22"/>
         </w:rPr>
-        <w:t xml:space="preserve">: This leaves all the historical references in the repository.See the </w:t>
+        <w:t xml:space="preserve">: This leaves all the historical references in the </w:t>
+      </w:r>
+      <w:proofErr w:type="spellStart"/>
+      <w:proofErr w:type="gramStart"/>
+      <w:r>
+        <w:rPr>
+          <w:rFonts w:asciiTheme="minorHAnsi" w:hAnsiTheme="minorHAnsi"/>
+          <w:sz w:val="22"/>
+          <w:szCs w:val="22"/>
+        </w:rPr>
+        <w:t>repository.See</w:t>
+      </w:r>
+      <w:proofErr w:type="spellEnd"/>
+      <w:proofErr w:type="gramEnd"/>
+      <w:r>
+        <w:rPr>
+          <w:rFonts w:asciiTheme="minorHAnsi" w:hAnsiTheme="minorHAnsi"/>
+          <w:sz w:val="22"/>
+          <w:szCs w:val="22"/>
+        </w:rPr>
+        <w:t xml:space="preserve"> the </w:t>
       </w:r>
       <w:r>
         <w:rPr>
@@ -6258,11 +6947,11 @@
       <w:pPr>
         <w:pStyle w:val="Heading3"/>
       </w:pPr>
-      <w:bookmarkStart w:id="5" w:name="_Ref443632381"/>
+      <w:bookmarkStart w:id="4" w:name="_Ref443632381"/>
       <w:r>
         <w:t>Connect</w:t>
       </w:r>
-      <w:bookmarkEnd w:id="5"/>
+      <w:bookmarkEnd w:id="4"/>
     </w:p>
     <w:p>
       <w:r>
@@ -6276,7 +6965,15 @@
       </w:r>
       <w:r>
         <w:tab/>
-        <w:t>&gt;&gt; git remote add &lt;name for the remote repository e.g. origin&gt; &lt;remote repository url&gt;</w:t>
+        <w:t xml:space="preserve">&gt;&gt; git remote add &lt;name for the remote repository e.g. origin&gt; &lt;remote repository </w:t>
+      </w:r>
+      <w:proofErr w:type="spellStart"/>
+      <w:r>
+        <w:t>url</w:t>
+      </w:r>
+      <w:proofErr w:type="spellEnd"/>
+      <w:r>
+        <w:t>&gt;</w:t>
       </w:r>
     </w:p>
     <w:p>
@@ -6357,8 +7054,13 @@
       <w:r>
         <w:t xml:space="preserve">more details </w:t>
       </w:r>
-      <w:r>
-        <w:t>details regarding the remote repository:</w:t>
+      <w:proofErr w:type="spellStart"/>
+      <w:r>
+        <w:t>details</w:t>
+      </w:r>
+      <w:proofErr w:type="spellEnd"/>
+      <w:r>
+        <w:t xml:space="preserve"> regarding the remote repository:</w:t>
       </w:r>
     </w:p>
     <w:p>
@@ -6458,38 +7160,47 @@
           <w:rStyle w:val="HTMLCode"/>
           <w:rFonts w:eastAsiaTheme="majorEastAsia"/>
         </w:rPr>
-        <w:t>branch -vv</w:t>
-      </w:r>
-    </w:p>
-    <w:p>
-      <w:pPr>
-        <w:pStyle w:val="HTMLPreformatted"/>
+        <w:t>branch -</w:t>
+      </w:r>
+      <w:proofErr w:type="spellStart"/>
+      <w:r>
         <w:rPr>
           <w:rStyle w:val="HTMLCode"/>
           <w:rFonts w:eastAsiaTheme="majorEastAsia"/>
         </w:rPr>
-      </w:pPr>
-      <w:r>
+        <w:t>vv</w:t>
+      </w:r>
+      <w:proofErr w:type="spellEnd"/>
+    </w:p>
+    <w:p>
+      <w:pPr>
+        <w:pStyle w:val="HTMLPreformatted"/>
         <w:rPr>
           <w:rStyle w:val="HTMLCode"/>
           <w:rFonts w:eastAsiaTheme="majorEastAsia"/>
         </w:rPr>
-        <w:tab/>
-      </w:r>
-    </w:p>
-    <w:p>
-      <w:pPr>
-        <w:pStyle w:val="HTMLPreformatted"/>
+      </w:pPr>
+      <w:r>
         <w:rPr>
           <w:rStyle w:val="HTMLCode"/>
           <w:rFonts w:eastAsiaTheme="majorEastAsia"/>
         </w:rPr>
-      </w:pPr>
-      <w:r>
+        <w:tab/>
+      </w:r>
+    </w:p>
+    <w:p>
+      <w:pPr>
+        <w:pStyle w:val="HTMLPreformatted"/>
         <w:rPr>
           <w:rStyle w:val="HTMLCode"/>
           <w:rFonts w:eastAsiaTheme="majorEastAsia"/>
         </w:rPr>
+      </w:pPr>
+      <w:r>
+        <w:rPr>
+          <w:rStyle w:val="HTMLCode"/>
+          <w:rFonts w:eastAsiaTheme="majorEastAsia"/>
+        </w:rPr>
         <w:t>To set which remote repository is the default remote repository for pull and push commands:</w:t>
       </w:r>
     </w:p>
@@ -6507,7 +7218,55 @@
           <w:rStyle w:val="HTMLCode"/>
           <w:rFonts w:eastAsiaTheme="majorEastAsia"/>
         </w:rPr>
-        <w:t>&gt;&gt; git push -u &lt;remote_name&gt; &lt;local_branch_name&gt;:&lt;corresponding_remote_branch_name&gt;</w:t>
+        <w:t>&gt;&gt; git push -u &lt;</w:t>
+      </w:r>
+      <w:proofErr w:type="spellStart"/>
+      <w:r>
+        <w:rPr>
+          <w:rStyle w:val="HTMLCode"/>
+          <w:rFonts w:eastAsiaTheme="majorEastAsia"/>
+        </w:rPr>
+        <w:t>remote_name</w:t>
+      </w:r>
+      <w:proofErr w:type="spellEnd"/>
+      <w:r>
+        <w:rPr>
+          <w:rStyle w:val="HTMLCode"/>
+          <w:rFonts w:eastAsiaTheme="majorEastAsia"/>
+        </w:rPr>
+        <w:t>&gt; &lt;</w:t>
+      </w:r>
+      <w:proofErr w:type="spellStart"/>
+      <w:r>
+        <w:rPr>
+          <w:rStyle w:val="HTMLCode"/>
+          <w:rFonts w:eastAsiaTheme="majorEastAsia"/>
+        </w:rPr>
+        <w:t>local_branch_name</w:t>
+      </w:r>
+      <w:proofErr w:type="spellEnd"/>
+      <w:r>
+        <w:rPr>
+          <w:rStyle w:val="HTMLCode"/>
+          <w:rFonts w:eastAsiaTheme="majorEastAsia"/>
+        </w:rPr>
+        <w:t>&gt;:&lt;</w:t>
+      </w:r>
+      <w:proofErr w:type="spellStart"/>
+      <w:r>
+        <w:rPr>
+          <w:rStyle w:val="HTMLCode"/>
+          <w:rFonts w:eastAsiaTheme="majorEastAsia"/>
+        </w:rPr>
+        <w:t>corresponding_remote_branch_name</w:t>
+      </w:r>
+      <w:proofErr w:type="spellEnd"/>
+      <w:r>
+        <w:rPr>
+          <w:rStyle w:val="HTMLCode"/>
+          <w:rFonts w:eastAsiaTheme="majorEastAsia"/>
+        </w:rPr>
+        <w:t>&gt;</w:t>
       </w:r>
     </w:p>
     <w:p>
@@ -6744,8 +7503,21 @@
       </w:r>
       <w:r>
         <w:tab/>
-        <w:t>&gt;&gt; git log [optional: -n &lt;num of commits to show&gt; ]</w:t>
-      </w:r>
+        <w:t>&gt;&gt; git log [optional: -n &lt;</w:t>
+      </w:r>
+      <w:proofErr w:type="spellStart"/>
+      <w:r>
+        <w:t>num</w:t>
+      </w:r>
+      <w:proofErr w:type="spellEnd"/>
+      <w:r>
+        <w:t xml:space="preserve"> of commits to show</w:t>
+      </w:r>
+      <w:proofErr w:type="gramStart"/>
+      <w:r>
+        <w:t>&gt; ]</w:t>
+      </w:r>
+      <w:proofErr w:type="gramEnd"/>
     </w:p>
     <w:p>
       <w:r>
@@ -6754,6 +7526,12 @@
       </w:r>
     </w:p>
     <w:p>
+      <w:pPr>
+        <w:rPr>
+          <w:rStyle w:val="HTMLCode"/>
+          <w:rFonts w:eastAsiaTheme="majorEastAsia"/>
+        </w:rPr>
+      </w:pPr>
       <w:r>
         <w:tab/>
       </w:r>
@@ -6766,8 +7544,202 @@
           <w:rStyle w:val="HTMLCode"/>
           <w:rFonts w:eastAsiaTheme="majorEastAsia"/>
         </w:rPr>
-        <w:t>git log --graph --oneline &lt;branch 1&gt; &lt;branch 2&gt;</w:t>
-      </w:r>
+        <w:t>git log --graph --</w:t>
+      </w:r>
+      <w:proofErr w:type="spellStart"/>
+      <w:r>
+        <w:rPr>
+          <w:rStyle w:val="HTMLCode"/>
+          <w:rFonts w:eastAsiaTheme="majorEastAsia"/>
+        </w:rPr>
+        <w:t>oneline</w:t>
+      </w:r>
+      <w:proofErr w:type="spellEnd"/>
+      <w:r>
+        <w:rPr>
+          <w:rStyle w:val="HTMLCode"/>
+          <w:rFonts w:eastAsiaTheme="majorEastAsia"/>
+        </w:rPr>
+        <w:t xml:space="preserve"> &lt;branch 1&gt; &lt;branch 2&gt;</w:t>
+      </w:r>
+    </w:p>
+    <w:p>
+      <w:pPr>
+        <w:pStyle w:val="ListParagraph"/>
+        <w:numPr>
+          <w:ilvl w:val="0"/>
+          <w:numId w:val="4"/>
+        </w:numPr>
+        <w:rPr>
+          <w:rStyle w:val="CodeChar"/>
+          <w:rFonts w:ascii="Calibri" w:eastAsia="SimSun" w:hAnsi="Calibri" w:cs="Times New Roman"/>
+          <w:color w:val="auto"/>
+          <w:kern w:val="0"/>
+          <w:szCs w:val="22"/>
+          <w:shd w:val="clear" w:color="auto" w:fill="auto"/>
+        </w:rPr>
+      </w:pPr>
+      <w:r>
+        <w:t>To show the logs of only part of a file (for example, function in a file):</w:t>
+      </w:r>
+      <w:r>
+        <w:br/>
+      </w:r>
+      <w:r>
+        <w:rPr>
+          <w:rStyle w:val="CodeChar"/>
+        </w:rPr>
+        <w:t>git log -</w:t>
+      </w:r>
+      <w:proofErr w:type="gramStart"/>
+      <w:r>
+        <w:rPr>
+          <w:rStyle w:val="CodeChar"/>
+        </w:rPr>
+        <w:t>L :</w:t>
+      </w:r>
+      <w:proofErr w:type="gramEnd"/>
+      <w:r>
+        <w:rPr>
+          <w:rStyle w:val="CodeChar"/>
+        </w:rPr>
+        <w:t>{function}:{file}</w:t>
+      </w:r>
+    </w:p>
+    <w:p>
+      <w:pPr>
+        <w:pStyle w:val="Code"/>
+        <w:ind w:left="1080"/>
+        <w:rPr>
+          <w:rFonts w:ascii="Calibri" w:hAnsi="Calibri" w:cs="Calibri"/>
+          <w:color w:val="000000"/>
+          <w:sz w:val="24"/>
+          <w:lang w:bidi="ar-SA"/>
+        </w:rPr>
+      </w:pPr>
+      <w:r>
+        <w:rPr>
+          <w:rStyle w:val="BodyChar"/>
+          <w:rFonts w:eastAsia="Calibri"/>
+        </w:rPr>
+        <w:t>Additional options:</w:t>
+      </w:r>
+      <w:r>
+        <w:br/>
+      </w:r>
+      <w:r>
+        <w:rPr>
+          <w:lang w:bidi="ar-SA"/>
+        </w:rPr>
+        <w:t>git log -L &lt;start</w:t>
+      </w:r>
+      <w:proofErr w:type="gramStart"/>
+      <w:r>
+        <w:rPr>
+          <w:lang w:bidi="ar-SA"/>
+        </w:rPr>
+        <w:t>&gt;,&lt;</w:t>
+      </w:r>
+      <w:proofErr w:type="gramEnd"/>
+      <w:r>
+        <w:rPr>
+          <w:lang w:bidi="ar-SA"/>
+        </w:rPr>
+        <w:t>end&gt;:&lt;file&gt;</w:t>
+      </w:r>
+    </w:p>
+    <w:p>
+      <w:pPr>
+        <w:pStyle w:val="Code"/>
+        <w:ind w:left="1080"/>
+        <w:rPr>
+          <w:rFonts w:ascii="Calibri" w:hAnsi="Calibri" w:cs="Calibri"/>
+          <w:color w:val="000000"/>
+          <w:sz w:val="24"/>
+          <w:lang w:bidi="ar-SA"/>
+        </w:rPr>
+      </w:pPr>
+      <w:r>
+        <w:rPr>
+          <w:lang w:bidi="ar-SA"/>
+        </w:rPr>
+        <w:t>git log -L :&lt;</w:t>
+      </w:r>
+      <w:proofErr w:type="spellStart"/>
+      <w:r>
+        <w:rPr>
+          <w:lang w:bidi="ar-SA"/>
+        </w:rPr>
+        <w:t>funcn</w:t>
+      </w:r>
+      <w:bookmarkStart w:id="5" w:name="_GoBack"/>
+      <w:bookmarkEnd w:id="5"/>
+      <w:r>
+        <w:rPr>
+          <w:lang w:bidi="ar-SA"/>
+        </w:rPr>
+        <w:t>ame</w:t>
+      </w:r>
+      <w:proofErr w:type="spellEnd"/>
+      <w:r>
+        <w:rPr>
+          <w:lang w:bidi="ar-SA"/>
+        </w:rPr>
+        <w:t>&gt;:&lt;file&gt;</w:t>
+      </w:r>
+    </w:p>
+    <w:p>
+      <w:pPr>
+        <w:pStyle w:val="Code"/>
+        <w:ind w:left="1080"/>
+        <w:rPr>
+          <w:rFonts w:ascii="Calibri" w:hAnsi="Calibri" w:cs="Calibri"/>
+          <w:color w:val="000000"/>
+          <w:sz w:val="24"/>
+          <w:lang w:bidi="ar-SA"/>
+        </w:rPr>
+      </w:pPr>
+      <w:r>
+        <w:rPr>
+          <w:lang w:bidi="ar-SA"/>
+        </w:rPr>
+        <w:lastRenderedPageBreak/>
+        <w:t>git log -S&lt;string&gt;</w:t>
+      </w:r>
+    </w:p>
+    <w:p>
+      <w:pPr>
+        <w:pStyle w:val="Code"/>
+        <w:ind w:left="1080"/>
+        <w:rPr>
+          <w:rFonts w:ascii="Calibri" w:hAnsi="Calibri" w:cs="Calibri"/>
+          <w:color w:val="000000"/>
+          <w:sz w:val="24"/>
+          <w:lang w:bidi="ar-SA"/>
+        </w:rPr>
+      </w:pPr>
+      <w:r>
+        <w:rPr>
+          <w:lang w:bidi="ar-SA"/>
+        </w:rPr>
+        <w:t>git log -</w:t>
+      </w:r>
+      <w:r>
+        <w:rPr>
+          <w:color w:val="000000"/>
+          <w:lang w:bidi="ar-SA"/>
+        </w:rPr>
+        <w:t>G&lt;regex&gt;</w:t>
+      </w:r>
+    </w:p>
+    <w:p>
+      <w:pPr>
+        <w:pStyle w:val="ListParagraph"/>
+        <w:numPr>
+          <w:ilvl w:val="1"/>
+          <w:numId w:val="4"/>
+        </w:numPr>
+      </w:pPr>
     </w:p>
     <w:p>
       <w:pPr>
@@ -7204,7 +8176,15 @@
     <w:p>
       <w:r>
         <w:tab/>
-        <w:t>&gt;&gt; git status – show your current state (if there are changes to commit etc)</w:t>
+        <w:t xml:space="preserve">&gt;&gt; git status – show your current state (if there are changes to commit </w:t>
+      </w:r>
+      <w:proofErr w:type="spellStart"/>
+      <w:r>
+        <w:t>etc</w:t>
+      </w:r>
+      <w:proofErr w:type="spellEnd"/>
+      <w:r>
+        <w:t>)</w:t>
       </w:r>
     </w:p>
     <w:p>
@@ -7215,8 +8195,13 @@
         <w:t xml:space="preserve">&gt;&gt; </w:t>
       </w:r>
       <w:r>
-        <w:t>git reflog</w:t>
-      </w:r>
+        <w:t xml:space="preserve">git </w:t>
+      </w:r>
+      <w:proofErr w:type="spellStart"/>
+      <w:r>
+        <w:t>reflog</w:t>
+      </w:r>
+      <w:proofErr w:type="spellEnd"/>
       <w:r>
         <w:t xml:space="preserve"> </w:t>
       </w:r>
@@ -7250,14 +8235,24 @@
           <w:rStyle w:val="HTMLCode"/>
           <w:rFonts w:eastAsiaTheme="majorEastAsia"/>
         </w:rPr>
-        <w:t>&gt;&gt; git log --walk-reflogs</w:t>
-      </w:r>
+        <w:t>&gt;&gt; git log --walk-</w:t>
+      </w:r>
+      <w:proofErr w:type="spellStart"/>
+      <w:r>
+        <w:rPr>
+          <w:rStyle w:val="HTMLCode"/>
+          <w:rFonts w:eastAsiaTheme="majorEastAsia"/>
+        </w:rPr>
+        <w:t>reflogs</w:t>
+      </w:r>
+      <w:proofErr w:type="spellEnd"/>
     </w:p>
     <w:p>
       <w:pPr>
         <w:pStyle w:val="Heading2"/>
       </w:pPr>
       <w:r>
+        <w:lastRenderedPageBreak/>
         <w:t>Branches:</w:t>
       </w:r>
     </w:p>
@@ -7415,7 +8410,6 @@
         <w:pStyle w:val="Heading2"/>
       </w:pPr>
       <w:r>
-        <w:lastRenderedPageBreak/>
         <w:t>Checkout:</w:t>
       </w:r>
     </w:p>
@@ -7545,8 +8539,19 @@
           <w:sz w:val="22"/>
           <w:szCs w:val="22"/>
         </w:rPr>
-        <w:t>&gt;&gt; git checkout .</w:t>
-      </w:r>
+        <w:t xml:space="preserve">&gt;&gt; git </w:t>
+      </w:r>
+      <w:proofErr w:type="gramStart"/>
+      <w:r>
+        <w:rPr>
+          <w:rStyle w:val="HTMLCode"/>
+          <w:rFonts w:asciiTheme="minorHAnsi" w:eastAsiaTheme="majorEastAsia" w:hAnsiTheme="minorHAnsi"/>
+          <w:sz w:val="22"/>
+          <w:szCs w:val="22"/>
+        </w:rPr>
+        <w:t>checkout .</w:t>
+      </w:r>
+      <w:proofErr w:type="gramEnd"/>
     </w:p>
     <w:p>
       <w:pPr>
@@ -7596,8 +8601,17 @@
           <w:rStyle w:val="HTMLCode"/>
           <w:rFonts w:eastAsiaTheme="majorEastAsia"/>
         </w:rPr>
-        <w:t>git checkout -- .</w:t>
-      </w:r>
+        <w:t xml:space="preserve">git checkout </w:t>
+      </w:r>
+      <w:proofErr w:type="gramStart"/>
+      <w:r>
+        <w:rPr>
+          <w:rStyle w:val="HTMLCode"/>
+          <w:rFonts w:eastAsiaTheme="majorEastAsia"/>
+        </w:rPr>
+        <w:t>-- .</w:t>
+      </w:r>
+      <w:proofErr w:type="gramEnd"/>
     </w:p>
     <w:p>
       <w:pPr>
@@ -7652,7 +8666,20 @@
       </w:r>
       <w:r>
         <w:br/>
-        <w:t>&gt;&gt; git merge –no-ff  &lt;branch&gt;</w:t>
+        <w:t>&gt;&gt; git merge –no-</w:t>
+      </w:r>
+      <w:proofErr w:type="spellStart"/>
+      <w:proofErr w:type="gramStart"/>
+      <w:r>
+        <w:t>ff</w:t>
+      </w:r>
+      <w:proofErr w:type="spellEnd"/>
+      <w:r>
+        <w:t xml:space="preserve">  &lt;</w:t>
+      </w:r>
+      <w:proofErr w:type="gramEnd"/>
+      <w:r>
+        <w:t>branch&gt;</w:t>
       </w:r>
       <w:r>
         <w:tab/>
@@ -7662,10 +8689,18 @@
       </w:r>
       <w:r>
         <w:tab/>
-        <w:t>- create a merge commit – useful for documentation.</w:t>
-      </w:r>
-      <w:r>
-        <w:t xml:space="preserve">git </w:t>
+        <w:t xml:space="preserve">- create a merge commit – useful for </w:t>
+      </w:r>
+      <w:proofErr w:type="spellStart"/>
+      <w:r>
+        <w:t>documentation.</w:t>
+      </w:r>
+      <w:r>
+        <w:t>git</w:t>
+      </w:r>
+      <w:proofErr w:type="spellEnd"/>
+      <w:r>
+        <w:t xml:space="preserve"> </w:t>
       </w:r>
     </w:p>
     <w:p>
@@ -7736,6 +8771,7 @@
           <w:noProof/>
           <w:lang w:bidi="ar-SA"/>
         </w:rPr>
+        <w:lastRenderedPageBreak/>
         <w:drawing>
           <wp:inline distT="0" distB="0" distL="0" distR="0" wp14:anchorId="7970369E" wp14:editId="63A74A11">
             <wp:extent cx="3562350" cy="3495675"/>
@@ -7779,7 +8815,6 @@
         <w:ind w:left="1531"/>
       </w:pPr>
       <w:r>
-        <w:lastRenderedPageBreak/>
         <w:t>$</w:t>
       </w:r>
       <w:r>
@@ -7809,8 +8844,13 @@
         <w:t>$</w:t>
       </w:r>
       <w:r>
-        <w:t xml:space="preserve"> git checkout bugFix</w:t>
-      </w:r>
+        <w:t xml:space="preserve"> git checkout </w:t>
+      </w:r>
+      <w:proofErr w:type="spellStart"/>
+      <w:r>
+        <w:t>bugFix</w:t>
+      </w:r>
+      <w:proofErr w:type="spellEnd"/>
     </w:p>
     <w:p>
       <w:pPr>
@@ -7908,7 +8948,15 @@
         <w:pStyle w:val="Body"/>
       </w:pPr>
       <w:r>
-        <w:t>Annotated tags, however, are stored as full objects in the Git database. They’re checksummed; contain the tagger name, email, and date; have a tagging message; and can be signed and verified with GNU Privacy Guard (GPG). It’s generally recommended that you create annotated tags so you can have all this information; but if you want a temporary tag or for some reason don’t want to keep the other information, lightweight tags are available too.</w:t>
+        <w:t xml:space="preserve">Annotated tags, however, are stored as full objects in the Git database. They’re </w:t>
+      </w:r>
+      <w:proofErr w:type="spellStart"/>
+      <w:r>
+        <w:t>checksummed</w:t>
+      </w:r>
+      <w:proofErr w:type="spellEnd"/>
+      <w:r>
+        <w:t>; contain the tagger name, email, and date; have a tagging message; and can be signed and verified with GNU Privacy Guard (GPG). It’s generally recommended that you create annotated tags so you can have all this information; but if you want a temporary tag or for some reason don’t want to keep the other information, lightweight tags are available too.</w:t>
       </w:r>
     </w:p>
     <w:p/>
@@ -7933,7 +8981,15 @@
         </w:numPr>
       </w:pPr>
       <w:r>
-        <w:t>Annotated tag (recommended) – contains full version objects that can be verified etc:</w:t>
+        <w:t xml:space="preserve">Annotated tag (recommended) – contains full version objects that can be verified </w:t>
+      </w:r>
+      <w:proofErr w:type="spellStart"/>
+      <w:r>
+        <w:t>etc</w:t>
+      </w:r>
+      <w:proofErr w:type="spellEnd"/>
+      <w:r>
+        <w:t>:</w:t>
       </w:r>
     </w:p>
     <w:p>
@@ -8083,6 +9139,7 @@
         <w:rPr>
           <w:lang w:eastAsia="en-AU"/>
         </w:rPr>
+        <w:lastRenderedPageBreak/>
         <w:t>Push the tag to the server:</w:t>
       </w:r>
     </w:p>
@@ -8381,7 +9438,6 @@
         <w:pStyle w:val="Heading2"/>
       </w:pPr>
       <w:r>
-        <w:lastRenderedPageBreak/>
         <w:t>Stashing</w:t>
       </w:r>
     </w:p>
@@ -8442,7 +9498,15 @@
       </w:r>
       <w:r>
         <w:tab/>
-        <w:t>- now all your local changes are saved in the git stack and your working directory is</w:t>
+        <w:t xml:space="preserve">- now all your local changes are saved in the git stack and </w:t>
+      </w:r>
+      <w:proofErr w:type="spellStart"/>
+      <w:r>
+        <w:t>your</w:t>
+      </w:r>
+      <w:proofErr w:type="spellEnd"/>
+      <w:r>
+        <w:t xml:space="preserve"> working directory is</w:t>
       </w:r>
       <w:r>
         <w:br/>
@@ -8461,7 +9525,14 @@
       </w:r>
       <w:r>
         <w:tab/>
-        <w:t>-  returns a list of all your stored stashes</w:t>
+      </w:r>
+      <w:proofErr w:type="gramStart"/>
+      <w:r>
+        <w:t>-  returns</w:t>
+      </w:r>
+      <w:proofErr w:type="gramEnd"/>
+      <w:r>
+        <w:t xml:space="preserve"> a list of all your stored stashes</w:t>
       </w:r>
     </w:p>
     <w:p>
@@ -8469,8 +9540,13 @@
         <w:ind w:left="2160" w:hanging="1440"/>
       </w:pPr>
       <w:r>
-        <w:t>&gt;&gt; git stash apply</w:t>
-      </w:r>
+        <w:t xml:space="preserve">&gt;&gt; git stash </w:t>
+      </w:r>
+      <w:proofErr w:type="gramStart"/>
+      <w:r>
+        <w:t>apply</w:t>
+      </w:r>
+      <w:proofErr w:type="gramEnd"/>
       <w:r>
         <w:tab/>
         <w:t>- will reapp</w:t>
@@ -8484,7 +9560,31 @@
         <w:ind w:left="2160" w:hanging="1440"/>
       </w:pPr>
       <w:r>
-        <w:t>&gt;&gt; git stash apply &lt;stash@{num}&gt; - will apply the stash number {num} (as appears in the list command)</w:t>
+        <w:t xml:space="preserve">&gt;&gt; git stash </w:t>
+      </w:r>
+      <w:proofErr w:type="gramStart"/>
+      <w:r>
+        <w:t>apply</w:t>
+      </w:r>
+      <w:proofErr w:type="gramEnd"/>
+      <w:r>
+        <w:t xml:space="preserve"> &lt;stash@{</w:t>
+      </w:r>
+      <w:proofErr w:type="spellStart"/>
+      <w:r>
+        <w:t>num</w:t>
+      </w:r>
+      <w:proofErr w:type="spellEnd"/>
+      <w:r>
+        <w:t>}&gt; - will apply the stash number {</w:t>
+      </w:r>
+      <w:proofErr w:type="spellStart"/>
+      <w:r>
+        <w:t>num</w:t>
+      </w:r>
+      <w:proofErr w:type="spellEnd"/>
+      <w:r>
+        <w:t>} (as appears in the list command)</w:t>
       </w:r>
     </w:p>
     <w:p>
@@ -8492,7 +9592,15 @@
         <w:ind w:left="2160" w:hanging="1440"/>
       </w:pPr>
       <w:r>
-        <w:t>&gt;&gt; git stash drop &lt;stash@{num}&gt; - will delete the specified stash</w:t>
+        <w:t>&gt;&gt; git stash drop &lt;stash@{</w:t>
+      </w:r>
+      <w:proofErr w:type="spellStart"/>
+      <w:r>
+        <w:t>num</w:t>
+      </w:r>
+      <w:proofErr w:type="spellEnd"/>
+      <w:r>
+        <w:t>}&gt; - will delete the specified stash</w:t>
       </w:r>
     </w:p>
     <w:p>
@@ -8717,12 +9825,14 @@
       <w:r>
         <w:t xml:space="preserve"> </w:t>
       </w:r>
+      <w:proofErr w:type="spellStart"/>
       <w:r>
         <w:rPr>
           <w:lang w:val="en-AU"/>
         </w:rPr>
         <w:t>gitattributes</w:t>
       </w:r>
+      <w:proofErr w:type="spellEnd"/>
       <w:r>
         <w:rPr>
           <w:lang w:val="en-AU"/>
@@ -8967,7 +10077,15 @@
         <w:t>style:</w:t>
       </w:r>
       <w:r>
-        <w:t xml:space="preserve"> formatting, missing semi colons, etc; no code change</w:t>
+        <w:t xml:space="preserve"> formatting, missing semi colons, </w:t>
+      </w:r>
+      <w:proofErr w:type="spellStart"/>
+      <w:r>
+        <w:t>etc</w:t>
+      </w:r>
+      <w:proofErr w:type="spellEnd"/>
+      <w:r>
+        <w:t>; no code change</w:t>
       </w:r>
     </w:p>
     <w:p>
@@ -9021,7 +10139,15 @@
         <w:t>chore:</w:t>
       </w:r>
       <w:r>
-        <w:t xml:space="preserve"> updating build tasks, package manager configs, etc; no production code change</w:t>
+        <w:t xml:space="preserve"> updating build tasks, package manager configs, </w:t>
+      </w:r>
+      <w:proofErr w:type="spellStart"/>
+      <w:r>
+        <w:t>etc</w:t>
+      </w:r>
+      <w:proofErr w:type="spellEnd"/>
+      <w:r>
+        <w:t>; no production code change</w:t>
       </w:r>
     </w:p>
     <w:p>
@@ -9223,7 +10349,21 @@
           <w:rStyle w:val="HTMLCode"/>
         </w:rPr>
         <w:lastRenderedPageBreak/>
-        <w:t>you omit the body entirely); various tools like `log`, `shortlog`</w:t>
+        <w:t>you omit the body entirely); various tools like `log`, `</w:t>
+      </w:r>
+      <w:proofErr w:type="spellStart"/>
+      <w:r>
+        <w:rPr>
+          <w:rStyle w:val="HTMLCode"/>
+        </w:rPr>
+        <w:t>shortlog</w:t>
+      </w:r>
+      <w:proofErr w:type="spellEnd"/>
+      <w:r>
+        <w:rPr>
+          <w:rStyle w:val="HTMLCode"/>
+        </w:rPr>
+        <w:t>`</w:t>
       </w:r>
     </w:p>
     <w:p>
@@ -9292,8 +10432,30 @@
         <w:rPr>
           <w:rStyle w:val="HTMLCode"/>
         </w:rPr>
-        <w:t>Are there side effects or other unintuitive consequenses of this</w:t>
-      </w:r>
+        <w:t xml:space="preserve">Are there side effects or other unintuitive </w:t>
+      </w:r>
+      <w:proofErr w:type="spellStart"/>
+      <w:r>
+        <w:rPr>
+          <w:rStyle w:val="HTMLCode"/>
+        </w:rPr>
+        <w:t>consequenses</w:t>
+      </w:r>
+      <w:proofErr w:type="spellEnd"/>
+      <w:r>
+        <w:rPr>
+          <w:rStyle w:val="HTMLCode"/>
+        </w:rPr>
+        <w:t xml:space="preserve"> of </w:t>
+      </w:r>
+      <w:proofErr w:type="gramStart"/>
+      <w:r>
+        <w:rPr>
+          <w:rStyle w:val="HTMLCode"/>
+        </w:rPr>
+        <w:t>this</w:t>
+      </w:r>
+      <w:proofErr w:type="gramEnd"/>
     </w:p>
     <w:p>
       <w:pPr>
@@ -9379,7 +10541,21 @@
         <w:rPr>
           <w:rStyle w:val="HTMLCode"/>
         </w:rPr>
-        <w:t xml:space="preserve"> - Typically a hyphen or asterisk is used for the bullet, preceded</w:t>
+        <w:t xml:space="preserve"> - </w:t>
+      </w:r>
+      <w:proofErr w:type="gramStart"/>
+      <w:r>
+        <w:rPr>
+          <w:rStyle w:val="HTMLCode"/>
+        </w:rPr>
+        <w:t>Typically</w:t>
+      </w:r>
+      <w:proofErr w:type="gramEnd"/>
+      <w:r>
+        <w:rPr>
+          <w:rStyle w:val="HTMLCode"/>
+        </w:rPr>
+        <w:t xml:space="preserve"> a hyphen or asterisk is used for the bullet, preceded</w:t>
       </w:r>
     </w:p>
     <w:p>
@@ -9515,7 +10691,15 @@
         <w:t xml:space="preserve">GIT </w:t>
       </w:r>
       <w:r>
-        <w:t>garbage collect dead-end commits after two weeks. To try to recover your commit:</w:t>
+        <w:t xml:space="preserve">garbage </w:t>
+      </w:r>
+      <w:proofErr w:type="gramStart"/>
+      <w:r>
+        <w:t>collect</w:t>
+      </w:r>
+      <w:proofErr w:type="gramEnd"/>
+      <w:r>
+        <w:t xml:space="preserve"> dead-end commits after two weeks. To try to recover your commit:</w:t>
       </w:r>
     </w:p>
     <w:p>
@@ -9537,7 +10721,23 @@
           <w:rStyle w:val="HTMLCode"/>
           <w:rFonts w:eastAsiaTheme="majorEastAsia"/>
         </w:rPr>
-        <w:t>git log --walk-reflogs – see if you can locate the commit in the list. If yes, send:</w:t>
+        <w:t>git log --walk-</w:t>
+      </w:r>
+      <w:proofErr w:type="spellStart"/>
+      <w:r>
+        <w:rPr>
+          <w:rStyle w:val="HTMLCode"/>
+          <w:rFonts w:eastAsiaTheme="majorEastAsia"/>
+        </w:rPr>
+        <w:t>reflogs</w:t>
+      </w:r>
+      <w:proofErr w:type="spellEnd"/>
+      <w:r>
+        <w:rPr>
+          <w:rStyle w:val="HTMLCode"/>
+          <w:rFonts w:eastAsiaTheme="majorEastAsia"/>
+        </w:rPr>
+        <w:t xml:space="preserve"> – see if you can locate the commit in the list. If yes, send:</w:t>
       </w:r>
     </w:p>
     <w:p>
@@ -9646,8 +10846,32 @@
         <w:rPr>
           <w:rStyle w:val="command"/>
         </w:rPr>
-        <w:t>git config --global credential.helper wincred</w:t>
-      </w:r>
+        <w:t xml:space="preserve">git config --global </w:t>
+      </w:r>
+      <w:proofErr w:type="spellStart"/>
+      <w:proofErr w:type="gramStart"/>
+      <w:r>
+        <w:rPr>
+          <w:rStyle w:val="command"/>
+        </w:rPr>
+        <w:t>credential.helper</w:t>
+      </w:r>
+      <w:proofErr w:type="spellEnd"/>
+      <w:proofErr w:type="gramEnd"/>
+      <w:r>
+        <w:rPr>
+          <w:rStyle w:val="command"/>
+        </w:rPr>
+        <w:t xml:space="preserve"> </w:t>
+      </w:r>
+      <w:proofErr w:type="spellStart"/>
+      <w:r>
+        <w:rPr>
+          <w:rStyle w:val="command"/>
+        </w:rPr>
+        <w:t>wincred</w:t>
+      </w:r>
+      <w:proofErr w:type="spellEnd"/>
     </w:p>
     <w:p/>
     <w:p>
@@ -9746,7 +10970,15 @@
       </w:r>
       <w:r>
         <w:br/>
-        <w:t>&gt;&gt; git remote add &lt;upstream&gt; &lt;url of original repository&gt;</w:t>
+        <w:t>&gt;&gt; git remote add &lt;upstream&gt; &lt;</w:t>
+      </w:r>
+      <w:proofErr w:type="spellStart"/>
+      <w:r>
+        <w:t>url</w:t>
+      </w:r>
+      <w:proofErr w:type="spellEnd"/>
+      <w:r>
+        <w:t xml:space="preserve"> of original repository&gt;</w:t>
       </w:r>
     </w:p>
     <w:p>
@@ -10590,8 +11822,15 @@
       <w:pPr>
         <w:pStyle w:val="Body"/>
       </w:pPr>
-      <w:r>
-        <w:t>Major.Minor.Fix e.g. 2.0.5</w:t>
+      <w:proofErr w:type="spellStart"/>
+      <w:proofErr w:type="gramStart"/>
+      <w:r>
+        <w:t>Major.Minor.Fix</w:t>
+      </w:r>
+      <w:proofErr w:type="spellEnd"/>
+      <w:proofErr w:type="gramEnd"/>
+      <w:r>
+        <w:t xml:space="preserve"> e.g. 2.0.5</w:t>
       </w:r>
     </w:p>
     <w:p>
@@ -16567,7 +17806,7 @@
         <w:rFonts w:ascii="Symbol" w:eastAsiaTheme="minorHAnsi" w:hAnsi="Symbol" w:cstheme="minorBidi" w:hint="default"/>
       </w:rPr>
     </w:lvl>
-    <w:lvl w:ilvl="1" w:tplc="0C090003" w:tentative="1">
+    <w:lvl w:ilvl="1" w:tplc="0C090003">
       <w:start w:val="1"/>
       <w:numFmt w:val="bullet"/>
       <w:lvlText w:val="o"/>

</xml_diff>

<commit_message>
git, shortcuts, linux, objective-c, soft-skills
</commit_message>
<xml_diff>
--- a/GIT Tutorial.docx
+++ b/GIT Tutorial.docx
@@ -634,19 +634,7 @@
           <w:rPr>
             <w:rStyle w:val="Hyperlink"/>
           </w:rPr>
-          <w:t>https:/</w:t>
-        </w:r>
-        <w:r>
-          <w:rPr>
-            <w:rStyle w:val="Hyperlink"/>
-          </w:rPr>
-          <w:t>/</w:t>
-        </w:r>
-        <w:r>
-          <w:rPr>
-            <w:rStyle w:val="Hyperlink"/>
-          </w:rPr>
-          <w:t>www.internalpointers.com/post/squash-commits-into-one-git</w:t>
+          <w:t>https://www.internalpointers.com/post/squash-commits-into-one-git</w:t>
         </w:r>
       </w:hyperlink>
     </w:p>
@@ -676,16 +664,7 @@
           <w:rStyle w:val="CodeChar"/>
           <w:lang w:val="en-AU" w:bidi="ar-SA"/>
         </w:rPr>
-        <w:t>git rebas</w:t>
-      </w:r>
-      <w:bookmarkStart w:id="0" w:name="_GoBack"/>
-      <w:bookmarkEnd w:id="0"/>
-      <w:r>
-        <w:rPr>
-          <w:rStyle w:val="CodeChar"/>
-          <w:lang w:val="en-AU" w:bidi="ar-SA"/>
-        </w:rPr>
-        <w:t>e --interactive [commit-hash]</w:t>
+        <w:t>git rebase --interactive [commit-hash]</w:t>
       </w:r>
     </w:p>
     <w:p>
@@ -752,25 +731,7 @@
           <w:szCs w:val="24"/>
           <w:lang w:val="en-AU" w:bidi="ar-SA"/>
         </w:rPr>
-        <w:t xml:space="preserve">hoose the commits you want to squash. You should leave the 1st one as </w:t>
-      </w:r>
-      <w:proofErr w:type="gramStart"/>
-      <w:r>
-        <w:rPr>
-          <w:rFonts w:ascii="Times New Roman" w:hAnsi="Times New Roman"/>
-          <w:szCs w:val="24"/>
-          <w:lang w:val="en-AU" w:bidi="ar-SA"/>
-        </w:rPr>
-        <w:t>pick</w:t>
-      </w:r>
-      <w:proofErr w:type="gramEnd"/>
-      <w:r>
-        <w:rPr>
-          <w:rFonts w:ascii="Times New Roman" w:hAnsi="Times New Roman"/>
-          <w:szCs w:val="24"/>
-          <w:lang w:val="en-AU" w:bidi="ar-SA"/>
-        </w:rPr>
-        <w:t xml:space="preserve"> and change the following commits to 's' to mark 'squash'</w:t>
+        <w:t>hoose the commits you want to squash. You should leave the 1st one as pick and change the following commits to 's' to mark 'squash'</w:t>
       </w:r>
     </w:p>
     <w:p>
@@ -805,16 +766,140 @@
     </w:p>
     <w:p>
       <w:pPr>
+        <w:pStyle w:val="HTMLPreformatted"/>
+        <w:numPr>
+          <w:ilvl w:val="0"/>
+          <w:numId w:val="17"/>
+        </w:numPr>
+        <w:textAlignment w:val="baseline"/>
+        <w:rPr>
+          <w:rFonts w:ascii="Consolas" w:hAnsi="Consolas" w:cs="Consolas"/>
+          <w:color w:val="242729"/>
+          <w:lang w:val="en-AU" w:bidi="ar-SA"/>
+        </w:rPr>
+      </w:pPr>
+      <w:r>
+        <w:rPr>
+          <w:rFonts w:ascii="Times New Roman" w:hAnsi="Times New Roman"/>
+          <w:szCs w:val="24"/>
+          <w:lang w:val="en-AU" w:bidi="ar-SA"/>
+        </w:rPr>
+        <w:t>Revert the last commit (without undoing the changes, just get all the files back to the staging area):</w:t>
+      </w:r>
+      <w:r>
+        <w:rPr>
+          <w:rFonts w:ascii="Times New Roman" w:hAnsi="Times New Roman"/>
+          <w:szCs w:val="24"/>
+          <w:lang w:val="en-AU" w:bidi="ar-SA"/>
+        </w:rPr>
+        <w:br/>
+      </w:r>
+      <w:r>
+        <w:rPr>
+          <w:rStyle w:val="CodeChar"/>
+          <w:lang w:val="en-AU" w:bidi="ar-SA"/>
+        </w:rPr>
+        <w:t>git reset --soft HEAD^</w:t>
+      </w:r>
+      <w:r>
+        <w:rPr>
+          <w:rFonts w:ascii="Consolas" w:hAnsi="Consolas" w:cs="Consolas"/>
+          <w:color w:val="242729"/>
+          <w:bdr w:val="none" w:sz="0" w:space="0" w:color="auto" w:frame="1"/>
+          <w:lang w:val="en-AU" w:bidi="ar-SA"/>
+        </w:rPr>
+        <w:t xml:space="preserve"> </w:t>
+      </w:r>
+    </w:p>
+    <w:p>
+      <w:pPr>
         <w:pStyle w:val="ListParagraph"/>
         <w:numPr>
           <w:ilvl w:val="0"/>
           <w:numId w:val="17"/>
         </w:numPr>
         <w:rPr>
+          <w:rStyle w:val="CodeChar"/>
+          <w:rFonts w:ascii="Times New Roman" w:eastAsia="SimSun" w:hAnsi="Times New Roman" w:cs="Times New Roman"/>
+          <w:color w:val="auto"/>
+          <w:kern w:val="0"/>
+          <w:szCs w:val="24"/>
+          <w:shd w:val="clear" w:color="auto" w:fill="auto"/>
+          <w:lang w:val="en-AU" w:bidi="ar-SA"/>
+        </w:rPr>
+      </w:pPr>
+      <w:r>
+        <w:rPr>
           <w:rFonts w:ascii="Times New Roman" w:hAnsi="Times New Roman"/>
           <w:szCs w:val="24"/>
           <w:lang w:val="en-AU" w:bidi="ar-SA"/>
         </w:rPr>
+        <w:t>Undo a ‘git add’ for a specific file:</w:t>
+      </w:r>
+      <w:r>
+        <w:rPr>
+          <w:rFonts w:ascii="Times New Roman" w:hAnsi="Times New Roman"/>
+          <w:szCs w:val="24"/>
+          <w:lang w:val="en-AU" w:bidi="ar-SA"/>
+        </w:rPr>
+        <w:br/>
+      </w:r>
+      <w:r>
+        <w:rPr>
+          <w:rStyle w:val="CodeChar"/>
+        </w:rPr>
+        <w:t>git reset {filename}</w:t>
+      </w:r>
+    </w:p>
+    <w:p>
+      <w:pPr>
+        <w:pStyle w:val="ListParagraph"/>
+        <w:numPr>
+          <w:ilvl w:val="1"/>
+          <w:numId w:val="17"/>
+        </w:numPr>
+        <w:rPr>
+          <w:rFonts w:ascii="Times New Roman" w:hAnsi="Times New Roman"/>
+          <w:szCs w:val="24"/>
+          <w:lang w:val="en-AU" w:bidi="ar-SA"/>
+        </w:rPr>
+      </w:pPr>
+      <w:r>
+        <w:rPr>
+          <w:rFonts w:ascii="Times New Roman" w:hAnsi="Times New Roman"/>
+          <w:szCs w:val="24"/>
+          <w:lang w:val="en-AU" w:bidi="ar-SA"/>
+        </w:rPr>
+        <w:lastRenderedPageBreak/>
+        <w:t>Or for all files with:</w:t>
+      </w:r>
+      <w:r>
+        <w:rPr>
+          <w:rFonts w:ascii="Times New Roman" w:hAnsi="Times New Roman"/>
+          <w:szCs w:val="24"/>
+          <w:lang w:val="en-AU" w:bidi="ar-SA"/>
+        </w:rPr>
+        <w:br/>
+      </w:r>
+      <w:r>
+        <w:rPr>
+          <w:rStyle w:val="CodeChar"/>
+        </w:rPr>
+        <w:t>get reset</w:t>
+      </w:r>
+    </w:p>
+    <w:p>
+      <w:pPr>
+        <w:pStyle w:val="ListParagraph"/>
+        <w:numPr>
+          <w:ilvl w:val="0"/>
+          <w:numId w:val="17"/>
+        </w:numPr>
+        <w:rPr>
+          <w:rFonts w:ascii="Times New Roman" w:hAnsi="Times New Roman"/>
+          <w:szCs w:val="24"/>
+          <w:lang w:val="en-AU" w:bidi="ar-SA"/>
+        </w:rPr>
       </w:pPr>
       <w:r>
         <w:t>Pretty log:</w:t>
@@ -830,8 +915,8 @@
       <w:r>
         <w:br/>
       </w:r>
-      <w:bookmarkStart w:id="1" w:name="OLE_LINK1"/>
-      <w:bookmarkStart w:id="2" w:name="OLE_LINK2"/>
+      <w:bookmarkStart w:id="0" w:name="OLE_LINK1"/>
+      <w:bookmarkStart w:id="1" w:name="OLE_LINK2"/>
       <w:r>
         <w:rPr>
           <w:rStyle w:val="CodeChar"/>
@@ -839,8 +924,8 @@
         </w:rPr>
         <w:t>git log -10 --pretty=format:"%h %cd %an %s"</w:t>
       </w:r>
+      <w:bookmarkEnd w:id="0"/>
       <w:bookmarkEnd w:id="1"/>
-      <w:bookmarkEnd w:id="2"/>
       <w:r>
         <w:rPr>
           <w:rFonts w:ascii="Menlo" w:eastAsiaTheme="minorHAnsi" w:hAnsi="Menlo" w:cs="Menlo"/>
@@ -854,7 +939,6 @@
         <w:rPr>
           <w:rFonts w:eastAsiaTheme="minorHAnsi"/>
         </w:rPr>
-        <w:lastRenderedPageBreak/>
         <w:t xml:space="preserve">For additional formats: </w:t>
       </w:r>
       <w:hyperlink r:id="rId8" w:history="1">
@@ -865,6 +949,78 @@
           <w:t>https://git-scm.com/book/en/v2/Git-Basics-Viewing-the-Commit-History</w:t>
         </w:r>
       </w:hyperlink>
+    </w:p>
+    <w:p>
+      <w:pPr>
+        <w:pStyle w:val="HTMLPreformatted"/>
+        <w:numPr>
+          <w:ilvl w:val="0"/>
+          <w:numId w:val="17"/>
+        </w:numPr>
+        <w:textAlignment w:val="baseline"/>
+        <w:rPr>
+          <w:rStyle w:val="CodeChar"/>
+          <w:rFonts w:ascii="Consolas" w:eastAsia="Times New Roman" w:hAnsi="Consolas" w:cs="Consolas"/>
+          <w:color w:val="242729"/>
+          <w:kern w:val="0"/>
+          <w:shd w:val="clear" w:color="auto" w:fill="auto"/>
+          <w:lang w:val="en-AU" w:bidi="ar-SA"/>
+        </w:rPr>
+      </w:pPr>
+      <w:r>
+        <w:rPr>
+          <w:rFonts w:ascii="Times New Roman" w:hAnsi="Times New Roman"/>
+          <w:szCs w:val="24"/>
+          <w:lang w:val="en-AU" w:bidi="ar-SA"/>
+        </w:rPr>
+        <w:t>See all the files that were included in the last commit:</w:t>
+      </w:r>
+      <w:r>
+        <w:rPr>
+          <w:rFonts w:ascii="Times New Roman" w:hAnsi="Times New Roman"/>
+          <w:szCs w:val="24"/>
+          <w:lang w:val="en-AU" w:bidi="ar-SA"/>
+        </w:rPr>
+        <w:br/>
+      </w:r>
+      <w:r>
+        <w:rPr>
+          <w:rStyle w:val="CodeChar"/>
+          <w:lang w:val="en-AU" w:bidi="ar-SA"/>
+        </w:rPr>
+        <w:t>git log --name-status HEAD^..HEAD</w:t>
+      </w:r>
+    </w:p>
+    <w:p>
+      <w:pPr>
+        <w:pStyle w:val="HTMLPreformatted"/>
+        <w:numPr>
+          <w:ilvl w:val="1"/>
+          <w:numId w:val="17"/>
+        </w:numPr>
+        <w:textAlignment w:val="baseline"/>
+        <w:rPr>
+          <w:rFonts w:ascii="Consolas" w:hAnsi="Consolas" w:cs="Consolas"/>
+          <w:color w:val="242729"/>
+          <w:lang w:val="en-AU" w:bidi="ar-SA"/>
+        </w:rPr>
+      </w:pPr>
+      <w:r>
+        <w:rPr>
+          <w:rFonts w:ascii="Times New Roman" w:hAnsi="Times New Roman"/>
+          <w:szCs w:val="24"/>
+          <w:lang w:val="en-AU" w:bidi="ar-SA"/>
+        </w:rPr>
+        <w:t>Note:</w:t>
+      </w:r>
+      <w:r>
+        <w:rPr>
+          <w:rFonts w:ascii="Consolas" w:hAnsi="Consolas" w:cs="Consolas"/>
+          <w:color w:val="242729"/>
+          <w:lang w:val="en-AU" w:bidi="ar-SA"/>
+        </w:rPr>
+        <w:t xml:space="preserve"> HEAD^..HEAD recognise the last commit – you can use it to do other things like get the status of the last commit (git status…) , git diff… etc.</w:t>
+      </w:r>
     </w:p>
     <w:p>
       <w:pPr>
@@ -942,18 +1098,10 @@
       </w:r>
       <w:proofErr w:type="spellEnd"/>
       <w:r>
-        <w:t xml:space="preserve"> </w:t>
-      </w:r>
-      <w:proofErr w:type="gramStart"/>
-      <w:r>
-        <w:t xml:space="preserve">– </w:t>
-      </w:r>
-      <w:r>
-        <w:t xml:space="preserve"> Create</w:t>
-      </w:r>
-      <w:proofErr w:type="gramEnd"/>
-      <w:r>
-        <w:t xml:space="preserve"> a bare repository</w:t>
+        <w:t xml:space="preserve"> – </w:t>
+      </w:r>
+      <w:r>
+        <w:t xml:space="preserve"> Create a bare repository</w:t>
       </w:r>
     </w:p>
     <w:p>
@@ -973,13 +1121,8 @@
         </w:numPr>
       </w:pPr>
       <w:r>
-        <w:t xml:space="preserve">Local repository – to connect to a remote repository and pull/push </w:t>
-      </w:r>
-      <w:proofErr w:type="gramStart"/>
-      <w:r>
-        <w:t>from :</w:t>
-      </w:r>
-      <w:proofErr w:type="gramEnd"/>
+        <w:t>Local repository – to connect to a remote repository and pull/push from :</w:t>
+      </w:r>
     </w:p>
     <w:p>
       <w:pPr>
@@ -1101,15 +1244,7 @@
         </w:numPr>
       </w:pPr>
       <w:r>
-        <w:t xml:space="preserve">To remove a repository you previously creates, delete </w:t>
-      </w:r>
-      <w:proofErr w:type="gramStart"/>
-      <w:r>
-        <w:t>the .git</w:t>
-      </w:r>
-      <w:proofErr w:type="gramEnd"/>
-      <w:r>
-        <w:t xml:space="preserve"> directory:</w:t>
+        <w:t>To remove a repository you previously creates, delete the .git directory:</w:t>
       </w:r>
     </w:p>
     <w:p>
@@ -1129,7 +1264,6 @@
         <w:t xml:space="preserve"> -</w:t>
       </w:r>
       <w:proofErr w:type="spellStart"/>
-      <w:proofErr w:type="gramStart"/>
       <w:r>
         <w:t>rf</w:t>
       </w:r>
@@ -1137,7 +1271,6 @@
       <w:r>
         <w:t xml:space="preserve"> .git</w:t>
       </w:r>
-      <w:proofErr w:type="gramEnd"/>
     </w:p>
     <w:p>
       <w:pPr>
@@ -1224,21 +1357,7 @@
         <w:rPr>
           <w:i/>
         </w:rPr>
-        <w:t xml:space="preserve">                       // It's conventional to give bare repositories the </w:t>
-      </w:r>
-      <w:proofErr w:type="gramStart"/>
-      <w:r>
-        <w:rPr>
-          <w:i/>
-        </w:rPr>
-        <w:t>extension .git</w:t>
-      </w:r>
-      <w:proofErr w:type="gramEnd"/>
-      <w:r>
-        <w:rPr>
-          <w:i/>
-        </w:rPr>
-        <w:t>.</w:t>
+        <w:t xml:space="preserve">                       // It's conventional to give bare repositories the extension .git.</w:t>
       </w:r>
     </w:p>
     <w:p>
@@ -1502,8 +1621,8 @@
       <w:r>
         <w:t>Repo-To-Repo Collaboration</w:t>
       </w:r>
-      <w:bookmarkStart w:id="3" w:name="repo-to-repo"/>
-      <w:bookmarkEnd w:id="3"/>
+      <w:bookmarkStart w:id="2" w:name="repo-to-repo"/>
+      <w:bookmarkEnd w:id="2"/>
     </w:p>
     <w:p>
       <w:pPr>
@@ -1559,8 +1678,8 @@
       <w:r>
         <w:t>The Staging Area</w:t>
       </w:r>
-      <w:bookmarkStart w:id="4" w:name="the-staging"/>
-      <w:bookmarkEnd w:id="4"/>
+      <w:bookmarkStart w:id="3" w:name="the-staging"/>
+      <w:bookmarkEnd w:id="3"/>
     </w:p>
     <w:p>
       <w:pPr>
@@ -1926,8 +2045,8 @@
       <w:r>
         <w:t>Snapshots, Not Differences</w:t>
       </w:r>
-      <w:bookmarkStart w:id="5" w:name="snapshots,-not"/>
-      <w:bookmarkEnd w:id="5"/>
+      <w:bookmarkStart w:id="4" w:name="snapshots,-not"/>
+      <w:bookmarkEnd w:id="4"/>
     </w:p>
     <w:p>
       <w:pPr>
@@ -2169,19 +2288,11 @@
         <w:t>Stage this hunk [</w:t>
       </w:r>
       <w:proofErr w:type="spellStart"/>
-      <w:proofErr w:type="gramStart"/>
       <w:r>
         <w:rPr>
           <w:lang w:eastAsia="en-AU"/>
         </w:rPr>
-        <w:t>y,n</w:t>
-      </w:r>
-      <w:proofErr w:type="gramEnd"/>
-      <w:r>
-        <w:rPr>
-          <w:lang w:eastAsia="en-AU"/>
-        </w:rPr>
-        <w:t>,q,a,d</w:t>
+        <w:t>y,n,q,a,d</w:t>
       </w:r>
       <w:proofErr w:type="spellEnd"/>
       <w:r>
@@ -2372,21 +2483,7 @@
         <w:rPr>
           <w:lang w:eastAsia="en-AU"/>
         </w:rPr>
-        <w:t xml:space="preserve"> </w:t>
-      </w:r>
-      <w:proofErr w:type="gramStart"/>
-      <w:r>
-        <w:rPr>
-          <w:lang w:eastAsia="en-AU"/>
-        </w:rPr>
-        <w:t>select</w:t>
-      </w:r>
-      <w:proofErr w:type="gramEnd"/>
-      <w:r>
-        <w:rPr>
-          <w:lang w:eastAsia="en-AU"/>
-        </w:rPr>
-        <w:t xml:space="preserve"> a hunk to go to</w:t>
+        <w:t xml:space="preserve"> select a hunk to go to</w:t>
       </w:r>
     </w:p>
     <w:p>
@@ -2438,21 +2535,7 @@
         <w:rPr>
           <w:lang w:eastAsia="en-AU"/>
         </w:rPr>
-        <w:t xml:space="preserve"> </w:t>
-      </w:r>
-      <w:proofErr w:type="gramStart"/>
-      <w:r>
-        <w:rPr>
-          <w:lang w:eastAsia="en-AU"/>
-        </w:rPr>
-        <w:t>leave</w:t>
-      </w:r>
-      <w:proofErr w:type="gramEnd"/>
-      <w:r>
-        <w:rPr>
-          <w:lang w:eastAsia="en-AU"/>
-        </w:rPr>
-        <w:t xml:space="preserve"> this hunk undecided, see next undecided hunk</w:t>
+        <w:t xml:space="preserve"> leave this hunk undecided, see next undecided hunk</w:t>
       </w:r>
     </w:p>
     <w:p>
@@ -2505,21 +2588,7 @@
         <w:rPr>
           <w:lang w:eastAsia="en-AU"/>
         </w:rPr>
-        <w:t xml:space="preserve"> </w:t>
-      </w:r>
-      <w:proofErr w:type="gramStart"/>
-      <w:r>
-        <w:rPr>
-          <w:lang w:eastAsia="en-AU"/>
-        </w:rPr>
-        <w:t>leave</w:t>
-      </w:r>
-      <w:proofErr w:type="gramEnd"/>
-      <w:r>
-        <w:rPr>
-          <w:lang w:eastAsia="en-AU"/>
-        </w:rPr>
-        <w:t xml:space="preserve"> this hunk undecided, see previous undecided hunk</w:t>
+        <w:t xml:space="preserve"> leave this hunk undecided, see previous undecided hunk</w:t>
       </w:r>
     </w:p>
     <w:p>
@@ -2597,21 +2666,7 @@
         <w:rPr>
           <w:lang w:eastAsia="en-AU"/>
         </w:rPr>
-        <w:t xml:space="preserve"> manually </w:t>
-      </w:r>
-      <w:proofErr w:type="gramStart"/>
-      <w:r>
-        <w:rPr>
-          <w:lang w:eastAsia="en-AU"/>
-        </w:rPr>
-        <w:t>edit</w:t>
-      </w:r>
-      <w:proofErr w:type="gramEnd"/>
-      <w:r>
-        <w:rPr>
-          <w:lang w:eastAsia="en-AU"/>
-        </w:rPr>
-        <w:t xml:space="preserve"> the current hunk</w:t>
+        <w:t xml:space="preserve"> manually edit the current hunk</w:t>
       </w:r>
     </w:p>
     <w:p>
@@ -2727,21 +2782,7 @@
         <w:rPr>
           <w:lang w:eastAsia="en-AU"/>
         </w:rPr>
-        <w:t xml:space="preserve"> afterwards to check that you staged the correct </w:t>
-      </w:r>
-      <w:proofErr w:type="gramStart"/>
-      <w:r>
-        <w:rPr>
-          <w:lang w:eastAsia="en-AU"/>
-        </w:rPr>
-        <w:t>ones</w:t>
-      </w:r>
-      <w:proofErr w:type="gramEnd"/>
-      <w:r>
-        <w:rPr>
-          <w:lang w:eastAsia="en-AU"/>
-        </w:rPr>
-        <w:t xml:space="preserve"> </w:t>
+        <w:t xml:space="preserve"> afterwards to check that you staged the correct ones </w:t>
       </w:r>
       <w:r>
         <w:rPr>
@@ -3532,8 +3573,8 @@
         <w:lastRenderedPageBreak/>
         <w:t>Reverting vs. Resetting</w:t>
       </w:r>
-      <w:bookmarkStart w:id="6" w:name="reverting-vs."/>
-      <w:bookmarkEnd w:id="6"/>
+      <w:bookmarkStart w:id="5" w:name="reverting-vs."/>
+      <w:bookmarkEnd w:id="5"/>
     </w:p>
     <w:p>
       <w:pPr>
@@ -3997,15 +4038,7 @@
       </w:r>
       <w:r>
         <w:br/>
-        <w:t xml:space="preserve">choose the branch we want to merge in the </w:t>
-      </w:r>
-      <w:proofErr w:type="gramStart"/>
-      <w:r>
-        <w:t>From</w:t>
-      </w:r>
-      <w:proofErr w:type="gramEnd"/>
-      <w:r>
-        <w:t xml:space="preserve"> section</w:t>
+        <w:t>choose the branch we want to merge in the From section</w:t>
       </w:r>
     </w:p>
     <w:p>
@@ -4749,21 +4782,7 @@
         <w:rPr>
           <w:lang w:val="en-AU"/>
         </w:rPr>
-        <w:t xml:space="preserve">You can use any of the methods (commit checksum, </w:t>
-      </w:r>
-      <w:proofErr w:type="gramStart"/>
-      <w:r>
-        <w:rPr>
-          <w:lang w:val="en-AU"/>
-        </w:rPr>
-        <w:t>^,~</w:t>
-      </w:r>
-      <w:proofErr w:type="gramEnd"/>
-      <w:r>
-        <w:rPr>
-          <w:lang w:val="en-AU"/>
-        </w:rPr>
-        <w:t>,branch name) for detaching the HEAD to define the new branch position.</w:t>
+        <w:t>You can use any of the methods (commit checksum, ^,~,branch name) for detaching the HEAD to define the new branch position.</w:t>
       </w:r>
     </w:p>
     <w:p>
@@ -4802,15 +4821,7 @@
       </w:r>
       <w:proofErr w:type="spellEnd"/>
       <w:r>
-        <w:t xml:space="preserve">) local and </w:t>
-      </w:r>
-      <w:proofErr w:type="gramStart"/>
-      <w:r>
-        <w:t>remote ,</w:t>
-      </w:r>
-      <w:proofErr w:type="gramEnd"/>
-      <w:r>
-        <w:t xml:space="preserve"> right click -&gt; Delete Branch. </w:t>
+        <w:t xml:space="preserve">) local and remote , right click -&gt; Delete Branch. </w:t>
       </w:r>
     </w:p>
     <w:p>
@@ -5494,19 +5505,11 @@
         <w:rPr>
           <w:rStyle w:val="Emphasis"/>
         </w:rPr>
-        <w:t xml:space="preserve">dedicated channel for hot fixes to </w:t>
-      </w:r>
-      <w:proofErr w:type="gramStart"/>
-      <w:r>
-        <w:rPr>
-          <w:rStyle w:val="Emphasis"/>
-        </w:rPr>
-        <w:t>production.</w:t>
+        <w:t>dedicated channel for hot fixes to production.</w:t>
       </w:r>
       <w:r>
         <w:t>“</w:t>
       </w:r>
-      <w:proofErr w:type="gramEnd"/>
     </w:p>
     <w:p>
       <w:pPr>
@@ -6113,15 +6116,7 @@
     </w:p>
     <w:p>
       <w:r>
-        <w:t xml:space="preserve">A submodule allows you to keep another Git repository in a subdirectory of your repository. The other repository has its own history, which does not interfere with the history of the current repository. This can be used to have external dependencies such as </w:t>
-      </w:r>
-      <w:proofErr w:type="gramStart"/>
-      <w:r>
-        <w:t>third party</w:t>
-      </w:r>
-      <w:proofErr w:type="gramEnd"/>
-      <w:r>
-        <w:t xml:space="preserve"> libraries for example. Similar to SVN externals.</w:t>
+        <w:t>A submodule allows you to keep another Git repository in a subdirectory of your repository. The other repository has its own history, which does not interfere with the history of the current repository. This can be used to have external dependencies such as third party libraries for example. Similar to SVN externals.</w:t>
       </w:r>
     </w:p>
     <w:p>
@@ -6226,17 +6221,27 @@
           <w:rFonts w:eastAsia="Times New Roman"/>
           <w:highlight w:val="lightGray"/>
         </w:rPr>
-        <w:t xml:space="preserve"> </w:t>
-      </w:r>
-      <w:proofErr w:type="gramStart"/>
+        <w:t xml:space="preserve"> add </w:t>
+      </w:r>
+      <w:r>
+        <w:rPr>
+          <w:highlight w:val="lightGray"/>
+        </w:rPr>
+        <w:t>&lt;</w:t>
+      </w:r>
       <w:r>
         <w:rPr>
           <w:rFonts w:eastAsia="Times New Roman"/>
           <w:highlight w:val="lightGray"/>
         </w:rPr>
-        <w:t>add</w:t>
-      </w:r>
-      <w:proofErr w:type="gramEnd"/>
+        <w:t>repository</w:t>
+      </w:r>
+      <w:r>
+        <w:rPr>
+          <w:highlight w:val="lightGray"/>
+        </w:rPr>
+        <w:t>&gt;</w:t>
+      </w:r>
       <w:r>
         <w:rPr>
           <w:rFonts w:eastAsia="Times New Roman"/>
@@ -6255,7 +6260,7 @@
           <w:rFonts w:eastAsia="Times New Roman"/>
           <w:highlight w:val="lightGray"/>
         </w:rPr>
-        <w:t>repository</w:t>
+        <w:t>directory</w:t>
       </w:r>
       <w:r>
         <w:rPr>
@@ -6263,32 +6268,6 @@
         </w:rPr>
         <w:t>&gt;</w:t>
       </w:r>
-      <w:r>
-        <w:rPr>
-          <w:rFonts w:eastAsia="Times New Roman"/>
-          <w:highlight w:val="lightGray"/>
-        </w:rPr>
-        <w:t xml:space="preserve"> </w:t>
-      </w:r>
-      <w:r>
-        <w:rPr>
-          <w:highlight w:val="lightGray"/>
-        </w:rPr>
-        <w:t>&lt;</w:t>
-      </w:r>
-      <w:r>
-        <w:rPr>
-          <w:rFonts w:eastAsia="Times New Roman"/>
-          <w:highlight w:val="lightGray"/>
-        </w:rPr>
-        <w:t>directory</w:t>
-      </w:r>
-      <w:r>
-        <w:rPr>
-          <w:highlight w:val="lightGray"/>
-        </w:rPr>
-        <w:t>&gt;</w:t>
-      </w:r>
     </w:p>
     <w:p/>
     <w:p>
@@ -6306,12 +6285,10 @@
         <w:t xml:space="preserve">If you want to split a subdirectory of an existing repository and move it into </w:t>
       </w:r>
       <w:proofErr w:type="spellStart"/>
-      <w:proofErr w:type="gramStart"/>
       <w:r>
         <w:t>it’s</w:t>
       </w:r>
       <w:proofErr w:type="spellEnd"/>
-      <w:proofErr w:type="gramEnd"/>
       <w:r>
         <w:t xml:space="preserve"> own repository, you need to follow the steps below using GIT subtrees:</w:t>
       </w:r>
@@ -6532,16 +6509,7 @@
           <w:sz w:val="22"/>
           <w:szCs w:val="22"/>
         </w:rPr>
-        <w:t xml:space="preserve">, </w:t>
-      </w:r>
-      <w:proofErr w:type="gramStart"/>
-      <w:r>
-        <w:rPr>
-          <w:rFonts w:asciiTheme="minorHAnsi" w:hAnsiTheme="minorHAnsi"/>
-          <w:sz w:val="22"/>
-          <w:szCs w:val="22"/>
-        </w:rPr>
-        <w:t xml:space="preserve">NOT </w:t>
+        <w:t xml:space="preserve">, NOT </w:t>
       </w:r>
       <w:r>
         <w:rPr>
@@ -6550,17 +6518,7 @@
           <w:sz w:val="22"/>
           <w:szCs w:val="22"/>
         </w:rPr>
-        <w:t>.</w:t>
-      </w:r>
-      <w:proofErr w:type="gramEnd"/>
-      <w:r>
-        <w:rPr>
-          <w:rStyle w:val="HTMLCode"/>
-          <w:rFonts w:asciiTheme="minorHAnsi" w:eastAsiaTheme="majorEastAsia" w:hAnsiTheme="minorHAnsi"/>
-          <w:sz w:val="22"/>
-          <w:szCs w:val="22"/>
-        </w:rPr>
-        <w:t>/subproject/</w:t>
+        <w:t>./subproject/</w:t>
       </w:r>
     </w:p>
     <w:p>
@@ -6891,7 +6849,6 @@
         <w:t>git remote add origin &lt;</w:t>
       </w:r>
       <w:proofErr w:type="spellStart"/>
-      <w:proofErr w:type="gramStart"/>
       <w:r>
         <w:rPr>
           <w:rStyle w:val="HTMLCode"/>
@@ -6922,7 +6879,6 @@
         <w:t>repo.git</w:t>
       </w:r>
       <w:proofErr w:type="spellEnd"/>
-      <w:proofErr w:type="gramEnd"/>
       <w:r>
         <w:rPr>
           <w:rStyle w:val="HTMLCode"/>
@@ -7158,7 +7114,6 @@
         <w:t xml:space="preserve">: This leaves all the historical references in the </w:t>
       </w:r>
       <w:proofErr w:type="spellStart"/>
-      <w:proofErr w:type="gramStart"/>
       <w:r>
         <w:rPr>
           <w:rFonts w:asciiTheme="minorHAnsi" w:hAnsiTheme="minorHAnsi"/>
@@ -7168,7 +7123,6 @@
         <w:t>repository.See</w:t>
       </w:r>
       <w:proofErr w:type="spellEnd"/>
-      <w:proofErr w:type="gramEnd"/>
       <w:r>
         <w:rPr>
           <w:rFonts w:asciiTheme="minorHAnsi" w:hAnsiTheme="minorHAnsi"/>
@@ -7282,11 +7236,11 @@
       <w:pPr>
         <w:pStyle w:val="Heading3"/>
       </w:pPr>
-      <w:bookmarkStart w:id="7" w:name="_Ref443632381"/>
+      <w:bookmarkStart w:id="6" w:name="_Ref443632381"/>
       <w:r>
         <w:t>Connect</w:t>
       </w:r>
-      <w:bookmarkEnd w:id="7"/>
+      <w:bookmarkEnd w:id="6"/>
     </w:p>
     <w:p>
       <w:r>
@@ -7846,13 +7800,8 @@
       </w:r>
       <w:proofErr w:type="spellEnd"/>
       <w:r>
-        <w:t xml:space="preserve"> of commits to show</w:t>
-      </w:r>
-      <w:proofErr w:type="gramStart"/>
-      <w:r>
-        <w:t>&gt; ]</w:t>
-      </w:r>
-      <w:proofErr w:type="gramEnd"/>
+        <w:t xml:space="preserve"> of commits to show&gt; ]</w:t>
+      </w:r>
     </w:p>
     <w:p>
       <w:r>
@@ -7924,21 +7873,7 @@
         <w:rPr>
           <w:rStyle w:val="CodeChar"/>
         </w:rPr>
-        <w:t>git log -</w:t>
-      </w:r>
-      <w:proofErr w:type="gramStart"/>
-      <w:r>
-        <w:rPr>
-          <w:rStyle w:val="CodeChar"/>
-        </w:rPr>
-        <w:t>L :</w:t>
-      </w:r>
-      <w:proofErr w:type="gramEnd"/>
-      <w:r>
-        <w:rPr>
-          <w:rStyle w:val="CodeChar"/>
-        </w:rPr>
-        <w:t>{function}:{file}</w:t>
+        <w:t>git log -L :{function}:{file}</w:t>
       </w:r>
     </w:p>
     <w:p>
@@ -7966,21 +7901,7 @@
         <w:rPr>
           <w:lang w:bidi="ar-SA"/>
         </w:rPr>
-        <w:t>git log -L &lt;start</w:t>
-      </w:r>
-      <w:proofErr w:type="gramStart"/>
-      <w:r>
-        <w:rPr>
-          <w:lang w:bidi="ar-SA"/>
-        </w:rPr>
-        <w:t>&gt;,&lt;</w:t>
-      </w:r>
-      <w:proofErr w:type="gramEnd"/>
-      <w:r>
-        <w:rPr>
-          <w:lang w:bidi="ar-SA"/>
-        </w:rPr>
-        <w:t>end&gt;:&lt;file&gt;</w:t>
+        <w:t>git log -L &lt;start&gt;,&lt;end&gt;:&lt;file&gt;</w:t>
       </w:r>
     </w:p>
     <w:p>
@@ -8866,19 +8787,8 @@
           <w:sz w:val="22"/>
           <w:szCs w:val="22"/>
         </w:rPr>
-        <w:t xml:space="preserve">&gt;&gt; git </w:t>
-      </w:r>
-      <w:proofErr w:type="gramStart"/>
-      <w:r>
-        <w:rPr>
-          <w:rStyle w:val="HTMLCode"/>
-          <w:rFonts w:asciiTheme="minorHAnsi" w:eastAsiaTheme="majorEastAsia" w:hAnsiTheme="minorHAnsi"/>
-          <w:sz w:val="22"/>
-          <w:szCs w:val="22"/>
-        </w:rPr>
-        <w:t>checkout .</w:t>
-      </w:r>
-      <w:proofErr w:type="gramEnd"/>
+        <w:t>&gt;&gt; git checkout .</w:t>
+      </w:r>
     </w:p>
     <w:p>
       <w:pPr>
@@ -8928,17 +8838,8 @@
           <w:rStyle w:val="HTMLCode"/>
           <w:rFonts w:eastAsiaTheme="majorEastAsia"/>
         </w:rPr>
-        <w:t xml:space="preserve">git checkout </w:t>
-      </w:r>
-      <w:proofErr w:type="gramStart"/>
-      <w:r>
-        <w:rPr>
-          <w:rStyle w:val="HTMLCode"/>
-          <w:rFonts w:eastAsiaTheme="majorEastAsia"/>
-        </w:rPr>
-        <w:t>-- .</w:t>
-      </w:r>
-      <w:proofErr w:type="gramEnd"/>
+        <w:t>git checkout -- .</w:t>
+      </w:r>
     </w:p>
     <w:p>
       <w:pPr>
@@ -8996,17 +8897,12 @@
         <w:t>&gt;&gt; git merge –no-</w:t>
       </w:r>
       <w:proofErr w:type="spellStart"/>
-      <w:proofErr w:type="gramStart"/>
       <w:r>
         <w:t>ff</w:t>
       </w:r>
       <w:proofErr w:type="spellEnd"/>
       <w:r>
-        <w:t xml:space="preserve">  &lt;</w:t>
-      </w:r>
-      <w:proofErr w:type="gramEnd"/>
-      <w:r>
-        <w:t>branch&gt;</w:t>
+        <w:t xml:space="preserve">  &lt;branch&gt;</w:t>
       </w:r>
       <w:r>
         <w:tab/>
@@ -9837,7 +9733,54 @@
       </w:r>
       <w:r>
         <w:br/>
-        <w:t xml:space="preserve"> clean (identical to the server before your local changes)</w:t>
+        <w:t xml:space="preserve"> clean (identic</w:t>
+      </w:r>
+      <w:bookmarkStart w:id="7" w:name="_GoBack"/>
+      <w:bookmarkEnd w:id="7"/>
+      <w:r>
+        <w:t>al to the server before your local changes)</w:t>
+      </w:r>
+    </w:p>
+    <w:p>
+      <w:pPr>
+        <w:pStyle w:val="Body"/>
+        <w:ind w:left="0" w:firstLine="720"/>
+        <w:rPr>
+          <w:lang w:val="en-AU" w:bidi="ar-SA"/>
+        </w:rPr>
+      </w:pPr>
+      <w:r>
+        <w:t xml:space="preserve">&gt;&gt; </w:t>
+      </w:r>
+      <w:r>
+        <w:rPr>
+          <w:bdr w:val="none" w:sz="0" w:space="0" w:color="auto" w:frame="1"/>
+          <w:lang w:val="en-AU" w:bidi="ar-SA"/>
+        </w:rPr>
+        <w:t>git stash save "</w:t>
+      </w:r>
+      <w:proofErr w:type="spellStart"/>
+      <w:r>
+        <w:rPr>
+          <w:bdr w:val="none" w:sz="0" w:space="0" w:color="auto" w:frame="1"/>
+          <w:lang w:val="en-AU" w:bidi="ar-SA"/>
+        </w:rPr>
+        <w:t>my_stash</w:t>
+      </w:r>
+      <w:proofErr w:type="spellEnd"/>
+      <w:r>
+        <w:rPr>
+          <w:bdr w:val="none" w:sz="0" w:space="0" w:color="auto" w:frame="1"/>
+          <w:lang w:val="en-AU" w:bidi="ar-SA"/>
+        </w:rPr>
+        <w:t>"</w:t>
+      </w:r>
+      <w:r>
+        <w:rPr>
+          <w:bdr w:val="none" w:sz="0" w:space="0" w:color="auto" w:frame="1"/>
+          <w:lang w:val="en-AU" w:bidi="ar-SA"/>
+        </w:rPr>
+        <w:t xml:space="preserve"> – will name your stash for easier recognition.</w:t>
       </w:r>
     </w:p>
     <w:p>
@@ -9852,14 +9795,7 @@
       </w:r>
       <w:r>
         <w:tab/>
-      </w:r>
-      <w:proofErr w:type="gramStart"/>
-      <w:r>
-        <w:t>-  returns</w:t>
-      </w:r>
-      <w:proofErr w:type="gramEnd"/>
-      <w:r>
-        <w:t xml:space="preserve"> a list of all your stored stashes</w:t>
+        <w:t>-  returns a list of all your stored stashes</w:t>
       </w:r>
     </w:p>
     <w:p>
@@ -9867,13 +9803,8 @@
         <w:ind w:left="2160" w:hanging="1440"/>
       </w:pPr>
       <w:r>
-        <w:t xml:space="preserve">&gt;&gt; git stash </w:t>
-      </w:r>
-      <w:proofErr w:type="gramStart"/>
-      <w:r>
-        <w:t>apply</w:t>
-      </w:r>
-      <w:proofErr w:type="gramEnd"/>
+        <w:t>&gt;&gt; git stash apply</w:t>
+      </w:r>
       <w:r>
         <w:tab/>
         <w:t>- will reapp</w:t>
@@ -9887,15 +9818,7 @@
         <w:ind w:left="2160" w:hanging="1440"/>
       </w:pPr>
       <w:r>
-        <w:t xml:space="preserve">&gt;&gt; git stash </w:t>
-      </w:r>
-      <w:proofErr w:type="gramStart"/>
-      <w:r>
-        <w:t>apply</w:t>
-      </w:r>
-      <w:proofErr w:type="gramEnd"/>
-      <w:r>
-        <w:t xml:space="preserve"> &lt;stash@{</w:t>
+        <w:t>&gt;&gt; git stash apply &lt;stash@{</w:t>
       </w:r>
       <w:proofErr w:type="spellStart"/>
       <w:r>
@@ -10773,16 +10696,8 @@
         <w:rPr>
           <w:rStyle w:val="HTMLCode"/>
         </w:rPr>
-        <w:t xml:space="preserve"> of </w:t>
-      </w:r>
-      <w:proofErr w:type="gramStart"/>
-      <w:r>
-        <w:rPr>
-          <w:rStyle w:val="HTMLCode"/>
-        </w:rPr>
-        <w:t>this</w:t>
-      </w:r>
-      <w:proofErr w:type="gramEnd"/>
+        <w:t xml:space="preserve"> of this</w:t>
+      </w:r>
     </w:p>
     <w:p>
       <w:pPr>
@@ -10868,21 +10783,7 @@
         <w:rPr>
           <w:rStyle w:val="HTMLCode"/>
         </w:rPr>
-        <w:t xml:space="preserve"> - </w:t>
-      </w:r>
-      <w:proofErr w:type="gramStart"/>
-      <w:r>
-        <w:rPr>
-          <w:rStyle w:val="HTMLCode"/>
-        </w:rPr>
-        <w:t>Typically</w:t>
-      </w:r>
-      <w:proofErr w:type="gramEnd"/>
-      <w:r>
-        <w:rPr>
-          <w:rStyle w:val="HTMLCode"/>
-        </w:rPr>
-        <w:t xml:space="preserve"> a hyphen or asterisk is used for the bullet, preceded</w:t>
+        <w:t xml:space="preserve"> - Typically a hyphen or asterisk is used for the bullet, preceded</w:t>
       </w:r>
     </w:p>
     <w:p>
@@ -11018,15 +10919,7 @@
         <w:t xml:space="preserve">GIT </w:t>
       </w:r>
       <w:r>
-        <w:t xml:space="preserve">garbage </w:t>
-      </w:r>
-      <w:proofErr w:type="gramStart"/>
-      <w:r>
-        <w:t>collect</w:t>
-      </w:r>
-      <w:proofErr w:type="gramEnd"/>
-      <w:r>
-        <w:t xml:space="preserve"> dead-end commits after two weeks. To try to recover your commit:</w:t>
+        <w:t>garbage collect dead-end commits after two weeks. To try to recover your commit:</w:t>
       </w:r>
     </w:p>
     <w:p>
@@ -11176,7 +11069,6 @@
         <w:t xml:space="preserve">git config --global </w:t>
       </w:r>
       <w:proofErr w:type="spellStart"/>
-      <w:proofErr w:type="gramStart"/>
       <w:r>
         <w:rPr>
           <w:rStyle w:val="command"/>
@@ -11184,7 +11076,6 @@
         <w:t>credential.helper</w:t>
       </w:r>
       <w:proofErr w:type="spellEnd"/>
-      <w:proofErr w:type="gramEnd"/>
       <w:r>
         <w:rPr>
           <w:rStyle w:val="command"/>
@@ -12150,12 +12041,10 @@
         <w:pStyle w:val="Body"/>
       </w:pPr>
       <w:proofErr w:type="spellStart"/>
-      <w:proofErr w:type="gramStart"/>
       <w:r>
         <w:t>Major.Minor.Fix</w:t>
       </w:r>
       <w:proofErr w:type="spellEnd"/>
-      <w:proofErr w:type="gramEnd"/>
       <w:r>
         <w:t xml:space="preserve"> e.g. 2.0.5</w:t>
       </w:r>
@@ -20855,6 +20744,7 @@
   <w:style w:type="character" w:default="1" w:styleId="DefaultParagraphFont">
     <w:name w:val="Default Paragraph Font"/>
     <w:uiPriority w:val="1"/>
+    <w:semiHidden/>
     <w:unhideWhenUsed/>
   </w:style>
   <w:style w:type="table" w:default="1" w:styleId="TableNormal">

</xml_diff>

<commit_message>
git, mac, mason, objective-c, softSkills, slack, naws
</commit_message>
<xml_diff>
--- a/GIT Tutorial.docx
+++ b/GIT Tutorial.docx
@@ -560,8 +560,16 @@
         <w:rPr>
           <w:rStyle w:val="CodeChar"/>
         </w:rPr>
-        <w:t>&gt;&gt; git add .</w:t>
-      </w:r>
+        <w:t xml:space="preserve">&gt;&gt; git </w:t>
+      </w:r>
+      <w:proofErr w:type="gramStart"/>
+      <w:r>
+        <w:rPr>
+          <w:rStyle w:val="CodeChar"/>
+        </w:rPr>
+        <w:t>add .</w:t>
+      </w:r>
+      <w:proofErr w:type="gramEnd"/>
     </w:p>
     <w:p>
       <w:pPr>
@@ -590,6 +598,42 @@
           <w:rStyle w:val="CodeChar"/>
         </w:rPr>
         <w:t>&gt;&gt; git commit -m “commit message”</w:t>
+      </w:r>
+    </w:p>
+    <w:p>
+      <w:pPr>
+        <w:pStyle w:val="ListParagraph"/>
+        <w:numPr>
+          <w:ilvl w:val="0"/>
+          <w:numId w:val="17"/>
+        </w:numPr>
+        <w:rPr>
+          <w:rFonts w:ascii="Times New Roman" w:hAnsi="Times New Roman"/>
+          <w:szCs w:val="24"/>
+          <w:lang w:val="en-AU" w:bidi="ar-SA"/>
+        </w:rPr>
+      </w:pPr>
+      <w:r>
+        <w:rPr>
+          <w:rFonts w:ascii="Times New Roman" w:hAnsi="Times New Roman"/>
+          <w:szCs w:val="24"/>
+          <w:lang w:val="en-AU" w:bidi="ar-SA"/>
+        </w:rPr>
+        <w:t>Add to previous commit (instead of creating a new one):</w:t>
+      </w:r>
+      <w:r>
+        <w:rPr>
+          <w:rFonts w:ascii="Times New Roman" w:hAnsi="Times New Roman"/>
+          <w:szCs w:val="24"/>
+          <w:lang w:val="en-AU" w:bidi="ar-SA"/>
+        </w:rPr>
+        <w:br/>
+      </w:r>
+      <w:r>
+        <w:rPr>
+          <w:rStyle w:val="CodeChar"/>
+        </w:rPr>
+        <w:t>&gt;&gt; git commit --amend</w:t>
       </w:r>
     </w:p>
     <w:p>
@@ -731,7 +775,25 @@
           <w:szCs w:val="24"/>
           <w:lang w:val="en-AU" w:bidi="ar-SA"/>
         </w:rPr>
-        <w:t>hoose the commits you want to squash. You should leave the 1st one as pick and change the following commits to 's' to mark 'squash'</w:t>
+        <w:t xml:space="preserve">hoose the commits you want to squash. You should leave the 1st one as </w:t>
+      </w:r>
+      <w:proofErr w:type="gramStart"/>
+      <w:r>
+        <w:rPr>
+          <w:rFonts w:ascii="Times New Roman" w:hAnsi="Times New Roman"/>
+          <w:szCs w:val="24"/>
+          <w:lang w:val="en-AU" w:bidi="ar-SA"/>
+        </w:rPr>
+        <w:t>pick</w:t>
+      </w:r>
+      <w:proofErr w:type="gramEnd"/>
+      <w:r>
+        <w:rPr>
+          <w:rFonts w:ascii="Times New Roman" w:hAnsi="Times New Roman"/>
+          <w:szCs w:val="24"/>
+          <w:lang w:val="en-AU" w:bidi="ar-SA"/>
+        </w:rPr>
+        <w:t xml:space="preserve"> and change the following commits to 's' to mark 'squash'</w:t>
       </w:r>
     </w:p>
     <w:p>
@@ -834,6 +896,7 @@
           <w:szCs w:val="24"/>
           <w:lang w:val="en-AU" w:bidi="ar-SA"/>
         </w:rPr>
+        <w:lastRenderedPageBreak/>
         <w:t>Undo a ‘git add’ for a specific file:</w:t>
       </w:r>
       <w:r>
@@ -870,7 +933,6 @@
           <w:szCs w:val="24"/>
           <w:lang w:val="en-AU" w:bidi="ar-SA"/>
         </w:rPr>
-        <w:lastRenderedPageBreak/>
         <w:t>Or for all files with:</w:t>
       </w:r>
       <w:r>
@@ -896,10 +958,47 @@
           <w:numId w:val="17"/>
         </w:numPr>
         <w:rPr>
+          <w:lang w:bidi="ar-SA"/>
+        </w:rPr>
+      </w:pPr>
+      <w:r>
+        <w:rPr>
           <w:rFonts w:ascii="Times New Roman" w:hAnsi="Times New Roman"/>
           <w:szCs w:val="24"/>
           <w:lang w:val="en-AU" w:bidi="ar-SA"/>
         </w:rPr>
+        <w:t>Revert changes for a single file:</w:t>
+      </w:r>
+      <w:r>
+        <w:rPr>
+          <w:rFonts w:ascii="Times New Roman" w:hAnsi="Times New Roman"/>
+          <w:szCs w:val="24"/>
+          <w:lang w:val="en-AU" w:bidi="ar-SA"/>
+        </w:rPr>
+        <w:br/>
+      </w:r>
+      <w:bookmarkStart w:id="0" w:name="_GoBack"/>
+      <w:r>
+        <w:rPr>
+          <w:rStyle w:val="CodeChar"/>
+          <w:lang w:bidi="ar-SA"/>
+        </w:rPr>
+        <w:t>&gt;&gt; git checkout – {file name}</w:t>
+      </w:r>
+      <w:bookmarkEnd w:id="0"/>
+    </w:p>
+    <w:p>
+      <w:pPr>
+        <w:pStyle w:val="ListParagraph"/>
+        <w:numPr>
+          <w:ilvl w:val="0"/>
+          <w:numId w:val="17"/>
+        </w:numPr>
+        <w:rPr>
+          <w:rFonts w:ascii="Times New Roman" w:hAnsi="Times New Roman"/>
+          <w:szCs w:val="24"/>
+          <w:lang w:val="en-AU" w:bidi="ar-SA"/>
+        </w:rPr>
       </w:pPr>
       <w:r>
         <w:t>Pretty log:</w:t>
@@ -915,8 +1014,8 @@
       <w:r>
         <w:br/>
       </w:r>
-      <w:bookmarkStart w:id="0" w:name="OLE_LINK1"/>
-      <w:bookmarkStart w:id="1" w:name="OLE_LINK2"/>
+      <w:bookmarkStart w:id="1" w:name="OLE_LINK1"/>
+      <w:bookmarkStart w:id="2" w:name="OLE_LINK2"/>
       <w:r>
         <w:rPr>
           <w:rStyle w:val="CodeChar"/>
@@ -924,8 +1023,8 @@
         </w:rPr>
         <w:t>git log -10 --pretty=format:"%h %cd %an %s"</w:t>
       </w:r>
-      <w:bookmarkEnd w:id="0"/>
       <w:bookmarkEnd w:id="1"/>
+      <w:bookmarkEnd w:id="2"/>
       <w:r>
         <w:rPr>
           <w:rFonts w:ascii="Menlo" w:eastAsiaTheme="minorHAnsi" w:hAnsi="Menlo" w:cs="Menlo"/>
@@ -988,7 +1087,23 @@
           <w:rStyle w:val="CodeChar"/>
           <w:lang w:val="en-AU" w:bidi="ar-SA"/>
         </w:rPr>
-        <w:t>git log --name-status HEAD^..HEAD</w:t>
+        <w:t>git log --name-status HEAD</w:t>
+      </w:r>
+      <w:proofErr w:type="gramStart"/>
+      <w:r>
+        <w:rPr>
+          <w:rStyle w:val="CodeChar"/>
+          <w:lang w:val="en-AU" w:bidi="ar-SA"/>
+        </w:rPr>
+        <w:t>^..</w:t>
+      </w:r>
+      <w:proofErr w:type="gramEnd"/>
+      <w:r>
+        <w:rPr>
+          <w:rStyle w:val="CodeChar"/>
+          <w:lang w:val="en-AU" w:bidi="ar-SA"/>
+        </w:rPr>
+        <w:t>HEAD</w:t>
       </w:r>
     </w:p>
     <w:p>
@@ -1019,7 +1134,25 @@
           <w:color w:val="242729"/>
           <w:lang w:val="en-AU" w:bidi="ar-SA"/>
         </w:rPr>
-        <w:t xml:space="preserve"> HEAD^..HEAD recognise the last commit – you can use it to do other things like get the status of the last commit (git status…) , git diff… etc.</w:t>
+        <w:t xml:space="preserve"> HEAD</w:t>
+      </w:r>
+      <w:proofErr w:type="gramStart"/>
+      <w:r>
+        <w:rPr>
+          <w:rFonts w:ascii="Consolas" w:hAnsi="Consolas" w:cs="Consolas"/>
+          <w:color w:val="242729"/>
+          <w:lang w:val="en-AU" w:bidi="ar-SA"/>
+        </w:rPr>
+        <w:t>^..</w:t>
+      </w:r>
+      <w:proofErr w:type="gramEnd"/>
+      <w:r>
+        <w:rPr>
+          <w:rFonts w:ascii="Consolas" w:hAnsi="Consolas" w:cs="Consolas"/>
+          <w:color w:val="242729"/>
+          <w:lang w:val="en-AU" w:bidi="ar-SA"/>
+        </w:rPr>
+        <w:t>HEAD recognise the last commit – you can use it to do other things like get the status of the last commit (git status…) , git diff… etc.</w:t>
       </w:r>
     </w:p>
     <w:p>
@@ -1098,10 +1231,18 @@
       </w:r>
       <w:proofErr w:type="spellEnd"/>
       <w:r>
-        <w:t xml:space="preserve"> – </w:t>
-      </w:r>
-      <w:r>
-        <w:t xml:space="preserve"> Create a bare repository</w:t>
+        <w:t xml:space="preserve"> </w:t>
+      </w:r>
+      <w:proofErr w:type="gramStart"/>
+      <w:r>
+        <w:t xml:space="preserve">– </w:t>
+      </w:r>
+      <w:r>
+        <w:t xml:space="preserve"> Create</w:t>
+      </w:r>
+      <w:proofErr w:type="gramEnd"/>
+      <w:r>
+        <w:t xml:space="preserve"> a bare repository</w:t>
       </w:r>
     </w:p>
     <w:p>
@@ -1121,8 +1262,13 @@
         </w:numPr>
       </w:pPr>
       <w:r>
-        <w:t>Local repository – to connect to a remote repository and pull/push from :</w:t>
-      </w:r>
+        <w:t xml:space="preserve">Local repository – to connect to a remote repository and pull/push </w:t>
+      </w:r>
+      <w:proofErr w:type="gramStart"/>
+      <w:r>
+        <w:t>from :</w:t>
+      </w:r>
+      <w:proofErr w:type="gramEnd"/>
     </w:p>
     <w:p>
       <w:pPr>
@@ -1244,7 +1390,15 @@
         </w:numPr>
       </w:pPr>
       <w:r>
-        <w:t>To remove a repository you previously creates, delete the .git directory:</w:t>
+        <w:t xml:space="preserve">To remove a repository you previously creates, delete </w:t>
+      </w:r>
+      <w:proofErr w:type="gramStart"/>
+      <w:r>
+        <w:t>the .git</w:t>
+      </w:r>
+      <w:proofErr w:type="gramEnd"/>
+      <w:r>
+        <w:t xml:space="preserve"> directory:</w:t>
       </w:r>
     </w:p>
     <w:p>
@@ -1264,6 +1418,7 @@
         <w:t xml:space="preserve"> -</w:t>
       </w:r>
       <w:proofErr w:type="spellStart"/>
+      <w:proofErr w:type="gramStart"/>
       <w:r>
         <w:t>rf</w:t>
       </w:r>
@@ -1271,6 +1426,7 @@
       <w:r>
         <w:t xml:space="preserve"> .git</w:t>
       </w:r>
+      <w:proofErr w:type="gramEnd"/>
     </w:p>
     <w:p>
       <w:pPr>
@@ -1357,7 +1513,21 @@
         <w:rPr>
           <w:i/>
         </w:rPr>
-        <w:t xml:space="preserve">                       // It's conventional to give bare repositories the extension .git.</w:t>
+        <w:t xml:space="preserve">                       // It's conventional to give bare repositories the </w:t>
+      </w:r>
+      <w:proofErr w:type="gramStart"/>
+      <w:r>
+        <w:rPr>
+          <w:i/>
+        </w:rPr>
+        <w:t>extension .git</w:t>
+      </w:r>
+      <w:proofErr w:type="gramEnd"/>
+      <w:r>
+        <w:rPr>
+          <w:i/>
+        </w:rPr>
+        <w:t>.</w:t>
       </w:r>
     </w:p>
     <w:p>
@@ -1621,8 +1791,8 @@
       <w:r>
         <w:t>Repo-To-Repo Collaboration</w:t>
       </w:r>
-      <w:bookmarkStart w:id="2" w:name="repo-to-repo"/>
-      <w:bookmarkEnd w:id="2"/>
+      <w:bookmarkStart w:id="3" w:name="repo-to-repo"/>
+      <w:bookmarkEnd w:id="3"/>
     </w:p>
     <w:p>
       <w:pPr>
@@ -1678,8 +1848,8 @@
       <w:r>
         <w:t>The Staging Area</w:t>
       </w:r>
-      <w:bookmarkStart w:id="3" w:name="the-staging"/>
-      <w:bookmarkEnd w:id="3"/>
+      <w:bookmarkStart w:id="4" w:name="the-staging"/>
+      <w:bookmarkEnd w:id="4"/>
     </w:p>
     <w:p>
       <w:pPr>
@@ -2045,8 +2215,8 @@
       <w:r>
         <w:t>Snapshots, Not Differences</w:t>
       </w:r>
-      <w:bookmarkStart w:id="4" w:name="snapshots,-not"/>
-      <w:bookmarkEnd w:id="4"/>
+      <w:bookmarkStart w:id="5" w:name="snapshots,-not"/>
+      <w:bookmarkEnd w:id="5"/>
     </w:p>
     <w:p>
       <w:pPr>
@@ -2288,11 +2458,19 @@
         <w:t>Stage this hunk [</w:t>
       </w:r>
       <w:proofErr w:type="spellStart"/>
+      <w:proofErr w:type="gramStart"/>
       <w:r>
         <w:rPr>
           <w:lang w:eastAsia="en-AU"/>
         </w:rPr>
-        <w:t>y,n,q,a,d</w:t>
+        <w:t>y,n</w:t>
+      </w:r>
+      <w:proofErr w:type="gramEnd"/>
+      <w:r>
+        <w:rPr>
+          <w:lang w:eastAsia="en-AU"/>
+        </w:rPr>
+        <w:t>,q,a,d</w:t>
       </w:r>
       <w:proofErr w:type="spellEnd"/>
       <w:r>
@@ -2483,7 +2661,21 @@
         <w:rPr>
           <w:lang w:eastAsia="en-AU"/>
         </w:rPr>
-        <w:t xml:space="preserve"> select a hunk to go to</w:t>
+        <w:t xml:space="preserve"> </w:t>
+      </w:r>
+      <w:proofErr w:type="gramStart"/>
+      <w:r>
+        <w:rPr>
+          <w:lang w:eastAsia="en-AU"/>
+        </w:rPr>
+        <w:t>select</w:t>
+      </w:r>
+      <w:proofErr w:type="gramEnd"/>
+      <w:r>
+        <w:rPr>
+          <w:lang w:eastAsia="en-AU"/>
+        </w:rPr>
+        <w:t xml:space="preserve"> a hunk to go to</w:t>
       </w:r>
     </w:p>
     <w:p>
@@ -2535,7 +2727,21 @@
         <w:rPr>
           <w:lang w:eastAsia="en-AU"/>
         </w:rPr>
-        <w:t xml:space="preserve"> leave this hunk undecided, see next undecided hunk</w:t>
+        <w:t xml:space="preserve"> </w:t>
+      </w:r>
+      <w:proofErr w:type="gramStart"/>
+      <w:r>
+        <w:rPr>
+          <w:lang w:eastAsia="en-AU"/>
+        </w:rPr>
+        <w:t>leave</w:t>
+      </w:r>
+      <w:proofErr w:type="gramEnd"/>
+      <w:r>
+        <w:rPr>
+          <w:lang w:eastAsia="en-AU"/>
+        </w:rPr>
+        <w:t xml:space="preserve"> this hunk undecided, see next undecided hunk</w:t>
       </w:r>
     </w:p>
     <w:p>
@@ -2588,7 +2794,21 @@
         <w:rPr>
           <w:lang w:eastAsia="en-AU"/>
         </w:rPr>
-        <w:t xml:space="preserve"> leave this hunk undecided, see previous undecided hunk</w:t>
+        <w:t xml:space="preserve"> </w:t>
+      </w:r>
+      <w:proofErr w:type="gramStart"/>
+      <w:r>
+        <w:rPr>
+          <w:lang w:eastAsia="en-AU"/>
+        </w:rPr>
+        <w:t>leave</w:t>
+      </w:r>
+      <w:proofErr w:type="gramEnd"/>
+      <w:r>
+        <w:rPr>
+          <w:lang w:eastAsia="en-AU"/>
+        </w:rPr>
+        <w:t xml:space="preserve"> this hunk undecided, see previous undecided hunk</w:t>
       </w:r>
     </w:p>
     <w:p>
@@ -2666,7 +2886,21 @@
         <w:rPr>
           <w:lang w:eastAsia="en-AU"/>
         </w:rPr>
-        <w:t xml:space="preserve"> manually edit the current hunk</w:t>
+        <w:t xml:space="preserve"> manually </w:t>
+      </w:r>
+      <w:proofErr w:type="gramStart"/>
+      <w:r>
+        <w:rPr>
+          <w:lang w:eastAsia="en-AU"/>
+        </w:rPr>
+        <w:t>edit</w:t>
+      </w:r>
+      <w:proofErr w:type="gramEnd"/>
+      <w:r>
+        <w:rPr>
+          <w:lang w:eastAsia="en-AU"/>
+        </w:rPr>
+        <w:t xml:space="preserve"> the current hunk</w:t>
       </w:r>
     </w:p>
     <w:p>
@@ -2782,7 +3016,21 @@
         <w:rPr>
           <w:lang w:eastAsia="en-AU"/>
         </w:rPr>
-        <w:t xml:space="preserve"> afterwards to check that you staged the correct ones </w:t>
+        <w:t xml:space="preserve"> afterwards to check that you staged the correct </w:t>
+      </w:r>
+      <w:proofErr w:type="gramStart"/>
+      <w:r>
+        <w:rPr>
+          <w:lang w:eastAsia="en-AU"/>
+        </w:rPr>
+        <w:t>ones</w:t>
+      </w:r>
+      <w:proofErr w:type="gramEnd"/>
+      <w:r>
+        <w:rPr>
+          <w:lang w:eastAsia="en-AU"/>
+        </w:rPr>
+        <w:t xml:space="preserve"> </w:t>
       </w:r>
       <w:r>
         <w:rPr>
@@ -3573,8 +3821,8 @@
         <w:lastRenderedPageBreak/>
         <w:t>Reverting vs. Resetting</w:t>
       </w:r>
-      <w:bookmarkStart w:id="5" w:name="reverting-vs."/>
-      <w:bookmarkEnd w:id="5"/>
+      <w:bookmarkStart w:id="6" w:name="reverting-vs."/>
+      <w:bookmarkEnd w:id="6"/>
     </w:p>
     <w:p>
       <w:pPr>
@@ -4038,7 +4286,15 @@
       </w:r>
       <w:r>
         <w:br/>
-        <w:t>choose the branch we want to merge in the From section</w:t>
+        <w:t xml:space="preserve">choose the branch we want to merge in the </w:t>
+      </w:r>
+      <w:proofErr w:type="gramStart"/>
+      <w:r>
+        <w:t>From</w:t>
+      </w:r>
+      <w:proofErr w:type="gramEnd"/>
+      <w:r>
+        <w:t xml:space="preserve"> section</w:t>
       </w:r>
     </w:p>
     <w:p>
@@ -4782,7 +5038,21 @@
         <w:rPr>
           <w:lang w:val="en-AU"/>
         </w:rPr>
-        <w:t>You can use any of the methods (commit checksum, ^,~,branch name) for detaching the HEAD to define the new branch position.</w:t>
+        <w:t xml:space="preserve">You can use any of the methods (commit checksum, </w:t>
+      </w:r>
+      <w:proofErr w:type="gramStart"/>
+      <w:r>
+        <w:rPr>
+          <w:lang w:val="en-AU"/>
+        </w:rPr>
+        <w:t>^,~</w:t>
+      </w:r>
+      <w:proofErr w:type="gramEnd"/>
+      <w:r>
+        <w:rPr>
+          <w:lang w:val="en-AU"/>
+        </w:rPr>
+        <w:t>,branch name) for detaching the HEAD to define the new branch position.</w:t>
       </w:r>
     </w:p>
     <w:p>
@@ -4821,7 +5091,15 @@
       </w:r>
       <w:proofErr w:type="spellEnd"/>
       <w:r>
-        <w:t xml:space="preserve">) local and remote , right click -&gt; Delete Branch. </w:t>
+        <w:t xml:space="preserve">) local and </w:t>
+      </w:r>
+      <w:proofErr w:type="gramStart"/>
+      <w:r>
+        <w:t>remote ,</w:t>
+      </w:r>
+      <w:proofErr w:type="gramEnd"/>
+      <w:r>
+        <w:t xml:space="preserve"> right click -&gt; Delete Branch. </w:t>
       </w:r>
     </w:p>
     <w:p>
@@ -5505,11 +5783,19 @@
         <w:rPr>
           <w:rStyle w:val="Emphasis"/>
         </w:rPr>
-        <w:t>dedicated channel for hot fixes to production.</w:t>
+        <w:t xml:space="preserve">dedicated channel for hot fixes to </w:t>
+      </w:r>
+      <w:proofErr w:type="gramStart"/>
+      <w:r>
+        <w:rPr>
+          <w:rStyle w:val="Emphasis"/>
+        </w:rPr>
+        <w:t>production.</w:t>
       </w:r>
       <w:r>
         <w:t>“</w:t>
       </w:r>
+      <w:proofErr w:type="gramEnd"/>
     </w:p>
     <w:p>
       <w:pPr>
@@ -6116,7 +6402,15 @@
     </w:p>
     <w:p>
       <w:r>
-        <w:t>A submodule allows you to keep another Git repository in a subdirectory of your repository. The other repository has its own history, which does not interfere with the history of the current repository. This can be used to have external dependencies such as third party libraries for example. Similar to SVN externals.</w:t>
+        <w:t xml:space="preserve">A submodule allows you to keep another Git repository in a subdirectory of your repository. The other repository has its own history, which does not interfere with the history of the current repository. This can be used to have external dependencies such as </w:t>
+      </w:r>
+      <w:proofErr w:type="gramStart"/>
+      <w:r>
+        <w:t>third party</w:t>
+      </w:r>
+      <w:proofErr w:type="gramEnd"/>
+      <w:r>
+        <w:t xml:space="preserve"> libraries for example. Similar to SVN externals.</w:t>
       </w:r>
     </w:p>
     <w:p>
@@ -6221,27 +6515,17 @@
           <w:rFonts w:eastAsia="Times New Roman"/>
           <w:highlight w:val="lightGray"/>
         </w:rPr>
-        <w:t xml:space="preserve"> add </w:t>
-      </w:r>
-      <w:r>
-        <w:rPr>
-          <w:highlight w:val="lightGray"/>
-        </w:rPr>
-        <w:t>&lt;</w:t>
-      </w:r>
+        <w:t xml:space="preserve"> </w:t>
+      </w:r>
+      <w:proofErr w:type="gramStart"/>
       <w:r>
         <w:rPr>
           <w:rFonts w:eastAsia="Times New Roman"/>
           <w:highlight w:val="lightGray"/>
         </w:rPr>
-        <w:t>repository</w:t>
-      </w:r>
-      <w:r>
-        <w:rPr>
-          <w:highlight w:val="lightGray"/>
-        </w:rPr>
-        <w:t>&gt;</w:t>
-      </w:r>
+        <w:t>add</w:t>
+      </w:r>
+      <w:proofErr w:type="gramEnd"/>
       <w:r>
         <w:rPr>
           <w:rFonts w:eastAsia="Times New Roman"/>
@@ -6260,6 +6544,32 @@
           <w:rFonts w:eastAsia="Times New Roman"/>
           <w:highlight w:val="lightGray"/>
         </w:rPr>
+        <w:t>repository</w:t>
+      </w:r>
+      <w:r>
+        <w:rPr>
+          <w:highlight w:val="lightGray"/>
+        </w:rPr>
+        <w:t>&gt;</w:t>
+      </w:r>
+      <w:r>
+        <w:rPr>
+          <w:rFonts w:eastAsia="Times New Roman"/>
+          <w:highlight w:val="lightGray"/>
+        </w:rPr>
+        <w:t xml:space="preserve"> </w:t>
+      </w:r>
+      <w:r>
+        <w:rPr>
+          <w:highlight w:val="lightGray"/>
+        </w:rPr>
+        <w:t>&lt;</w:t>
+      </w:r>
+      <w:r>
+        <w:rPr>
+          <w:rFonts w:eastAsia="Times New Roman"/>
+          <w:highlight w:val="lightGray"/>
+        </w:rPr>
         <w:t>directory</w:t>
       </w:r>
       <w:r>
@@ -6285,10 +6595,12 @@
         <w:t xml:space="preserve">If you want to split a subdirectory of an existing repository and move it into </w:t>
       </w:r>
       <w:proofErr w:type="spellStart"/>
+      <w:proofErr w:type="gramStart"/>
       <w:r>
         <w:t>it’s</w:t>
       </w:r>
       <w:proofErr w:type="spellEnd"/>
+      <w:proofErr w:type="gramEnd"/>
       <w:r>
         <w:t xml:space="preserve"> own repository, you need to follow the steps below using GIT subtrees:</w:t>
       </w:r>
@@ -6509,7 +6821,16 @@
           <w:sz w:val="22"/>
           <w:szCs w:val="22"/>
         </w:rPr>
-        <w:t xml:space="preserve">, NOT </w:t>
+        <w:t xml:space="preserve">, </w:t>
+      </w:r>
+      <w:proofErr w:type="gramStart"/>
+      <w:r>
+        <w:rPr>
+          <w:rFonts w:asciiTheme="minorHAnsi" w:hAnsiTheme="minorHAnsi"/>
+          <w:sz w:val="22"/>
+          <w:szCs w:val="22"/>
+        </w:rPr>
+        <w:t xml:space="preserve">NOT </w:t>
       </w:r>
       <w:r>
         <w:rPr>
@@ -6518,7 +6839,17 @@
           <w:sz w:val="22"/>
           <w:szCs w:val="22"/>
         </w:rPr>
-        <w:t>./subproject/</w:t>
+        <w:t>.</w:t>
+      </w:r>
+      <w:proofErr w:type="gramEnd"/>
+      <w:r>
+        <w:rPr>
+          <w:rStyle w:val="HTMLCode"/>
+          <w:rFonts w:asciiTheme="minorHAnsi" w:eastAsiaTheme="majorEastAsia" w:hAnsiTheme="minorHAnsi"/>
+          <w:sz w:val="22"/>
+          <w:szCs w:val="22"/>
+        </w:rPr>
+        <w:t>/subproject/</w:t>
       </w:r>
     </w:p>
     <w:p>
@@ -6849,6 +7180,7 @@
         <w:t>git remote add origin &lt;</w:t>
       </w:r>
       <w:proofErr w:type="spellStart"/>
+      <w:proofErr w:type="gramStart"/>
       <w:r>
         <w:rPr>
           <w:rStyle w:val="HTMLCode"/>
@@ -6879,6 +7211,7 @@
         <w:t>repo.git</w:t>
       </w:r>
       <w:proofErr w:type="spellEnd"/>
+      <w:proofErr w:type="gramEnd"/>
       <w:r>
         <w:rPr>
           <w:rStyle w:val="HTMLCode"/>
@@ -7114,6 +7447,7 @@
         <w:t xml:space="preserve">: This leaves all the historical references in the </w:t>
       </w:r>
       <w:proofErr w:type="spellStart"/>
+      <w:proofErr w:type="gramStart"/>
       <w:r>
         <w:rPr>
           <w:rFonts w:asciiTheme="minorHAnsi" w:hAnsiTheme="minorHAnsi"/>
@@ -7123,6 +7457,7 @@
         <w:t>repository.See</w:t>
       </w:r>
       <w:proofErr w:type="spellEnd"/>
+      <w:proofErr w:type="gramEnd"/>
       <w:r>
         <w:rPr>
           <w:rFonts w:asciiTheme="minorHAnsi" w:hAnsiTheme="minorHAnsi"/>
@@ -7236,11 +7571,11 @@
       <w:pPr>
         <w:pStyle w:val="Heading3"/>
       </w:pPr>
-      <w:bookmarkStart w:id="6" w:name="_Ref443632381"/>
+      <w:bookmarkStart w:id="7" w:name="_Ref443632381"/>
       <w:r>
         <w:t>Connect</w:t>
       </w:r>
-      <w:bookmarkEnd w:id="6"/>
+      <w:bookmarkEnd w:id="7"/>
     </w:p>
     <w:p>
       <w:r>
@@ -7800,8 +8135,13 @@
       </w:r>
       <w:proofErr w:type="spellEnd"/>
       <w:r>
-        <w:t xml:space="preserve"> of commits to show&gt; ]</w:t>
-      </w:r>
+        <w:t xml:space="preserve"> of commits to show</w:t>
+      </w:r>
+      <w:proofErr w:type="gramStart"/>
+      <w:r>
+        <w:t>&gt; ]</w:t>
+      </w:r>
+      <w:proofErr w:type="gramEnd"/>
     </w:p>
     <w:p>
       <w:r>
@@ -7873,7 +8213,21 @@
         <w:rPr>
           <w:rStyle w:val="CodeChar"/>
         </w:rPr>
-        <w:t>git log -L :{function}:{file}</w:t>
+        <w:t>git log -</w:t>
+      </w:r>
+      <w:proofErr w:type="gramStart"/>
+      <w:r>
+        <w:rPr>
+          <w:rStyle w:val="CodeChar"/>
+        </w:rPr>
+        <w:t>L :</w:t>
+      </w:r>
+      <w:proofErr w:type="gramEnd"/>
+      <w:r>
+        <w:rPr>
+          <w:rStyle w:val="CodeChar"/>
+        </w:rPr>
+        <w:t>{function}:{file}</w:t>
       </w:r>
     </w:p>
     <w:p>
@@ -7901,7 +8255,21 @@
         <w:rPr>
           <w:lang w:bidi="ar-SA"/>
         </w:rPr>
-        <w:t>git log -L &lt;start&gt;,&lt;end&gt;:&lt;file&gt;</w:t>
+        <w:t>git log -L &lt;start</w:t>
+      </w:r>
+      <w:proofErr w:type="gramStart"/>
+      <w:r>
+        <w:rPr>
+          <w:lang w:bidi="ar-SA"/>
+        </w:rPr>
+        <w:t>&gt;,&lt;</w:t>
+      </w:r>
+      <w:proofErr w:type="gramEnd"/>
+      <w:r>
+        <w:rPr>
+          <w:lang w:bidi="ar-SA"/>
+        </w:rPr>
+        <w:t>end&gt;:&lt;file&gt;</w:t>
       </w:r>
     </w:p>
     <w:p>
@@ -8787,8 +9155,19 @@
           <w:sz w:val="22"/>
           <w:szCs w:val="22"/>
         </w:rPr>
-        <w:t>&gt;&gt; git checkout .</w:t>
-      </w:r>
+        <w:t xml:space="preserve">&gt;&gt; git </w:t>
+      </w:r>
+      <w:proofErr w:type="gramStart"/>
+      <w:r>
+        <w:rPr>
+          <w:rStyle w:val="HTMLCode"/>
+          <w:rFonts w:asciiTheme="minorHAnsi" w:eastAsiaTheme="majorEastAsia" w:hAnsiTheme="minorHAnsi"/>
+          <w:sz w:val="22"/>
+          <w:szCs w:val="22"/>
+        </w:rPr>
+        <w:t>checkout .</w:t>
+      </w:r>
+      <w:proofErr w:type="gramEnd"/>
     </w:p>
     <w:p>
       <w:pPr>
@@ -8838,8 +9217,17 @@
           <w:rStyle w:val="HTMLCode"/>
           <w:rFonts w:eastAsiaTheme="majorEastAsia"/>
         </w:rPr>
-        <w:t>git checkout -- .</w:t>
-      </w:r>
+        <w:t xml:space="preserve">git checkout </w:t>
+      </w:r>
+      <w:proofErr w:type="gramStart"/>
+      <w:r>
+        <w:rPr>
+          <w:rStyle w:val="HTMLCode"/>
+          <w:rFonts w:eastAsiaTheme="majorEastAsia"/>
+        </w:rPr>
+        <w:t>-- .</w:t>
+      </w:r>
+      <w:proofErr w:type="gramEnd"/>
     </w:p>
     <w:p>
       <w:pPr>
@@ -8897,12 +9285,17 @@
         <w:t>&gt;&gt; git merge –no-</w:t>
       </w:r>
       <w:proofErr w:type="spellStart"/>
+      <w:proofErr w:type="gramStart"/>
       <w:r>
         <w:t>ff</w:t>
       </w:r>
       <w:proofErr w:type="spellEnd"/>
       <w:r>
-        <w:t xml:space="preserve">  &lt;branch&gt;</w:t>
+        <w:t xml:space="preserve">  &lt;</w:t>
+      </w:r>
+      <w:proofErr w:type="gramEnd"/>
+      <w:r>
+        <w:t>branch&gt;</w:t>
       </w:r>
       <w:r>
         <w:tab/>
@@ -9733,12 +10126,7 @@
       </w:r>
       <w:r>
         <w:br/>
-        <w:t xml:space="preserve"> clean (identic</w:t>
-      </w:r>
-      <w:bookmarkStart w:id="7" w:name="_GoBack"/>
-      <w:bookmarkEnd w:id="7"/>
-      <w:r>
-        <w:t>al to the server before your local changes)</w:t>
+        <w:t xml:space="preserve"> clean (identical to the server before your local changes)</w:t>
       </w:r>
     </w:p>
     <w:p>
@@ -9757,29 +10145,45 @@
           <w:bdr w:val="none" w:sz="0" w:space="0" w:color="auto" w:frame="1"/>
           <w:lang w:val="en-AU" w:bidi="ar-SA"/>
         </w:rPr>
-        <w:t>git stash save "</w:t>
-      </w:r>
-      <w:proofErr w:type="spellStart"/>
+        <w:t xml:space="preserve">git stash </w:t>
+      </w:r>
+      <w:proofErr w:type="gramStart"/>
       <w:r>
         <w:rPr>
           <w:bdr w:val="none" w:sz="0" w:space="0" w:color="auto" w:frame="1"/>
           <w:lang w:val="en-AU" w:bidi="ar-SA"/>
         </w:rPr>
-        <w:t>my_stash</w:t>
-      </w:r>
-      <w:proofErr w:type="spellEnd"/>
+        <w:t>save</w:t>
+      </w:r>
+      <w:proofErr w:type="gramEnd"/>
       <w:r>
         <w:rPr>
           <w:bdr w:val="none" w:sz="0" w:space="0" w:color="auto" w:frame="1"/>
           <w:lang w:val="en-AU" w:bidi="ar-SA"/>
         </w:rPr>
-        <w:t>"</w:t>
-      </w:r>
+        <w:t xml:space="preserve"> "</w:t>
+      </w:r>
+      <w:proofErr w:type="spellStart"/>
       <w:r>
         <w:rPr>
           <w:bdr w:val="none" w:sz="0" w:space="0" w:color="auto" w:frame="1"/>
           <w:lang w:val="en-AU" w:bidi="ar-SA"/>
         </w:rPr>
+        <w:t>my_stash</w:t>
+      </w:r>
+      <w:proofErr w:type="spellEnd"/>
+      <w:r>
+        <w:rPr>
+          <w:bdr w:val="none" w:sz="0" w:space="0" w:color="auto" w:frame="1"/>
+          <w:lang w:val="en-AU" w:bidi="ar-SA"/>
+        </w:rPr>
+        <w:t>"</w:t>
+      </w:r>
+      <w:r>
+        <w:rPr>
+          <w:bdr w:val="none" w:sz="0" w:space="0" w:color="auto" w:frame="1"/>
+          <w:lang w:val="en-AU" w:bidi="ar-SA"/>
+        </w:rPr>
         <w:t xml:space="preserve"> – will name your stash for easier recognition.</w:t>
       </w:r>
     </w:p>
@@ -9795,7 +10199,14 @@
       </w:r>
       <w:r>
         <w:tab/>
-        <w:t>-  returns a list of all your stored stashes</w:t>
+      </w:r>
+      <w:proofErr w:type="gramStart"/>
+      <w:r>
+        <w:t>-  returns</w:t>
+      </w:r>
+      <w:proofErr w:type="gramEnd"/>
+      <w:r>
+        <w:t xml:space="preserve"> a list of all your stored stashes</w:t>
       </w:r>
     </w:p>
     <w:p>
@@ -9803,8 +10214,13 @@
         <w:ind w:left="2160" w:hanging="1440"/>
       </w:pPr>
       <w:r>
-        <w:t>&gt;&gt; git stash apply</w:t>
-      </w:r>
+        <w:t xml:space="preserve">&gt;&gt; git stash </w:t>
+      </w:r>
+      <w:proofErr w:type="gramStart"/>
+      <w:r>
+        <w:t>apply</w:t>
+      </w:r>
+      <w:proofErr w:type="gramEnd"/>
       <w:r>
         <w:tab/>
         <w:t>- will reapp</w:t>
@@ -9818,7 +10234,15 @@
         <w:ind w:left="2160" w:hanging="1440"/>
       </w:pPr>
       <w:r>
-        <w:t>&gt;&gt; git stash apply &lt;stash@{</w:t>
+        <w:t xml:space="preserve">&gt;&gt; git stash </w:t>
+      </w:r>
+      <w:proofErr w:type="gramStart"/>
+      <w:r>
+        <w:t>apply</w:t>
+      </w:r>
+      <w:proofErr w:type="gramEnd"/>
+      <w:r>
+        <w:t xml:space="preserve"> &lt;stash@{</w:t>
       </w:r>
       <w:proofErr w:type="spellStart"/>
       <w:r>
@@ -10696,8 +11120,16 @@
         <w:rPr>
           <w:rStyle w:val="HTMLCode"/>
         </w:rPr>
-        <w:t xml:space="preserve"> of this</w:t>
-      </w:r>
+        <w:t xml:space="preserve"> of </w:t>
+      </w:r>
+      <w:proofErr w:type="gramStart"/>
+      <w:r>
+        <w:rPr>
+          <w:rStyle w:val="HTMLCode"/>
+        </w:rPr>
+        <w:t>this</w:t>
+      </w:r>
+      <w:proofErr w:type="gramEnd"/>
     </w:p>
     <w:p>
       <w:pPr>
@@ -10783,7 +11215,21 @@
         <w:rPr>
           <w:rStyle w:val="HTMLCode"/>
         </w:rPr>
-        <w:t xml:space="preserve"> - Typically a hyphen or asterisk is used for the bullet, preceded</w:t>
+        <w:t xml:space="preserve"> - </w:t>
+      </w:r>
+      <w:proofErr w:type="gramStart"/>
+      <w:r>
+        <w:rPr>
+          <w:rStyle w:val="HTMLCode"/>
+        </w:rPr>
+        <w:t>Typically</w:t>
+      </w:r>
+      <w:proofErr w:type="gramEnd"/>
+      <w:r>
+        <w:rPr>
+          <w:rStyle w:val="HTMLCode"/>
+        </w:rPr>
+        <w:t xml:space="preserve"> a hyphen or asterisk is used for the bullet, preceded</w:t>
       </w:r>
     </w:p>
     <w:p>
@@ -10919,7 +11365,15 @@
         <w:t xml:space="preserve">GIT </w:t>
       </w:r>
       <w:r>
-        <w:t>garbage collect dead-end commits after two weeks. To try to recover your commit:</w:t>
+        <w:t xml:space="preserve">garbage </w:t>
+      </w:r>
+      <w:proofErr w:type="gramStart"/>
+      <w:r>
+        <w:t>collect</w:t>
+      </w:r>
+      <w:proofErr w:type="gramEnd"/>
+      <w:r>
+        <w:t xml:space="preserve"> dead-end commits after two weeks. To try to recover your commit:</w:t>
       </w:r>
     </w:p>
     <w:p>
@@ -11069,6 +11523,7 @@
         <w:t xml:space="preserve">git config --global </w:t>
       </w:r>
       <w:proofErr w:type="spellStart"/>
+      <w:proofErr w:type="gramStart"/>
       <w:r>
         <w:rPr>
           <w:rStyle w:val="command"/>
@@ -11076,6 +11531,7 @@
         <w:t>credential.helper</w:t>
       </w:r>
       <w:proofErr w:type="spellEnd"/>
+      <w:proofErr w:type="gramEnd"/>
       <w:r>
         <w:rPr>
           <w:rStyle w:val="command"/>
@@ -12041,10 +12497,12 @@
         <w:pStyle w:val="Body"/>
       </w:pPr>
       <w:proofErr w:type="spellStart"/>
+      <w:proofErr w:type="gramStart"/>
       <w:r>
         <w:t>Major.Minor.Fix</w:t>
       </w:r>
       <w:proofErr w:type="spellEnd"/>
+      <w:proofErr w:type="gramEnd"/>
       <w:r>
         <w:t xml:space="preserve"> e.g. 2.0.5</w:t>
       </w:r>

</xml_diff>

<commit_message>
git, objective-c, slack, AWS, java
</commit_message>
<xml_diff>
--- a/GIT Tutorial.docx
+++ b/GIT Tutorial.docx
@@ -263,6 +263,27 @@
         </w:numPr>
       </w:pPr>
       <w:r>
+        <w:t>Push a new branch to remote:</w:t>
+      </w:r>
+      <w:r>
+        <w:br/>
+      </w:r>
+      <w:r>
+        <w:rPr>
+          <w:rStyle w:val="CodeChar"/>
+        </w:rPr>
+        <w:t>git push --set-upstream origin &lt;name of new branch&gt;</w:t>
+      </w:r>
+    </w:p>
+    <w:p>
+      <w:pPr>
+        <w:pStyle w:val="Body"/>
+        <w:numPr>
+          <w:ilvl w:val="0"/>
+          <w:numId w:val="17"/>
+        </w:numPr>
+      </w:pPr>
+      <w:r>
         <w:rPr>
           <w:lang w:val="en-AU"/>
         </w:rPr>
@@ -277,6 +298,8 @@
         </w:rPr>
         <w:t>):</w:t>
       </w:r>
+      <w:bookmarkStart w:id="0" w:name="_GoBack"/>
+      <w:bookmarkEnd w:id="0"/>
     </w:p>
     <w:p>
       <w:pPr>
@@ -701,51 +724,36 @@
           <w:szCs w:val="24"/>
           <w:lang w:val="en-AU" w:bidi="ar-SA"/>
         </w:rPr>
-        <w:t xml:space="preserve">Send: </w:t>
-      </w:r>
-      <w:r>
-        <w:rPr>
-          <w:rStyle w:val="CodeChar"/>
-          <w:lang w:val="en-AU" w:bidi="ar-SA"/>
-        </w:rPr>
-        <w:t>git rebase --interactive [commit-hash]</w:t>
-      </w:r>
-    </w:p>
-    <w:p>
-      <w:pPr>
-        <w:pStyle w:val="ListParagraph"/>
-        <w:ind w:left="2611"/>
+        <w:t>To see the commit hash:</w:t>
+      </w:r>
+      <w:r>
         <w:rPr>
           <w:rFonts w:ascii="Times New Roman" w:hAnsi="Times New Roman"/>
           <w:szCs w:val="24"/>
           <w:lang w:val="en-AU" w:bidi="ar-SA"/>
         </w:rPr>
-      </w:pPr>
-      <w:r>
-        <w:rPr>
-          <w:rFonts w:ascii="Times New Roman" w:hAnsi="Times New Roman"/>
-          <w:szCs w:val="24"/>
-          <w:lang w:val="en-AU" w:bidi="ar-SA"/>
-        </w:rPr>
-        <w:t xml:space="preserve">where [commit-hash] is the </w:t>
-      </w:r>
-      <w:proofErr w:type="spellStart"/>
-      <w:r>
-        <w:rPr>
-          <w:rFonts w:ascii="Times New Roman" w:hAnsi="Times New Roman"/>
-          <w:szCs w:val="24"/>
-          <w:lang w:val="en-AU" w:bidi="ar-SA"/>
-        </w:rPr>
-        <w:t>has</w:t>
-      </w:r>
-      <w:proofErr w:type="spellEnd"/>
-      <w:r>
-        <w:rPr>
-          <w:rFonts w:ascii="Times New Roman" w:hAnsi="Times New Roman"/>
-          <w:szCs w:val="24"/>
-          <w:lang w:val="en-AU" w:bidi="ar-SA"/>
-        </w:rPr>
-        <w:t xml:space="preserve"> of the commit just before the first one you want to re-write from.</w:t>
+        <w:br/>
+      </w:r>
+      <w:r>
+        <w:rPr>
+          <w:rStyle w:val="CodeChar"/>
+          <w:lang w:bidi="ar-SA"/>
+        </w:rPr>
+        <w:t>git log -</w:t>
+      </w:r>
+      <w:r>
+        <w:rPr>
+          <w:rStyle w:val="CodeChar"/>
+          <w:lang w:bidi="ar-SA"/>
+        </w:rPr>
+        <w:t>5</w:t>
+      </w:r>
+      <w:r>
+        <w:rPr>
+          <w:rStyle w:val="CodeChar"/>
+          <w:lang w:bidi="ar-SA"/>
+        </w:rPr>
+        <w:t xml:space="preserve"> --pretty=format:"%h %cd %an %s"</w:t>
       </w:r>
     </w:p>
     <w:p>
@@ -767,33 +775,49 @@
           <w:szCs w:val="24"/>
           <w:lang w:val="en-AU" w:bidi="ar-SA"/>
         </w:rPr>
-        <w:t>In the opened squashing file, c</w:t>
-      </w:r>
-      <w:r>
+        <w:t xml:space="preserve">Send: </w:t>
+      </w:r>
+      <w:r>
+        <w:rPr>
+          <w:rStyle w:val="CodeChar"/>
+          <w:lang w:val="en-AU" w:bidi="ar-SA"/>
+        </w:rPr>
+        <w:t>git rebase --interactive [commit-hash]</w:t>
+      </w:r>
+    </w:p>
+    <w:p>
+      <w:pPr>
+        <w:pStyle w:val="ListParagraph"/>
+        <w:ind w:left="2611"/>
         <w:rPr>
           <w:rFonts w:ascii="Times New Roman" w:hAnsi="Times New Roman"/>
           <w:szCs w:val="24"/>
           <w:lang w:val="en-AU" w:bidi="ar-SA"/>
         </w:rPr>
-        <w:t xml:space="preserve">hoose the commits you want to squash. You should leave the 1st one as </w:t>
-      </w:r>
-      <w:proofErr w:type="gramStart"/>
+      </w:pPr>
       <w:r>
         <w:rPr>
           <w:rFonts w:ascii="Times New Roman" w:hAnsi="Times New Roman"/>
           <w:szCs w:val="24"/>
           <w:lang w:val="en-AU" w:bidi="ar-SA"/>
         </w:rPr>
-        <w:t>pick</w:t>
-      </w:r>
-      <w:proofErr w:type="gramEnd"/>
+        <w:t>where [commit-hash] is the has</w:t>
+      </w:r>
       <w:r>
         <w:rPr>
           <w:rFonts w:ascii="Times New Roman" w:hAnsi="Times New Roman"/>
           <w:szCs w:val="24"/>
           <w:lang w:val="en-AU" w:bidi="ar-SA"/>
         </w:rPr>
-        <w:t xml:space="preserve"> and change the following commits to 's' to mark 'squash'</w:t>
+        <w:t>h</w:t>
+      </w:r>
+      <w:r>
+        <w:rPr>
+          <w:rFonts w:ascii="Times New Roman" w:hAnsi="Times New Roman"/>
+          <w:szCs w:val="24"/>
+          <w:lang w:val="en-AU" w:bidi="ar-SA"/>
+        </w:rPr>
+        <w:t xml:space="preserve"> of the commit just before the first one you want to re-write from.</w:t>
       </w:r>
     </w:p>
     <w:p>
@@ -815,6 +839,55 @@
           <w:szCs w:val="24"/>
           <w:lang w:val="en-AU" w:bidi="ar-SA"/>
         </w:rPr>
+        <w:t>In the opened squashing file, c</w:t>
+      </w:r>
+      <w:r>
+        <w:rPr>
+          <w:rFonts w:ascii="Times New Roman" w:hAnsi="Times New Roman"/>
+          <w:szCs w:val="24"/>
+          <w:lang w:val="en-AU" w:bidi="ar-SA"/>
+        </w:rPr>
+        <w:t xml:space="preserve">hoose the commits you want to squash. You should leave the 1st one as </w:t>
+      </w:r>
+      <w:proofErr w:type="gramStart"/>
+      <w:r>
+        <w:rPr>
+          <w:rFonts w:ascii="Times New Roman" w:hAnsi="Times New Roman"/>
+          <w:szCs w:val="24"/>
+          <w:lang w:val="en-AU" w:bidi="ar-SA"/>
+        </w:rPr>
+        <w:t>pick</w:t>
+      </w:r>
+      <w:proofErr w:type="gramEnd"/>
+      <w:r>
+        <w:rPr>
+          <w:rFonts w:ascii="Times New Roman" w:hAnsi="Times New Roman"/>
+          <w:szCs w:val="24"/>
+          <w:lang w:val="en-AU" w:bidi="ar-SA"/>
+        </w:rPr>
+        <w:t xml:space="preserve"> and change the following commits to 's' to mark 'squash'</w:t>
+      </w:r>
+    </w:p>
+    <w:p>
+      <w:pPr>
+        <w:pStyle w:val="ListParagraph"/>
+        <w:numPr>
+          <w:ilvl w:val="1"/>
+          <w:numId w:val="17"/>
+        </w:numPr>
+        <w:rPr>
+          <w:rFonts w:ascii="Times New Roman" w:hAnsi="Times New Roman"/>
+          <w:szCs w:val="24"/>
+          <w:lang w:val="en-AU" w:bidi="ar-SA"/>
+        </w:rPr>
+      </w:pPr>
+      <w:r>
+        <w:rPr>
+          <w:rFonts w:ascii="Times New Roman" w:hAnsi="Times New Roman"/>
+          <w:szCs w:val="24"/>
+          <w:lang w:val="en-AU" w:bidi="ar-SA"/>
+        </w:rPr>
+        <w:lastRenderedPageBreak/>
         <w:t>In the automatically opened commit file, w</w:t>
       </w:r>
       <w:r>
@@ -896,7 +969,6 @@
           <w:szCs w:val="24"/>
           <w:lang w:val="en-AU" w:bidi="ar-SA"/>
         </w:rPr>
-        <w:lastRenderedPageBreak/>
         <w:t>Undo a ‘git add’ for a specific file:</w:t>
       </w:r>
       <w:r>
@@ -977,7 +1049,6 @@
         </w:rPr>
         <w:br/>
       </w:r>
-      <w:bookmarkStart w:id="0" w:name="_GoBack"/>
       <w:r>
         <w:rPr>
           <w:rStyle w:val="CodeChar"/>
@@ -985,7 +1056,6 @@
         </w:rPr>
         <w:t>&gt;&gt; git checkout – {file name}</w:t>
       </w:r>
-      <w:bookmarkEnd w:id="0"/>
     </w:p>
     <w:p>
       <w:pPr>
@@ -1154,6 +1224,174 @@
         </w:rPr>
         <w:t>HEAD recognise the last commit – you can use it to do other things like get the status of the last commit (git status…) , git diff… etc.</w:t>
       </w:r>
+    </w:p>
+    <w:p>
+      <w:pPr>
+        <w:pStyle w:val="HTMLPreformatted"/>
+        <w:numPr>
+          <w:ilvl w:val="0"/>
+          <w:numId w:val="17"/>
+        </w:numPr>
+        <w:spacing w:line="360" w:lineRule="atLeast"/>
+        <w:textAlignment w:val="baseline"/>
+        <w:rPr>
+          <w:rFonts w:ascii="Consolas" w:hAnsi="Consolas" w:cs="Consolas"/>
+          <w:color w:val="000000"/>
+          <w:bdr w:val="none" w:sz="0" w:space="0" w:color="auto" w:frame="1"/>
+          <w:lang w:val="en-AU" w:bidi="ar-SA"/>
+        </w:rPr>
+      </w:pPr>
+      <w:r>
+        <w:rPr>
+          <w:rFonts w:ascii="Times New Roman" w:hAnsi="Times New Roman"/>
+          <w:szCs w:val="24"/>
+          <w:lang w:val="en-AU" w:bidi="ar-SA"/>
+        </w:rPr>
+        <w:t>Delete branches:</w:t>
+      </w:r>
+    </w:p>
+    <w:p>
+      <w:pPr>
+        <w:pStyle w:val="HTMLPreformatted"/>
+        <w:numPr>
+          <w:ilvl w:val="1"/>
+          <w:numId w:val="17"/>
+        </w:numPr>
+        <w:spacing w:line="360" w:lineRule="atLeast"/>
+        <w:textAlignment w:val="baseline"/>
+        <w:rPr>
+          <w:rFonts w:ascii="Consolas" w:hAnsi="Consolas" w:cs="Consolas"/>
+          <w:color w:val="000000"/>
+          <w:bdr w:val="none" w:sz="0" w:space="0" w:color="auto" w:frame="1"/>
+          <w:lang w:val="en-AU" w:bidi="ar-SA"/>
+        </w:rPr>
+      </w:pPr>
+      <w:r>
+        <w:rPr>
+          <w:rFonts w:ascii="Consolas" w:hAnsi="Consolas" w:cs="Consolas"/>
+          <w:color w:val="000000"/>
+          <w:bdr w:val="none" w:sz="0" w:space="0" w:color="auto" w:frame="1"/>
+          <w:lang w:val="en-AU" w:bidi="ar-SA"/>
+        </w:rPr>
+        <w:t>delete branch locally</w:t>
+      </w:r>
+    </w:p>
+    <w:p>
+      <w:pPr>
+        <w:pStyle w:val="Code"/>
+        <w:ind w:left="1982" w:firstLine="269"/>
+        <w:rPr>
+          <w:bdr w:val="none" w:sz="0" w:space="0" w:color="auto" w:frame="1"/>
+          <w:lang w:bidi="ar-SA"/>
+        </w:rPr>
+      </w:pPr>
+      <w:r>
+        <w:rPr>
+          <w:rFonts w:ascii="inherit" w:hAnsi="inherit"/>
+          <w:color w:val="DD4A68"/>
+          <w:sz w:val="21"/>
+          <w:bdr w:val="none" w:sz="0" w:space="0" w:color="auto" w:frame="1"/>
+          <w:lang w:bidi="ar-SA"/>
+        </w:rPr>
+        <w:t>git</w:t>
+      </w:r>
+      <w:r>
+        <w:rPr>
+          <w:bdr w:val="none" w:sz="0" w:space="0" w:color="auto" w:frame="1"/>
+          <w:lang w:bidi="ar-SA"/>
+        </w:rPr>
+        <w:t xml:space="preserve"> branch -d </w:t>
+      </w:r>
+      <w:proofErr w:type="spellStart"/>
+      <w:r>
+        <w:rPr>
+          <w:bdr w:val="none" w:sz="0" w:space="0" w:color="auto" w:frame="1"/>
+          <w:lang w:bidi="ar-SA"/>
+        </w:rPr>
+        <w:t>localBranchName</w:t>
+      </w:r>
+      <w:proofErr w:type="spellEnd"/>
+    </w:p>
+    <w:p>
+      <w:pPr>
+        <w:pStyle w:val="ListParagraph"/>
+        <w:numPr>
+          <w:ilvl w:val="1"/>
+          <w:numId w:val="17"/>
+        </w:numPr>
+        <w:tabs>
+          <w:tab w:val="left" w:pos="916"/>
+          <w:tab w:val="left" w:pos="1832"/>
+          <w:tab w:val="left" w:pos="2748"/>
+          <w:tab w:val="left" w:pos="3664"/>
+          <w:tab w:val="left" w:pos="4580"/>
+          <w:tab w:val="left" w:pos="5496"/>
+          <w:tab w:val="left" w:pos="6412"/>
+          <w:tab w:val="left" w:pos="7328"/>
+          <w:tab w:val="left" w:pos="8244"/>
+          <w:tab w:val="left" w:pos="9160"/>
+          <w:tab w:val="left" w:pos="10076"/>
+          <w:tab w:val="left" w:pos="10992"/>
+          <w:tab w:val="left" w:pos="11908"/>
+          <w:tab w:val="left" w:pos="12824"/>
+          <w:tab w:val="left" w:pos="13740"/>
+          <w:tab w:val="left" w:pos="14656"/>
+        </w:tabs>
+        <w:spacing w:line="360" w:lineRule="atLeast"/>
+        <w:textAlignment w:val="baseline"/>
+        <w:rPr>
+          <w:rFonts w:ascii="Consolas" w:hAnsi="Consolas" w:cs="Consolas"/>
+          <w:color w:val="000000"/>
+          <w:szCs w:val="20"/>
+          <w:bdr w:val="none" w:sz="0" w:space="0" w:color="auto" w:frame="1"/>
+          <w:lang w:val="en-AU" w:bidi="ar-SA"/>
+        </w:rPr>
+      </w:pPr>
+      <w:r>
+        <w:rPr>
+          <w:rFonts w:ascii="Consolas" w:hAnsi="Consolas" w:cs="Consolas"/>
+          <w:color w:val="000000"/>
+          <w:szCs w:val="20"/>
+          <w:bdr w:val="none" w:sz="0" w:space="0" w:color="auto" w:frame="1"/>
+          <w:lang w:val="en-AU" w:bidi="ar-SA"/>
+        </w:rPr>
+        <w:t>delete branch remotely</w:t>
+      </w:r>
+    </w:p>
+    <w:p>
+      <w:pPr>
+        <w:pStyle w:val="Code"/>
+        <w:ind w:left="2160"/>
+        <w:rPr>
+          <w:lang w:bidi="ar-SA"/>
+        </w:rPr>
+      </w:pPr>
+      <w:r>
+        <w:rPr>
+          <w:rFonts w:ascii="inherit" w:hAnsi="inherit"/>
+          <w:color w:val="DD4A68"/>
+          <w:sz w:val="21"/>
+          <w:bdr w:val="none" w:sz="0" w:space="0" w:color="auto" w:frame="1"/>
+          <w:lang w:bidi="ar-SA"/>
+        </w:rPr>
+        <w:t>git</w:t>
+      </w:r>
+      <w:r>
+        <w:rPr>
+          <w:bdr w:val="none" w:sz="0" w:space="0" w:color="auto" w:frame="1"/>
+          <w:lang w:bidi="ar-SA"/>
+        </w:rPr>
+        <w:t xml:space="preserve"> push origin --delete </w:t>
+      </w:r>
+      <w:proofErr w:type="spellStart"/>
+      <w:r>
+        <w:rPr>
+          <w:bdr w:val="none" w:sz="0" w:space="0" w:color="auto" w:frame="1"/>
+          <w:lang w:bidi="ar-SA"/>
+        </w:rPr>
+        <w:t>remoteBranchName</w:t>
+      </w:r>
+      <w:proofErr w:type="spellEnd"/>
     </w:p>
     <w:p>
       <w:pPr>
@@ -3328,6 +3566,18 @@
         <w:t>TortoiseGitMerge</w:t>
       </w:r>
       <w:proofErr w:type="spellEnd"/>
+    </w:p>
+    <w:p>
+      <w:pPr>
+        <w:numPr>
+          <w:ilvl w:val="0"/>
+          <w:numId w:val="11"/>
+        </w:numPr>
+        <w:spacing w:before="100" w:beforeAutospacing="1" w:after="100" w:afterAutospacing="1"/>
+        <w:rPr>
+          <w:lang w:eastAsia="en-AU"/>
+        </w:rPr>
+      </w:pPr>
     </w:p>
     <w:p>
       <w:pPr>
@@ -12914,6 +13164,119 @@
     </w:lvl>
   </w:abstractNum>
   <w:abstractNum w:abstractNumId="3" w15:restartNumberingAfterBreak="0">
+    <w:nsid w:val="0546730C"/>
+    <w:multiLevelType w:val="hybridMultilevel"/>
+    <w:tmpl w:val="A4027A78"/>
+    <w:lvl w:ilvl="0" w:tplc="0C090001">
+      <w:start w:val="1"/>
+      <w:numFmt w:val="bullet"/>
+      <w:lvlText w:val=""/>
+      <w:lvlJc w:val="left"/>
+      <w:pPr>
+        <w:ind w:left="3720" w:hanging="360"/>
+      </w:pPr>
+      <w:rPr>
+        <w:rFonts w:ascii="Symbol" w:hAnsi="Symbol" w:hint="default"/>
+      </w:rPr>
+    </w:lvl>
+    <w:lvl w:ilvl="1" w:tplc="04090003" w:tentative="1">
+      <w:start w:val="1"/>
+      <w:numFmt w:val="bullet"/>
+      <w:lvlText w:val="o"/>
+      <w:lvlJc w:val="left"/>
+      <w:pPr>
+        <w:ind w:left="3269" w:hanging="360"/>
+      </w:pPr>
+      <w:rPr>
+        <w:rFonts w:ascii="Courier New" w:hAnsi="Courier New" w:cs="Courier New" w:hint="default"/>
+      </w:rPr>
+    </w:lvl>
+    <w:lvl w:ilvl="2" w:tplc="04090005">
+      <w:start w:val="1"/>
+      <w:numFmt w:val="bullet"/>
+      <w:lvlText w:val=""/>
+      <w:lvlJc w:val="left"/>
+      <w:pPr>
+        <w:ind w:left="3989" w:hanging="360"/>
+      </w:pPr>
+      <w:rPr>
+        <w:rFonts w:ascii="Wingdings" w:hAnsi="Wingdings" w:hint="default"/>
+      </w:rPr>
+    </w:lvl>
+    <w:lvl w:ilvl="3" w:tplc="04090001" w:tentative="1">
+      <w:start w:val="1"/>
+      <w:numFmt w:val="bullet"/>
+      <w:lvlText w:val=""/>
+      <w:lvlJc w:val="left"/>
+      <w:pPr>
+        <w:ind w:left="4709" w:hanging="360"/>
+      </w:pPr>
+      <w:rPr>
+        <w:rFonts w:ascii="Symbol" w:hAnsi="Symbol" w:hint="default"/>
+      </w:rPr>
+    </w:lvl>
+    <w:lvl w:ilvl="4" w:tplc="04090003" w:tentative="1">
+      <w:start w:val="1"/>
+      <w:numFmt w:val="bullet"/>
+      <w:lvlText w:val="o"/>
+      <w:lvlJc w:val="left"/>
+      <w:pPr>
+        <w:ind w:left="5429" w:hanging="360"/>
+      </w:pPr>
+      <w:rPr>
+        <w:rFonts w:ascii="Courier New" w:hAnsi="Courier New" w:cs="Courier New" w:hint="default"/>
+      </w:rPr>
+    </w:lvl>
+    <w:lvl w:ilvl="5" w:tplc="04090005" w:tentative="1">
+      <w:start w:val="1"/>
+      <w:numFmt w:val="bullet"/>
+      <w:lvlText w:val=""/>
+      <w:lvlJc w:val="left"/>
+      <w:pPr>
+        <w:ind w:left="6149" w:hanging="360"/>
+      </w:pPr>
+      <w:rPr>
+        <w:rFonts w:ascii="Wingdings" w:hAnsi="Wingdings" w:hint="default"/>
+      </w:rPr>
+    </w:lvl>
+    <w:lvl w:ilvl="6" w:tplc="04090001" w:tentative="1">
+      <w:start w:val="1"/>
+      <w:numFmt w:val="bullet"/>
+      <w:lvlText w:val=""/>
+      <w:lvlJc w:val="left"/>
+      <w:pPr>
+        <w:ind w:left="6869" w:hanging="360"/>
+      </w:pPr>
+      <w:rPr>
+        <w:rFonts w:ascii="Symbol" w:hAnsi="Symbol" w:hint="default"/>
+      </w:rPr>
+    </w:lvl>
+    <w:lvl w:ilvl="7" w:tplc="04090003" w:tentative="1">
+      <w:start w:val="1"/>
+      <w:numFmt w:val="bullet"/>
+      <w:lvlText w:val="o"/>
+      <w:lvlJc w:val="left"/>
+      <w:pPr>
+        <w:ind w:left="7589" w:hanging="360"/>
+      </w:pPr>
+      <w:rPr>
+        <w:rFonts w:ascii="Courier New" w:hAnsi="Courier New" w:cs="Courier New" w:hint="default"/>
+      </w:rPr>
+    </w:lvl>
+    <w:lvl w:ilvl="8" w:tplc="04090005" w:tentative="1">
+      <w:start w:val="1"/>
+      <w:numFmt w:val="bullet"/>
+      <w:lvlText w:val=""/>
+      <w:lvlJc w:val="left"/>
+      <w:pPr>
+        <w:ind w:left="8309" w:hanging="360"/>
+      </w:pPr>
+      <w:rPr>
+        <w:rFonts w:ascii="Wingdings" w:hAnsi="Wingdings" w:hint="default"/>
+      </w:rPr>
+    </w:lvl>
+  </w:abstractNum>
+  <w:abstractNum w:abstractNumId="4" w15:restartNumberingAfterBreak="0">
     <w:nsid w:val="08FB31F9"/>
     <w:multiLevelType w:val="hybridMultilevel"/>
     <w:tmpl w:val="075EE174"/>
@@ -12999,7 +13362,7 @@
       </w:pPr>
     </w:lvl>
   </w:abstractNum>
-  <w:abstractNum w:abstractNumId="4" w15:restartNumberingAfterBreak="0">
+  <w:abstractNum w:abstractNumId="5" w15:restartNumberingAfterBreak="0">
     <w:nsid w:val="0C1C409D"/>
     <w:multiLevelType w:val="hybridMultilevel"/>
     <w:tmpl w:val="CAC8EBF0"/>
@@ -13088,7 +13451,7 @@
       </w:pPr>
     </w:lvl>
   </w:abstractNum>
-  <w:abstractNum w:abstractNumId="5" w15:restartNumberingAfterBreak="0">
+  <w:abstractNum w:abstractNumId="6" w15:restartNumberingAfterBreak="0">
     <w:nsid w:val="0D616391"/>
     <w:multiLevelType w:val="multilevel"/>
     <w:tmpl w:val="34C012DE"/>
@@ -13197,7 +13560,7 @@
       </w:pPr>
     </w:lvl>
   </w:abstractNum>
-  <w:abstractNum w:abstractNumId="6" w15:restartNumberingAfterBreak="0">
+  <w:abstractNum w:abstractNumId="7" w15:restartNumberingAfterBreak="0">
     <w:nsid w:val="0E2B2DB6"/>
     <w:multiLevelType w:val="multilevel"/>
     <w:tmpl w:val="B6545174"/>
@@ -13346,7 +13709,7 @@
       </w:rPr>
     </w:lvl>
   </w:abstractNum>
-  <w:abstractNum w:abstractNumId="7" w15:restartNumberingAfterBreak="0">
+  <w:abstractNum w:abstractNumId="8" w15:restartNumberingAfterBreak="0">
     <w:nsid w:val="0E630C21"/>
     <w:multiLevelType w:val="multilevel"/>
     <w:tmpl w:val="1B2A94B2"/>
@@ -13488,7 +13851,7 @@
       </w:rPr>
     </w:lvl>
   </w:abstractNum>
-  <w:abstractNum w:abstractNumId="8" w15:restartNumberingAfterBreak="0">
+  <w:abstractNum w:abstractNumId="9" w15:restartNumberingAfterBreak="0">
     <w:nsid w:val="0FB96E4C"/>
     <w:multiLevelType w:val="multilevel"/>
     <w:tmpl w:val="E1B80684"/>
@@ -13608,7 +13971,7 @@
       </w:pPr>
     </w:lvl>
   </w:abstractNum>
-  <w:abstractNum w:abstractNumId="9" w15:restartNumberingAfterBreak="0">
+  <w:abstractNum w:abstractNumId="10" w15:restartNumberingAfterBreak="0">
     <w:nsid w:val="146D4F61"/>
     <w:multiLevelType w:val="multilevel"/>
     <w:tmpl w:val="F5F2EFBA"/>
@@ -13757,7 +14120,7 @@
       </w:rPr>
     </w:lvl>
   </w:abstractNum>
-  <w:abstractNum w:abstractNumId="10" w15:restartNumberingAfterBreak="0">
+  <w:abstractNum w:abstractNumId="11" w15:restartNumberingAfterBreak="0">
     <w:nsid w:val="1751415A"/>
     <w:multiLevelType w:val="multilevel"/>
     <w:tmpl w:val="B914BFB2"/>
@@ -13870,7 +14233,7 @@
       </w:pPr>
     </w:lvl>
   </w:abstractNum>
-  <w:abstractNum w:abstractNumId="11" w15:restartNumberingAfterBreak="0">
+  <w:abstractNum w:abstractNumId="12" w15:restartNumberingAfterBreak="0">
     <w:nsid w:val="19D00887"/>
     <w:multiLevelType w:val="multilevel"/>
     <w:tmpl w:val="08090023"/>
@@ -13985,7 +14348,7 @@
       </w:pPr>
     </w:lvl>
   </w:abstractNum>
-  <w:abstractNum w:abstractNumId="12" w15:restartNumberingAfterBreak="0">
+  <w:abstractNum w:abstractNumId="13" w15:restartNumberingAfterBreak="0">
     <w:nsid w:val="1A8B07A4"/>
     <w:multiLevelType w:val="hybridMultilevel"/>
     <w:tmpl w:val="0448B86A"/>
@@ -14074,7 +14437,7 @@
       </w:pPr>
     </w:lvl>
   </w:abstractNum>
-  <w:abstractNum w:abstractNumId="13" w15:restartNumberingAfterBreak="0">
+  <w:abstractNum w:abstractNumId="14" w15:restartNumberingAfterBreak="0">
     <w:nsid w:val="1BB34CE0"/>
     <w:multiLevelType w:val="hybridMultilevel"/>
     <w:tmpl w:val="D6982972"/>
@@ -14186,7 +14549,7 @@
       </w:rPr>
     </w:lvl>
   </w:abstractNum>
-  <w:abstractNum w:abstractNumId="14" w15:restartNumberingAfterBreak="0">
+  <w:abstractNum w:abstractNumId="15" w15:restartNumberingAfterBreak="0">
     <w:nsid w:val="206E4CEF"/>
     <w:multiLevelType w:val="multilevel"/>
     <w:tmpl w:val="5FCA56D4"/>
@@ -14335,7 +14698,7 @@
       </w:rPr>
     </w:lvl>
   </w:abstractNum>
-  <w:abstractNum w:abstractNumId="15" w15:restartNumberingAfterBreak="0">
+  <w:abstractNum w:abstractNumId="16" w15:restartNumberingAfterBreak="0">
     <w:nsid w:val="21F60A92"/>
     <w:multiLevelType w:val="multilevel"/>
     <w:tmpl w:val="75C483D4"/>
@@ -14484,7 +14847,7 @@
       </w:rPr>
     </w:lvl>
   </w:abstractNum>
-  <w:abstractNum w:abstractNumId="16" w15:restartNumberingAfterBreak="0">
+  <w:abstractNum w:abstractNumId="17" w15:restartNumberingAfterBreak="0">
     <w:nsid w:val="22170ABC"/>
     <w:multiLevelType w:val="multilevel"/>
     <w:tmpl w:val="B740BBA4"/>
@@ -14604,7 +14967,7 @@
       </w:pPr>
     </w:lvl>
   </w:abstractNum>
-  <w:abstractNum w:abstractNumId="17" w15:restartNumberingAfterBreak="0">
+  <w:abstractNum w:abstractNumId="18" w15:restartNumberingAfterBreak="0">
     <w:nsid w:val="22DC0820"/>
     <w:multiLevelType w:val="multilevel"/>
     <w:tmpl w:val="B5D658E6"/>
@@ -14753,7 +15116,7 @@
       </w:rPr>
     </w:lvl>
   </w:abstractNum>
-  <w:abstractNum w:abstractNumId="18" w15:restartNumberingAfterBreak="0">
+  <w:abstractNum w:abstractNumId="19" w15:restartNumberingAfterBreak="0">
     <w:nsid w:val="24F57861"/>
     <w:multiLevelType w:val="multilevel"/>
     <w:tmpl w:val="08120D76"/>
@@ -14865,7 +15228,7 @@
       </w:pPr>
     </w:lvl>
   </w:abstractNum>
-  <w:abstractNum w:abstractNumId="19" w15:restartNumberingAfterBreak="0">
+  <w:abstractNum w:abstractNumId="20" w15:restartNumberingAfterBreak="0">
     <w:nsid w:val="28F916AA"/>
     <w:multiLevelType w:val="multilevel"/>
     <w:tmpl w:val="54A0F53C"/>
@@ -14979,7 +15342,7 @@
       </w:pPr>
     </w:lvl>
   </w:abstractNum>
-  <w:abstractNum w:abstractNumId="20" w15:restartNumberingAfterBreak="0">
+  <w:abstractNum w:abstractNumId="21" w15:restartNumberingAfterBreak="0">
     <w:nsid w:val="29222560"/>
     <w:multiLevelType w:val="hybridMultilevel"/>
     <w:tmpl w:val="3F72429C"/>
@@ -15092,7 +15455,7 @@
       </w:rPr>
     </w:lvl>
   </w:abstractNum>
-  <w:abstractNum w:abstractNumId="21" w15:restartNumberingAfterBreak="0">
+  <w:abstractNum w:abstractNumId="22" w15:restartNumberingAfterBreak="0">
     <w:nsid w:val="2BD00996"/>
     <w:multiLevelType w:val="multilevel"/>
     <w:tmpl w:val="612079B2"/>
@@ -15221,7 +15584,7 @@
       </w:pPr>
     </w:lvl>
   </w:abstractNum>
-  <w:abstractNum w:abstractNumId="22" w15:restartNumberingAfterBreak="0">
+  <w:abstractNum w:abstractNumId="23" w15:restartNumberingAfterBreak="0">
     <w:nsid w:val="2D2407C0"/>
     <w:multiLevelType w:val="multilevel"/>
     <w:tmpl w:val="34C012DE"/>
@@ -15343,7 +15706,7 @@
       </w:pPr>
     </w:lvl>
   </w:abstractNum>
-  <w:abstractNum w:abstractNumId="23" w15:restartNumberingAfterBreak="0">
+  <w:abstractNum w:abstractNumId="24" w15:restartNumberingAfterBreak="0">
     <w:nsid w:val="2DCE7D8D"/>
     <w:multiLevelType w:val="multilevel"/>
     <w:tmpl w:val="80BACEDC"/>
@@ -15463,7 +15826,7 @@
       </w:pPr>
     </w:lvl>
   </w:abstractNum>
-  <w:abstractNum w:abstractNumId="24" w15:restartNumberingAfterBreak="0">
+  <w:abstractNum w:abstractNumId="25" w15:restartNumberingAfterBreak="0">
     <w:nsid w:val="30155B22"/>
     <w:multiLevelType w:val="multilevel"/>
     <w:tmpl w:val="E1A2A5EC"/>
@@ -15612,7 +15975,7 @@
       </w:rPr>
     </w:lvl>
   </w:abstractNum>
-  <w:abstractNum w:abstractNumId="25" w15:restartNumberingAfterBreak="0">
+  <w:abstractNum w:abstractNumId="26" w15:restartNumberingAfterBreak="0">
     <w:nsid w:val="30FD13D1"/>
     <w:multiLevelType w:val="multilevel"/>
     <w:tmpl w:val="BA3C31A4"/>
@@ -15761,7 +16124,7 @@
       </w:rPr>
     </w:lvl>
   </w:abstractNum>
-  <w:abstractNum w:abstractNumId="26" w15:restartNumberingAfterBreak="0">
+  <w:abstractNum w:abstractNumId="27" w15:restartNumberingAfterBreak="0">
     <w:nsid w:val="326A40FB"/>
     <w:multiLevelType w:val="hybridMultilevel"/>
     <w:tmpl w:val="494E91BA"/>
@@ -15850,7 +16213,7 @@
       </w:pPr>
     </w:lvl>
   </w:abstractNum>
-  <w:abstractNum w:abstractNumId="27" w15:restartNumberingAfterBreak="0">
+  <w:abstractNum w:abstractNumId="28" w15:restartNumberingAfterBreak="0">
     <w:nsid w:val="373E1240"/>
     <w:multiLevelType w:val="multilevel"/>
     <w:tmpl w:val="9F0AD9D4"/>
@@ -15999,7 +16362,7 @@
       </w:rPr>
     </w:lvl>
   </w:abstractNum>
-  <w:abstractNum w:abstractNumId="28" w15:restartNumberingAfterBreak="0">
+  <w:abstractNum w:abstractNumId="29" w15:restartNumberingAfterBreak="0">
     <w:nsid w:val="37C4165D"/>
     <w:multiLevelType w:val="multilevel"/>
     <w:tmpl w:val="B37C2B02"/>
@@ -16124,7 +16487,7 @@
       </w:pPr>
     </w:lvl>
   </w:abstractNum>
-  <w:abstractNum w:abstractNumId="29" w15:restartNumberingAfterBreak="0">
+  <w:abstractNum w:abstractNumId="30" w15:restartNumberingAfterBreak="0">
     <w:nsid w:val="3E965040"/>
     <w:multiLevelType w:val="hybridMultilevel"/>
     <w:tmpl w:val="1E6692F8"/>
@@ -16213,7 +16576,7 @@
       </w:pPr>
     </w:lvl>
   </w:abstractNum>
-  <w:abstractNum w:abstractNumId="30" w15:restartNumberingAfterBreak="0">
+  <w:abstractNum w:abstractNumId="31" w15:restartNumberingAfterBreak="0">
     <w:nsid w:val="3EE462EB"/>
     <w:multiLevelType w:val="multilevel"/>
     <w:tmpl w:val="9C9A275C"/>
@@ -16333,7 +16696,7 @@
       </w:pPr>
     </w:lvl>
   </w:abstractNum>
-  <w:abstractNum w:abstractNumId="31" w15:restartNumberingAfterBreak="0">
+  <w:abstractNum w:abstractNumId="32" w15:restartNumberingAfterBreak="0">
     <w:nsid w:val="3F6B2F07"/>
     <w:multiLevelType w:val="multilevel"/>
     <w:tmpl w:val="9B78B6FC"/>
@@ -16447,7 +16810,7 @@
       </w:pPr>
     </w:lvl>
   </w:abstractNum>
-  <w:abstractNum w:abstractNumId="32" w15:restartNumberingAfterBreak="0">
+  <w:abstractNum w:abstractNumId="33" w15:restartNumberingAfterBreak="0">
     <w:nsid w:val="42EF0F35"/>
     <w:multiLevelType w:val="multilevel"/>
     <w:tmpl w:val="664A8CA2"/>
@@ -16571,7 +16934,7 @@
       </w:pPr>
     </w:lvl>
   </w:abstractNum>
-  <w:abstractNum w:abstractNumId="33" w15:restartNumberingAfterBreak="0">
+  <w:abstractNum w:abstractNumId="34" w15:restartNumberingAfterBreak="0">
     <w:nsid w:val="45E643AD"/>
     <w:multiLevelType w:val="hybridMultilevel"/>
     <w:tmpl w:val="E28A592A"/>
@@ -16660,7 +17023,7 @@
       </w:pPr>
     </w:lvl>
   </w:abstractNum>
-  <w:abstractNum w:abstractNumId="34" w15:restartNumberingAfterBreak="0">
+  <w:abstractNum w:abstractNumId="35" w15:restartNumberingAfterBreak="0">
     <w:nsid w:val="46130388"/>
     <w:multiLevelType w:val="multilevel"/>
     <w:tmpl w:val="30D6F024"/>
@@ -16809,7 +17172,7 @@
       </w:rPr>
     </w:lvl>
   </w:abstractNum>
-  <w:abstractNum w:abstractNumId="35" w15:restartNumberingAfterBreak="0">
+  <w:abstractNum w:abstractNumId="36" w15:restartNumberingAfterBreak="0">
     <w:nsid w:val="469E6327"/>
     <w:multiLevelType w:val="multilevel"/>
     <w:tmpl w:val="38C68BC0"/>
@@ -16958,7 +17321,7 @@
       </w:rPr>
     </w:lvl>
   </w:abstractNum>
-  <w:abstractNum w:abstractNumId="36" w15:restartNumberingAfterBreak="0">
+  <w:abstractNum w:abstractNumId="37" w15:restartNumberingAfterBreak="0">
     <w:nsid w:val="46A90327"/>
     <w:multiLevelType w:val="hybridMultilevel"/>
     <w:tmpl w:val="48A42588"/>
@@ -17071,7 +17434,7 @@
       </w:rPr>
     </w:lvl>
   </w:abstractNum>
-  <w:abstractNum w:abstractNumId="37" w15:restartNumberingAfterBreak="0">
+  <w:abstractNum w:abstractNumId="38" w15:restartNumberingAfterBreak="0">
     <w:nsid w:val="47F67C34"/>
     <w:multiLevelType w:val="multilevel"/>
     <w:tmpl w:val="0D2CB48A"/>
@@ -17183,7 +17546,7 @@
       </w:pPr>
     </w:lvl>
   </w:abstractNum>
-  <w:abstractNum w:abstractNumId="38" w15:restartNumberingAfterBreak="0">
+  <w:abstractNum w:abstractNumId="39" w15:restartNumberingAfterBreak="0">
     <w:nsid w:val="4B2C1C18"/>
     <w:multiLevelType w:val="multilevel"/>
     <w:tmpl w:val="B37C2B02"/>
@@ -17297,7 +17660,7 @@
       </w:pPr>
     </w:lvl>
   </w:abstractNum>
-  <w:abstractNum w:abstractNumId="39" w15:restartNumberingAfterBreak="0">
+  <w:abstractNum w:abstractNumId="40" w15:restartNumberingAfterBreak="0">
     <w:nsid w:val="4DB13558"/>
     <w:multiLevelType w:val="multilevel"/>
     <w:tmpl w:val="17543D5A"/>
@@ -17426,7 +17789,7 @@
       </w:pPr>
     </w:lvl>
   </w:abstractNum>
-  <w:abstractNum w:abstractNumId="40" w15:restartNumberingAfterBreak="0">
+  <w:abstractNum w:abstractNumId="41" w15:restartNumberingAfterBreak="0">
     <w:nsid w:val="4F38597B"/>
     <w:multiLevelType w:val="multilevel"/>
     <w:tmpl w:val="E53A6C7E"/>
@@ -17567,7 +17930,7 @@
       </w:rPr>
     </w:lvl>
   </w:abstractNum>
-  <w:abstractNum w:abstractNumId="41" w15:restartNumberingAfterBreak="0">
+  <w:abstractNum w:abstractNumId="42" w15:restartNumberingAfterBreak="0">
     <w:nsid w:val="50EB13DB"/>
     <w:multiLevelType w:val="hybridMultilevel"/>
     <w:tmpl w:val="CF64D544"/>
@@ -17656,7 +18019,7 @@
       </w:pPr>
     </w:lvl>
   </w:abstractNum>
-  <w:abstractNum w:abstractNumId="42" w15:restartNumberingAfterBreak="0">
+  <w:abstractNum w:abstractNumId="43" w15:restartNumberingAfterBreak="0">
     <w:nsid w:val="51016A20"/>
     <w:multiLevelType w:val="hybridMultilevel"/>
     <w:tmpl w:val="D98E9998"/>
@@ -17745,7 +18108,7 @@
       </w:pPr>
     </w:lvl>
   </w:abstractNum>
-  <w:abstractNum w:abstractNumId="43" w15:restartNumberingAfterBreak="0">
+  <w:abstractNum w:abstractNumId="44" w15:restartNumberingAfterBreak="0">
     <w:nsid w:val="52D33C21"/>
     <w:multiLevelType w:val="multilevel"/>
     <w:tmpl w:val="E1B80684"/>
@@ -17862,7 +18225,7 @@
       </w:pPr>
     </w:lvl>
   </w:abstractNum>
-  <w:abstractNum w:abstractNumId="44" w15:restartNumberingAfterBreak="0">
+  <w:abstractNum w:abstractNumId="45" w15:restartNumberingAfterBreak="0">
     <w:nsid w:val="5C014943"/>
     <w:multiLevelType w:val="multilevel"/>
     <w:tmpl w:val="9C9A275C"/>
@@ -17973,7 +18336,7 @@
       </w:pPr>
     </w:lvl>
   </w:abstractNum>
-  <w:abstractNum w:abstractNumId="45" w15:restartNumberingAfterBreak="0">
+  <w:abstractNum w:abstractNumId="46" w15:restartNumberingAfterBreak="0">
     <w:nsid w:val="5D386F39"/>
     <w:multiLevelType w:val="multilevel"/>
     <w:tmpl w:val="FD7AEEAC"/>
@@ -18112,7 +18475,7 @@
       </w:pPr>
     </w:lvl>
   </w:abstractNum>
-  <w:abstractNum w:abstractNumId="46" w15:restartNumberingAfterBreak="0">
+  <w:abstractNum w:abstractNumId="47" w15:restartNumberingAfterBreak="0">
     <w:nsid w:val="5DBC3D29"/>
     <w:multiLevelType w:val="multilevel"/>
     <w:tmpl w:val="0809001D"/>
@@ -18226,7 +18589,7 @@
       </w:pPr>
     </w:lvl>
   </w:abstractNum>
-  <w:abstractNum w:abstractNumId="47" w15:restartNumberingAfterBreak="0">
+  <w:abstractNum w:abstractNumId="48" w15:restartNumberingAfterBreak="0">
     <w:nsid w:val="630B6137"/>
     <w:multiLevelType w:val="hybridMultilevel"/>
     <w:tmpl w:val="20F0DE68"/>
@@ -18315,7 +18678,7 @@
       </w:pPr>
     </w:lvl>
   </w:abstractNum>
-  <w:abstractNum w:abstractNumId="48" w15:restartNumberingAfterBreak="0">
+  <w:abstractNum w:abstractNumId="49" w15:restartNumberingAfterBreak="0">
     <w:nsid w:val="6659207C"/>
     <w:multiLevelType w:val="multilevel"/>
     <w:tmpl w:val="FA5C1E42"/>
@@ -18464,7 +18827,7 @@
       </w:rPr>
     </w:lvl>
   </w:abstractNum>
-  <w:abstractNum w:abstractNumId="49" w15:restartNumberingAfterBreak="0">
+  <w:abstractNum w:abstractNumId="50" w15:restartNumberingAfterBreak="0">
     <w:nsid w:val="6774172D"/>
     <w:multiLevelType w:val="hybridMultilevel"/>
     <w:tmpl w:val="70D2BED6"/>
@@ -18577,7 +18940,7 @@
       </w:rPr>
     </w:lvl>
   </w:abstractNum>
-  <w:abstractNum w:abstractNumId="50" w15:restartNumberingAfterBreak="0">
+  <w:abstractNum w:abstractNumId="51" w15:restartNumberingAfterBreak="0">
     <w:nsid w:val="69843E50"/>
     <w:multiLevelType w:val="multilevel"/>
     <w:tmpl w:val="7E702D46"/>
@@ -18697,7 +19060,7 @@
       </w:pPr>
     </w:lvl>
   </w:abstractNum>
-  <w:abstractNum w:abstractNumId="51" w15:restartNumberingAfterBreak="0">
+  <w:abstractNum w:abstractNumId="52" w15:restartNumberingAfterBreak="0">
     <w:nsid w:val="700C3E79"/>
     <w:multiLevelType w:val="hybridMultilevel"/>
     <w:tmpl w:val="F42E4970"/>
@@ -18783,7 +19146,7 @@
       </w:pPr>
     </w:lvl>
   </w:abstractNum>
-  <w:abstractNum w:abstractNumId="52" w15:restartNumberingAfterBreak="0">
+  <w:abstractNum w:abstractNumId="53" w15:restartNumberingAfterBreak="0">
     <w:nsid w:val="70E14073"/>
     <w:multiLevelType w:val="multilevel"/>
     <w:tmpl w:val="B740BBA4"/>
@@ -18900,7 +19263,7 @@
       </w:pPr>
     </w:lvl>
   </w:abstractNum>
-  <w:abstractNum w:abstractNumId="53" w15:restartNumberingAfterBreak="0">
+  <w:abstractNum w:abstractNumId="54" w15:restartNumberingAfterBreak="0">
     <w:nsid w:val="72433B9B"/>
     <w:multiLevelType w:val="multilevel"/>
     <w:tmpl w:val="B8A0494C"/>
@@ -19012,7 +19375,7 @@
       </w:pPr>
     </w:lvl>
   </w:abstractNum>
-  <w:abstractNum w:abstractNumId="54" w15:restartNumberingAfterBreak="0">
+  <w:abstractNum w:abstractNumId="55" w15:restartNumberingAfterBreak="0">
     <w:nsid w:val="73AA2240"/>
     <w:multiLevelType w:val="multilevel"/>
     <w:tmpl w:val="52921F4C"/>
@@ -19161,10 +19524,10 @@
       </w:rPr>
     </w:lvl>
   </w:abstractNum>
-  <w:abstractNum w:abstractNumId="55" w15:restartNumberingAfterBreak="0">
+  <w:abstractNum w:abstractNumId="56" w15:restartNumberingAfterBreak="0">
     <w:nsid w:val="744C460B"/>
     <w:multiLevelType w:val="hybridMultilevel"/>
-    <w:tmpl w:val="CA0CA654"/>
+    <w:tmpl w:val="63FAE68C"/>
     <w:lvl w:ilvl="0" w:tplc="0C090001">
       <w:start w:val="1"/>
       <w:numFmt w:val="bullet"/>
@@ -19177,16 +19540,16 @@
         <w:rFonts w:ascii="Symbol" w:hAnsi="Symbol" w:hint="default"/>
       </w:rPr>
     </w:lvl>
-    <w:lvl w:ilvl="1" w:tplc="0409000F">
-      <w:start w:val="1"/>
-      <w:numFmt w:val="decimal"/>
-      <w:lvlText w:val="%2."/>
+    <w:lvl w:ilvl="1" w:tplc="0C090001">
+      <w:start w:val="1"/>
+      <w:numFmt w:val="bullet"/>
+      <w:lvlText w:val=""/>
       <w:lvlJc w:val="left"/>
       <w:pPr>
         <w:ind w:left="2611" w:hanging="360"/>
       </w:pPr>
       <w:rPr>
-        <w:rFonts w:hint="default"/>
+        <w:rFonts w:ascii="Symbol" w:hAnsi="Symbol" w:hint="default"/>
       </w:rPr>
     </w:lvl>
     <w:lvl w:ilvl="2" w:tplc="0C090005" w:tentative="1">
@@ -19274,7 +19637,7 @@
       </w:rPr>
     </w:lvl>
   </w:abstractNum>
-  <w:abstractNum w:abstractNumId="56" w15:restartNumberingAfterBreak="0">
+  <w:abstractNum w:abstractNumId="57" w15:restartNumberingAfterBreak="0">
     <w:nsid w:val="74B91D3B"/>
     <w:multiLevelType w:val="multilevel"/>
     <w:tmpl w:val="4E04544C"/>
@@ -19423,7 +19786,7 @@
       </w:rPr>
     </w:lvl>
   </w:abstractNum>
-  <w:abstractNum w:abstractNumId="57" w15:restartNumberingAfterBreak="0">
+  <w:abstractNum w:abstractNumId="58" w15:restartNumberingAfterBreak="0">
     <w:nsid w:val="75A2178D"/>
     <w:multiLevelType w:val="multilevel"/>
     <w:tmpl w:val="B8A0494C"/>
@@ -19543,7 +19906,7 @@
       </w:pPr>
     </w:lvl>
   </w:abstractNum>
-  <w:abstractNum w:abstractNumId="58" w15:restartNumberingAfterBreak="0">
+  <w:abstractNum w:abstractNumId="59" w15:restartNumberingAfterBreak="0">
     <w:nsid w:val="78D12ABC"/>
     <w:multiLevelType w:val="multilevel"/>
     <w:tmpl w:val="08120D76"/>
@@ -19663,7 +20026,7 @@
       </w:pPr>
     </w:lvl>
   </w:abstractNum>
-  <w:abstractNum w:abstractNumId="59" w15:restartNumberingAfterBreak="0">
+  <w:abstractNum w:abstractNumId="60" w15:restartNumberingAfterBreak="0">
     <w:nsid w:val="7991096E"/>
     <w:multiLevelType w:val="hybridMultilevel"/>
     <w:tmpl w:val="1C6CD2D4"/>
@@ -19753,7 +20116,7 @@
       </w:pPr>
     </w:lvl>
   </w:abstractNum>
-  <w:abstractNum w:abstractNumId="60" w15:restartNumberingAfterBreak="0">
+  <w:abstractNum w:abstractNumId="61" w15:restartNumberingAfterBreak="0">
     <w:nsid w:val="7AD17ED3"/>
     <w:multiLevelType w:val="multilevel"/>
     <w:tmpl w:val="24B215CE"/>
@@ -19898,7 +20261,7 @@
       </w:rPr>
     </w:lvl>
   </w:abstractNum>
-  <w:abstractNum w:abstractNumId="61" w15:restartNumberingAfterBreak="0">
+  <w:abstractNum w:abstractNumId="62" w15:restartNumberingAfterBreak="0">
     <w:nsid w:val="7C470E91"/>
     <w:multiLevelType w:val="multilevel"/>
     <w:tmpl w:val="FD94C3F8"/>
@@ -20023,7 +20386,7 @@
       </w:pPr>
     </w:lvl>
   </w:abstractNum>
-  <w:abstractNum w:abstractNumId="62" w15:restartNumberingAfterBreak="0">
+  <w:abstractNum w:abstractNumId="63" w15:restartNumberingAfterBreak="0">
     <w:nsid w:val="7CD71D29"/>
     <w:multiLevelType w:val="multilevel"/>
     <w:tmpl w:val="0D2CB48A"/>
@@ -20143,7 +20506,7 @@
       </w:pPr>
     </w:lvl>
   </w:abstractNum>
-  <w:abstractNum w:abstractNumId="63" w15:restartNumberingAfterBreak="0">
+  <w:abstractNum w:abstractNumId="64" w15:restartNumberingAfterBreak="0">
     <w:nsid w:val="7D34070F"/>
     <w:multiLevelType w:val="multilevel"/>
     <w:tmpl w:val="0B0639E2"/>
@@ -20292,7 +20655,7 @@
       </w:rPr>
     </w:lvl>
   </w:abstractNum>
-  <w:abstractNum w:abstractNumId="64" w15:restartNumberingAfterBreak="0">
+  <w:abstractNum w:abstractNumId="65" w15:restartNumberingAfterBreak="0">
     <w:nsid w:val="7D9167C9"/>
     <w:multiLevelType w:val="multilevel"/>
     <w:tmpl w:val="7E702D46"/>
@@ -20405,199 +20768,202 @@
     </w:lvl>
   </w:abstractNum>
   <w:num w:numId="1">
-    <w:abstractNumId w:val="33"/>
+    <w:abstractNumId w:val="34"/>
   </w:num>
   <w:num w:numId="2">
+    <w:abstractNumId w:val="43"/>
+  </w:num>
+  <w:num w:numId="3">
+    <w:abstractNumId w:val="30"/>
+  </w:num>
+  <w:num w:numId="4">
+    <w:abstractNumId w:val="50"/>
+  </w:num>
+  <w:num w:numId="5">
     <w:abstractNumId w:val="42"/>
   </w:num>
-  <w:num w:numId="3">
-    <w:abstractNumId w:val="29"/>
-  </w:num>
-  <w:num w:numId="4">
-    <w:abstractNumId w:val="49"/>
-  </w:num>
-  <w:num w:numId="5">
-    <w:abstractNumId w:val="41"/>
-  </w:num>
   <w:num w:numId="6">
-    <w:abstractNumId w:val="12"/>
+    <w:abstractNumId w:val="13"/>
   </w:num>
   <w:num w:numId="7">
-    <w:abstractNumId w:val="59"/>
+    <w:abstractNumId w:val="60"/>
   </w:num>
   <w:num w:numId="8">
     <w:abstractNumId w:val="2"/>
   </w:num>
   <w:num w:numId="9">
+    <w:abstractNumId w:val="27"/>
+  </w:num>
+  <w:num w:numId="10">
+    <w:abstractNumId w:val="49"/>
+  </w:num>
+  <w:num w:numId="11">
     <w:abstractNumId w:val="26"/>
   </w:num>
-  <w:num w:numId="10">
-    <w:abstractNumId w:val="48"/>
-  </w:num>
-  <w:num w:numId="11">
-    <w:abstractNumId w:val="25"/>
-  </w:num>
   <w:num w:numId="12">
-    <w:abstractNumId w:val="10"/>
+    <w:abstractNumId w:val="11"/>
   </w:num>
   <w:num w:numId="13">
-    <w:abstractNumId w:val="13"/>
+    <w:abstractNumId w:val="14"/>
   </w:num>
   <w:num w:numId="14">
-    <w:abstractNumId w:val="4"/>
+    <w:abstractNumId w:val="5"/>
   </w:num>
   <w:num w:numId="15">
-    <w:abstractNumId w:val="40"/>
+    <w:abstractNumId w:val="41"/>
   </w:num>
   <w:num w:numId="16">
     <w:abstractNumId w:val="1"/>
   </w:num>
   <w:num w:numId="17">
-    <w:abstractNumId w:val="55"/>
+    <w:abstractNumId w:val="56"/>
   </w:num>
   <w:num w:numId="18">
+    <w:abstractNumId w:val="52"/>
+  </w:num>
+  <w:num w:numId="19">
+    <w:abstractNumId w:val="48"/>
+  </w:num>
+  <w:num w:numId="20">
+    <w:abstractNumId w:val="37"/>
+  </w:num>
+  <w:num w:numId="21">
+    <w:abstractNumId w:val="20"/>
+  </w:num>
+  <w:num w:numId="22">
+    <w:abstractNumId w:val="32"/>
+  </w:num>
+  <w:num w:numId="23">
+    <w:abstractNumId w:val="22"/>
+  </w:num>
+  <w:num w:numId="24">
+    <w:abstractNumId w:val="17"/>
+  </w:num>
+  <w:num w:numId="25">
+    <w:abstractNumId w:val="39"/>
+  </w:num>
+  <w:num w:numId="26">
+    <w:abstractNumId w:val="40"/>
+  </w:num>
+  <w:num w:numId="27">
+    <w:abstractNumId w:val="9"/>
+  </w:num>
+  <w:num w:numId="28">
+    <w:abstractNumId w:val="38"/>
+  </w:num>
+  <w:num w:numId="29">
+    <w:abstractNumId w:val="6"/>
+  </w:num>
+  <w:num w:numId="30">
+    <w:abstractNumId w:val="62"/>
+  </w:num>
+  <w:num w:numId="31">
+    <w:abstractNumId w:val="47"/>
+  </w:num>
+  <w:num w:numId="32">
+    <w:abstractNumId w:val="12"/>
+  </w:num>
+  <w:num w:numId="33">
+    <w:abstractNumId w:val="19"/>
+  </w:num>
+  <w:num w:numId="34">
+    <w:abstractNumId w:val="54"/>
+  </w:num>
+  <w:num w:numId="35">
+    <w:abstractNumId w:val="33"/>
+  </w:num>
+  <w:num w:numId="36">
+    <w:abstractNumId w:val="53"/>
+  </w:num>
+  <w:num w:numId="37">
+    <w:abstractNumId w:val="59"/>
+  </w:num>
+  <w:num w:numId="38">
     <w:abstractNumId w:val="51"/>
   </w:num>
-  <w:num w:numId="19">
-    <w:abstractNumId w:val="47"/>
+  <w:num w:numId="39">
+    <w:abstractNumId w:val="58"/>
   </w:num>
-  <w:num w:numId="20">
-    <w:abstractNumId w:val="36"/>
+  <w:num w:numId="40">
+    <w:abstractNumId w:val="23"/>
   </w:num>
-  <w:num w:numId="21">
-    <w:abstractNumId w:val="19"/>
+  <w:num w:numId="41">
+    <w:abstractNumId w:val="29"/>
   </w:num>
-  <w:num w:numId="22">
-    <w:abstractNumId w:val="31"/>
-  </w:num>
-  <w:num w:numId="23">
-    <w:abstractNumId w:val="21"/>
-  </w:num>
-  <w:num w:numId="24">
-    <w:abstractNumId w:val="16"/>
-  </w:num>
-  <w:num w:numId="25">
-    <w:abstractNumId w:val="38"/>
-  </w:num>
-  <w:num w:numId="26">
-    <w:abstractNumId w:val="39"/>
-  </w:num>
-  <w:num w:numId="27">
-    <w:abstractNumId w:val="8"/>
-  </w:num>
-  <w:num w:numId="28">
-    <w:abstractNumId w:val="37"/>
-  </w:num>
-  <w:num w:numId="29">
-    <w:abstractNumId w:val="5"/>
-  </w:num>
-  <w:num w:numId="30">
-    <w:abstractNumId w:val="61"/>
-  </w:num>
-  <w:num w:numId="31">
+  <w:num w:numId="42">
     <w:abstractNumId w:val="46"/>
   </w:num>
-  <w:num w:numId="32">
-    <w:abstractNumId w:val="11"/>
-  </w:num>
-  <w:num w:numId="33">
-    <w:abstractNumId w:val="18"/>
-  </w:num>
-  <w:num w:numId="34">
-    <w:abstractNumId w:val="53"/>
-  </w:num>
-  <w:num w:numId="35">
-    <w:abstractNumId w:val="32"/>
-  </w:num>
-  <w:num w:numId="36">
-    <w:abstractNumId w:val="52"/>
-  </w:num>
-  <w:num w:numId="37">
-    <w:abstractNumId w:val="58"/>
-  </w:num>
-  <w:num w:numId="38">
-    <w:abstractNumId w:val="50"/>
-  </w:num>
-  <w:num w:numId="39">
-    <w:abstractNumId w:val="57"/>
-  </w:num>
-  <w:num w:numId="40">
-    <w:abstractNumId w:val="22"/>
-  </w:num>
-  <w:num w:numId="41">
-    <w:abstractNumId w:val="28"/>
-  </w:num>
-  <w:num w:numId="42">
-    <w:abstractNumId w:val="45"/>
-  </w:num>
   <w:num w:numId="43">
-    <w:abstractNumId w:val="43"/>
+    <w:abstractNumId w:val="44"/>
   </w:num>
   <w:num w:numId="44">
-    <w:abstractNumId w:val="62"/>
+    <w:abstractNumId w:val="63"/>
   </w:num>
   <w:num w:numId="45">
-    <w:abstractNumId w:val="23"/>
+    <w:abstractNumId w:val="24"/>
   </w:num>
   <w:num w:numId="46">
-    <w:abstractNumId w:val="30"/>
+    <w:abstractNumId w:val="31"/>
   </w:num>
   <w:num w:numId="47">
     <w:abstractNumId w:val="0"/>
   </w:num>
   <w:num w:numId="48">
-    <w:abstractNumId w:val="44"/>
+    <w:abstractNumId w:val="45"/>
   </w:num>
   <w:num w:numId="49">
+    <w:abstractNumId w:val="65"/>
+  </w:num>
+  <w:num w:numId="50">
+    <w:abstractNumId w:val="25"/>
+  </w:num>
+  <w:num w:numId="51">
     <w:abstractNumId w:val="64"/>
   </w:num>
-  <w:num w:numId="50">
-    <w:abstractNumId w:val="24"/>
-  </w:num>
-  <w:num w:numId="51">
-    <w:abstractNumId w:val="63"/>
-  </w:num>
   <w:num w:numId="52">
-    <w:abstractNumId w:val="54"/>
+    <w:abstractNumId w:val="55"/>
   </w:num>
   <w:num w:numId="53">
-    <w:abstractNumId w:val="6"/>
+    <w:abstractNumId w:val="7"/>
   </w:num>
   <w:num w:numId="54">
+    <w:abstractNumId w:val="16"/>
+  </w:num>
+  <w:num w:numId="55">
     <w:abstractNumId w:val="15"/>
   </w:num>
-  <w:num w:numId="55">
-    <w:abstractNumId w:val="14"/>
-  </w:num>
   <w:num w:numId="56">
-    <w:abstractNumId w:val="27"/>
+    <w:abstractNumId w:val="28"/>
   </w:num>
   <w:num w:numId="57">
-    <w:abstractNumId w:val="9"/>
+    <w:abstractNumId w:val="10"/>
   </w:num>
   <w:num w:numId="58">
-    <w:abstractNumId w:val="34"/>
+    <w:abstractNumId w:val="35"/>
   </w:num>
   <w:num w:numId="59">
-    <w:abstractNumId w:val="35"/>
+    <w:abstractNumId w:val="36"/>
   </w:num>
   <w:num w:numId="60">
-    <w:abstractNumId w:val="56"/>
+    <w:abstractNumId w:val="57"/>
   </w:num>
   <w:num w:numId="61">
-    <w:abstractNumId w:val="17"/>
+    <w:abstractNumId w:val="18"/>
   </w:num>
   <w:num w:numId="62">
-    <w:abstractNumId w:val="60"/>
+    <w:abstractNumId w:val="61"/>
   </w:num>
   <w:num w:numId="63">
-    <w:abstractNumId w:val="20"/>
+    <w:abstractNumId w:val="21"/>
   </w:num>
   <w:num w:numId="64">
-    <w:abstractNumId w:val="3"/>
+    <w:abstractNumId w:val="4"/>
   </w:num>
   <w:num w:numId="65">
-    <w:abstractNumId w:val="7"/>
+    <w:abstractNumId w:val="8"/>
+  </w:num>
+  <w:num w:numId="66">
+    <w:abstractNumId w:val="3"/>
   </w:num>
   <w:numIdMacAtCleanup w:val="64"/>
 </w:numbering>
@@ -28170,6 +28536,11 @@
       <w:shd w:val="clear" w:color="auto" w:fill="E1DFDD"/>
     </w:rPr>
   </w:style>
+  <w:style w:type="character" w:customStyle="1" w:styleId="token">
+    <w:name w:val="token"/>
+    <w:basedOn w:val="DefaultParagraphFont"/>
+    <w:rsid w:val="00A90C2B"/>
+  </w:style>
 </w:styles>
 </file>
 

</xml_diff>